<commit_message>
feat: actualizar formato de ticket pesaje
</commit_message>
<xml_diff>
--- a/pesaje/analytica/Report/PrintTicket.docx
+++ b/pesaje/analytica/Report/PrintTicket.docx
@@ -1,6 +1,6 @@
 
 <file path=word/document.xml><?xml version="1.0" encoding="utf-8"?>
-<w:document xmlns:wpc="http://schemas.microsoft.com/office/word/2010/wordprocessingCanvas" xmlns:cx="http://schemas.microsoft.com/office/drawing/2014/chartex" xmlns:cx1="http://schemas.microsoft.com/office/drawing/2015/9/8/chartex" xmlns:cx2="http://schemas.microsoft.com/office/drawing/2015/10/21/chartex" xmlns:cx3="http://schemas.microsoft.com/office/drawing/2016/5/9/chartex" xmlns:cx4="http://schemas.microsoft.com/office/drawing/2016/5/10/chartex" xmlns:cx5="http://schemas.microsoft.com/office/drawing/2016/5/11/chartex" xmlns:cx6="http://schemas.microsoft.com/office/drawing/2016/5/12/chartex" xmlns:cx7="http://schemas.microsoft.com/office/drawing/2016/5/13/chartex" xmlns:cx8="http://schemas.microsoft.com/office/drawing/2016/5/14/chartex" xmlns:mc="http://schemas.openxmlformats.org/markup-compatibility/2006" xmlns:aink="http://schemas.microsoft.com/office/drawing/2016/ink" xmlns:am3d="http://schemas.microsoft.com/office/drawing/2017/model3d" xmlns:o="urn:schemas-microsoft-com:office:office" xmlns:r="http://schemas.openxmlformats.org/officeDocument/2006/relationships" xmlns:m="http://schemas.openxmlformats.org/officeDocument/2006/math" xmlns:v="urn:schemas-microsoft-com:vml" xmlns:wp14="http://schemas.microsoft.com/office/word/2010/wordprocessingDrawing" xmlns:wp="http://schemas.openxmlformats.org/drawingml/2006/wordprocessingDrawing" xmlns:w10="urn:schemas-microsoft-com:office:word" xmlns:w="http://schemas.openxmlformats.org/wordprocessingml/2006/main" xmlns:w14="http://schemas.microsoft.com/office/word/2010/wordml" xmlns:w15="http://schemas.microsoft.com/office/word/2012/wordml" xmlns:w16cex="http://schemas.microsoft.com/office/word/2018/wordml/cex" xmlns:w16cid="http://schemas.microsoft.com/office/word/2016/wordml/cid" xmlns:w16="http://schemas.microsoft.com/office/word/2018/wordml" xmlns:w16sdtdh="http://schemas.microsoft.com/office/word/2020/wordml/sdtdatahash" xmlns:w16se="http://schemas.microsoft.com/office/word/2015/wordml/symex" xmlns:wpg="http://schemas.microsoft.com/office/word/2010/wordprocessingGroup" xmlns:wpi="http://schemas.microsoft.com/office/word/2010/wordprocessingInk" xmlns:wne="http://schemas.microsoft.com/office/word/2006/wordml" xmlns:wps="http://schemas.microsoft.com/office/word/2010/wordprocessingShape" mc:Ignorable="w14 w15 w16se w16cid w16 w16cex w16sdtdh wp14">
+<w:document xmlns:wpc="http://schemas.microsoft.com/office/word/2010/wordprocessingCanvas" xmlns:cx="http://schemas.microsoft.com/office/drawing/2014/chartex" xmlns:cx1="http://schemas.microsoft.com/office/drawing/2015/9/8/chartex" xmlns:cx2="http://schemas.microsoft.com/office/drawing/2015/10/21/chartex" xmlns:cx3="http://schemas.microsoft.com/office/drawing/2016/5/9/chartex" xmlns:cx4="http://schemas.microsoft.com/office/drawing/2016/5/10/chartex" xmlns:cx5="http://schemas.microsoft.com/office/drawing/2016/5/11/chartex" xmlns:cx6="http://schemas.microsoft.com/office/drawing/2016/5/12/chartex" xmlns:cx7="http://schemas.microsoft.com/office/drawing/2016/5/13/chartex" xmlns:cx8="http://schemas.microsoft.com/office/drawing/2016/5/14/chartex" xmlns:mc="http://schemas.openxmlformats.org/markup-compatibility/2006" xmlns:aink="http://schemas.microsoft.com/office/drawing/2016/ink" xmlns:am3d="http://schemas.microsoft.com/office/drawing/2017/model3d" xmlns:o="urn:schemas-microsoft-com:office:office" xmlns:oel="http://schemas.microsoft.com/office/2019/extlst" xmlns:r="http://schemas.openxmlformats.org/officeDocument/2006/relationships" xmlns:m="http://schemas.openxmlformats.org/officeDocument/2006/math" xmlns:v="urn:schemas-microsoft-com:vml" xmlns:wp14="http://schemas.microsoft.com/office/word/2010/wordprocessingDrawing" xmlns:wp="http://schemas.openxmlformats.org/drawingml/2006/wordprocessingDrawing" xmlns:w10="urn:schemas-microsoft-com:office:word" xmlns:w="http://schemas.openxmlformats.org/wordprocessingml/2006/main" xmlns:w14="http://schemas.microsoft.com/office/word/2010/wordml" xmlns:w15="http://schemas.microsoft.com/office/word/2012/wordml" xmlns:w16cex="http://schemas.microsoft.com/office/word/2018/wordml/cex" xmlns:w16cid="http://schemas.microsoft.com/office/word/2016/wordml/cid" xmlns:w16="http://schemas.microsoft.com/office/word/2018/wordml" xmlns:w16du="http://schemas.microsoft.com/office/word/2023/wordml/word16du" xmlns:w16sdtdh="http://schemas.microsoft.com/office/word/2020/wordml/sdtdatahash" xmlns:w16sdtfl="http://schemas.microsoft.com/office/word/2024/wordml/sdtformatlock" xmlns:w16se="http://schemas.microsoft.com/office/word/2015/wordml/symex" xmlns:wpg="http://schemas.microsoft.com/office/word/2010/wordprocessingGroup" xmlns:wpi="http://schemas.microsoft.com/office/word/2010/wordprocessingInk" xmlns:wne="http://schemas.microsoft.com/office/word/2006/wordml" xmlns:wps="http://schemas.microsoft.com/office/word/2010/wordprocessingShape" mc:Ignorable="w14 w15 w16se w16cid w16 w16cex w16sdtdh w16sdtfl w16du wp14">
   <w:body>
     <w:tbl>
       <w:tblPr>
@@ -23,7 +23,6 @@
         <w:tc>
           <w:tcPr>
             <w:tcW w:w="3261" w:type="dxa"/>
-            <w:shd w:val="clear" w:color="auto" w:fill="auto"/>
           </w:tcPr>
           <w:p>
             <w:pPr>
@@ -147,7 +146,7 @@
                 </mc:Choice>
                 <mc:Fallback>
                   <w:pict>
-                    <v:roundrect w14:anchorId="557EE397" id="Rectángulo: esquinas redondeadas 1154350600" o:spid="_x0000_s1026" style="position:absolute;left:0;text-align:left;margin-left:-4.15pt;margin-top:1.8pt;width:158.75pt;height:59pt;z-index:251661312;visibility:visible;mso-wrap-style:square;mso-width-percent:0;mso-height-percent:0;mso-wrap-distance-left:9pt;mso-wrap-distance-top:0;mso-wrap-distance-right:9pt;mso-wrap-distance-bottom:0;mso-position-horizontal:absolute;mso-position-horizontal-relative:margin;mso-position-vertical:absolute;mso-position-vertical-relative:text;mso-width-percent:0;mso-height-percent:0;mso-width-relative:margin;mso-height-relative:margin;v-text-anchor:top" arcsize="10923f" o:gfxdata="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" filled="f" stroked="f">
+                    <v:roundrect w14:anchorId="557EE397" id="Rectángulo: esquinas redondeadas 1154350600" o:spid="_x0000_s1026" style="position:absolute;left:0;text-align:left;margin-left:-4.15pt;margin-top:1.8pt;width:158.75pt;height:59pt;z-index:251661312;visibility:visible;mso-wrap-style:square;mso-width-percent:0;mso-height-percent:0;mso-wrap-distance-left:9pt;mso-wrap-distance-top:0;mso-wrap-distance-right:9pt;mso-wrap-distance-bottom:0;mso-position-horizontal:absolute;mso-position-horizontal-relative:margin;mso-position-vertical:absolute;mso-position-vertical-relative:text;mso-width-percent:0;mso-height-percent:0;mso-width-relative:margin;mso-height-relative:margin;v-text-anchor:top" arcsize="10923f" o:gfxdata="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" filled="f" stroked="f">
                       <v:stroke joinstyle="miter"/>
                       <v:textbox>
                         <w:txbxContent>
@@ -657,7 +656,6 @@
         <w:tc>
           <w:tcPr>
             <w:tcW w:w="1706" w:type="dxa"/>
-            <w:shd w:val="clear" w:color="auto" w:fill="auto"/>
           </w:tcPr>
           <w:p>
             <w:pPr>
@@ -685,7 +683,6 @@
         <w:tc>
           <w:tcPr>
             <w:tcW w:w="3642" w:type="dxa"/>
-            <w:shd w:val="clear" w:color="auto" w:fill="auto"/>
           </w:tcPr>
           <w:p>
             <w:pPr>
@@ -771,7 +768,6 @@
         <w:tc>
           <w:tcPr>
             <w:tcW w:w="2674" w:type="dxa"/>
-            <w:shd w:val="clear" w:color="auto" w:fill="auto"/>
           </w:tcPr>
           <w:p>
             <w:pPr>
@@ -812,7 +808,6 @@
         <w:tc>
           <w:tcPr>
             <w:tcW w:w="2674" w:type="dxa"/>
-            <w:shd w:val="clear" w:color="auto" w:fill="auto"/>
           </w:tcPr>
           <w:p>
             <w:pPr>
@@ -886,7 +881,6 @@
         <w:tc>
           <w:tcPr>
             <w:tcW w:w="1706" w:type="dxa"/>
-            <w:shd w:val="clear" w:color="auto" w:fill="auto"/>
           </w:tcPr>
           <w:p>
             <w:pPr>
@@ -914,7 +908,6 @@
         <w:tc>
           <w:tcPr>
             <w:tcW w:w="3642" w:type="dxa"/>
-            <w:shd w:val="clear" w:color="auto" w:fill="auto"/>
           </w:tcPr>
           <w:p>
             <w:pPr>
@@ -983,7 +976,6 @@
         <w:tc>
           <w:tcPr>
             <w:tcW w:w="2674" w:type="dxa"/>
-            <w:shd w:val="clear" w:color="auto" w:fill="auto"/>
           </w:tcPr>
           <w:p>
             <w:pPr>
@@ -1011,7 +1003,6 @@
         <w:tc>
           <w:tcPr>
             <w:tcW w:w="2674" w:type="dxa"/>
-            <w:shd w:val="clear" w:color="auto" w:fill="auto"/>
           </w:tcPr>
           <w:p>
             <w:pPr>
@@ -1101,7 +1092,6 @@
         <w:tc>
           <w:tcPr>
             <w:tcW w:w="1706" w:type="dxa"/>
-            <w:shd w:val="clear" w:color="auto" w:fill="auto"/>
           </w:tcPr>
           <w:p>
             <w:pPr>
@@ -1130,7 +1120,6 @@
         <w:tc>
           <w:tcPr>
             <w:tcW w:w="3642" w:type="dxa"/>
-            <w:shd w:val="clear" w:color="auto" w:fill="auto"/>
           </w:tcPr>
           <w:p>
             <w:pPr>
@@ -1195,7 +1184,6 @@
         <w:tc>
           <w:tcPr>
             <w:tcW w:w="2674" w:type="dxa"/>
-            <w:shd w:val="clear" w:color="auto" w:fill="auto"/>
           </w:tcPr>
           <w:p>
             <w:pPr>
@@ -1224,7 +1212,6 @@
         <w:tc>
           <w:tcPr>
             <w:tcW w:w="2674" w:type="dxa"/>
-            <w:shd w:val="clear" w:color="auto" w:fill="auto"/>
           </w:tcPr>
           <w:p>
             <w:pPr>
@@ -1324,7 +1311,6 @@
         <w:tc>
           <w:tcPr>
             <w:tcW w:w="1706" w:type="dxa"/>
-            <w:shd w:val="clear" w:color="auto" w:fill="auto"/>
           </w:tcPr>
           <w:p>
             <w:pPr>
@@ -1353,7 +1339,6 @@
         <w:tc>
           <w:tcPr>
             <w:tcW w:w="3642" w:type="dxa"/>
-            <w:shd w:val="clear" w:color="auto" w:fill="auto"/>
           </w:tcPr>
           <w:p>
             <w:pPr>
@@ -1439,7 +1424,6 @@
         <w:tc>
           <w:tcPr>
             <w:tcW w:w="2674" w:type="dxa"/>
-            <w:shd w:val="clear" w:color="auto" w:fill="auto"/>
           </w:tcPr>
           <w:p>
             <w:pPr>
@@ -1457,7 +1441,6 @@
         <w:tc>
           <w:tcPr>
             <w:tcW w:w="2674" w:type="dxa"/>
-            <w:shd w:val="clear" w:color="auto" w:fill="auto"/>
           </w:tcPr>
           <w:p>
             <w:pPr>
@@ -1520,19 +1503,17 @@
           <w:tcPr>
             <w:tcW w:w="5344" w:type="dxa"/>
             <w:gridSpan w:val="2"/>
-            <w:shd w:val="clear" w:color="auto" w:fill="auto"/>
-          </w:tcPr>
-          <w:p>
-            <w:pPr>
-              <w:rPr>
-                <w:rFonts w:ascii="Arial" w:hAnsi="Arial"/>
-                <w:bCs/>
-                <w:color w:val="auto"/>
-                <w:sz w:val="16"/>
-                <w:szCs w:val="16"/>
-              </w:rPr>
-            </w:pPr>
-            <w:proofErr w:type="spellStart"/>
+          </w:tcPr>
+          <w:p>
+            <w:pPr>
+              <w:rPr>
+                <w:rFonts w:ascii="Arial" w:hAnsi="Arial"/>
+                <w:bCs/>
+                <w:color w:val="auto"/>
+                <w:sz w:val="16"/>
+                <w:szCs w:val="16"/>
+              </w:rPr>
+            </w:pPr>
             <w:r>
               <w:rPr>
                 <w:rFonts w:ascii="Arial" w:hAnsi="Arial"/>
@@ -1544,9 +1525,8 @@
                 <w:u w:val="single"/>
                 <w:lang w:val="es-PE"/>
               </w:rPr>
-              <w:t>Informacion</w:t>
-            </w:r>
-            <w:proofErr w:type="spellEnd"/>
+              <w:t>Información</w:t>
+            </w:r>
             <w:r>
               <w:rPr>
                 <w:rFonts w:ascii="Arial" w:hAnsi="Arial"/>
@@ -1566,7 +1546,6 @@
           <w:tcPr>
             <w:tcW w:w="5342" w:type="dxa"/>
             <w:gridSpan w:val="2"/>
-            <w:shd w:val="clear" w:color="auto" w:fill="auto"/>
           </w:tcPr>
           <w:p>
             <w:pPr>
@@ -1579,6 +1558,449 @@
                 <w:u w:val="single"/>
               </w:rPr>
             </w:pPr>
+            <w:r>
+              <w:rPr>
+                <w:rFonts w:ascii="Arial" w:hAnsi="Arial"/>
+                <w:b/>
+                <w:color w:val="auto"/>
+                <w:sz w:val="16"/>
+                <w:szCs w:val="16"/>
+                <w:u w:val="single"/>
+              </w:rPr>
+              <w:t>Información</w:t>
+            </w:r>
+            <w:r>
+              <w:rPr>
+                <w:rFonts w:ascii="Arial" w:hAnsi="Arial"/>
+                <w:b/>
+                <w:color w:val="auto"/>
+                <w:sz w:val="16"/>
+                <w:szCs w:val="16"/>
+                <w:u w:val="single"/>
+              </w:rPr>
+              <w:t xml:space="preserve"> Transportista</w:t>
+            </w:r>
+          </w:p>
+        </w:tc>
+      </w:tr>
+      <w:tr>
+        <w:trPr>
+          <w:trHeight w:val="529"/>
+        </w:trPr>
+        <w:tc>
+          <w:tcPr>
+            <w:tcW w:w="1705" w:type="dxa"/>
+          </w:tcPr>
+          <w:p>
+            <w:pPr>
+              <w:rPr>
+                <w:rFonts w:ascii="Arial" w:hAnsi="Arial"/>
+                <w:bCs/>
+                <w:color w:val="auto"/>
+                <w:sz w:val="16"/>
+                <w:szCs w:val="16"/>
+              </w:rPr>
+            </w:pPr>
+            <w:r>
+              <w:rPr>
+                <w:rFonts w:ascii="Arial" w:hAnsi="Arial"/>
+                <w:b/>
+                <w:color w:val="auto"/>
+                <w:sz w:val="16"/>
+                <w:szCs w:val="16"/>
+                <w:lang w:val="es-PE"/>
+              </w:rPr>
+              <w:t>P</w:t>
+            </w:r>
+            <w:r>
+              <w:rPr>
+                <w:rFonts w:ascii="Arial" w:hAnsi="Arial"/>
+                <w:b/>
+                <w:color w:val="auto"/>
+                <w:sz w:val="16"/>
+                <w:szCs w:val="16"/>
+                <w:lang w:val="es-PE"/>
+              </w:rPr>
+              <w:t>roveedor</w:t>
+            </w:r>
+          </w:p>
+        </w:tc>
+        <w:tc>
+          <w:tcPr>
+            <w:tcW w:w="3639" w:type="dxa"/>
+          </w:tcPr>
+          <w:p>
+            <w:pPr>
+              <w:rPr>
+                <w:rFonts w:ascii="Arial" w:hAnsi="Arial"/>
+                <w:bCs/>
+                <w:color w:val="auto"/>
+                <w:sz w:val="16"/>
+                <w:szCs w:val="16"/>
+              </w:rPr>
+            </w:pPr>
+            <w:r>
+              <w:rPr>
+                <w:rFonts w:ascii="Arial" w:hAnsi="Arial"/>
+                <w:bCs/>
+                <w:noProof/>
+                <w:sz w:val="16"/>
+                <w:szCs w:val="16"/>
+              </w:rPr>
+              <w:fldChar w:fldCharType="begin"/>
+            </w:r>
+            <w:r>
+              <w:rPr>
+                <w:rFonts w:ascii="Arial" w:hAnsi="Arial"/>
+                <w:bCs/>
+                <w:noProof/>
+                <w:color w:val="auto"/>
+                <w:sz w:val="16"/>
+                <w:szCs w:val="16"/>
+              </w:rPr>
+              <w:instrText xml:space="preserve"> MERGEFIELD  razon_social  \* MERGEFORMAT </w:instrText>
+            </w:r>
+            <w:r>
+              <w:rPr>
+                <w:rFonts w:ascii="Arial" w:hAnsi="Arial"/>
+                <w:bCs/>
+                <w:noProof/>
+                <w:sz w:val="16"/>
+                <w:szCs w:val="16"/>
+              </w:rPr>
+              <w:fldChar w:fldCharType="separate"/>
+            </w:r>
+            <w:r>
+              <w:rPr>
+                <w:rFonts w:ascii="Arial" w:hAnsi="Arial"/>
+                <w:bCs/>
+                <w:noProof/>
+                <w:color w:val="auto"/>
+                <w:sz w:val="16"/>
+                <w:szCs w:val="16"/>
+              </w:rPr>
+              <w:t>«razon_social»</w:t>
+            </w:r>
+            <w:r>
+              <w:rPr>
+                <w:rFonts w:ascii="Arial" w:hAnsi="Arial"/>
+                <w:bCs/>
+                <w:noProof/>
+                <w:sz w:val="16"/>
+                <w:szCs w:val="16"/>
+              </w:rPr>
+              <w:fldChar w:fldCharType="end"/>
+            </w:r>
+          </w:p>
+        </w:tc>
+        <w:tc>
+          <w:tcPr>
+            <w:tcW w:w="2671" w:type="dxa"/>
+          </w:tcPr>
+          <w:p>
+            <w:pPr>
+              <w:rPr>
+                <w:rFonts w:ascii="Arial" w:hAnsi="Arial"/>
+                <w:bCs/>
+                <w:color w:val="auto"/>
+                <w:sz w:val="16"/>
+                <w:szCs w:val="16"/>
+              </w:rPr>
+            </w:pPr>
+            <w:r>
+              <w:rPr>
+                <w:rFonts w:ascii="Arial" w:hAnsi="Arial"/>
+                <w:b/>
+                <w:color w:val="auto"/>
+                <w:sz w:val="16"/>
+                <w:szCs w:val="16"/>
+                <w:lang w:val="es-PE"/>
+              </w:rPr>
+              <w:t>Nombre(s)</w:t>
+            </w:r>
+          </w:p>
+        </w:tc>
+        <w:tc>
+          <w:tcPr>
+            <w:tcW w:w="2671" w:type="dxa"/>
+          </w:tcPr>
+          <w:p>
+            <w:pPr>
+              <w:rPr>
+                <w:rFonts w:ascii="Arial" w:hAnsi="Arial"/>
+                <w:bCs/>
+                <w:color w:val="auto"/>
+                <w:sz w:val="16"/>
+                <w:szCs w:val="16"/>
+              </w:rPr>
+            </w:pPr>
+            <w:r>
+              <w:rPr>
+                <w:rFonts w:ascii="Arial" w:hAnsi="Arial"/>
+                <w:bCs/>
+                <w:sz w:val="16"/>
+                <w:szCs w:val="16"/>
+              </w:rPr>
+              <w:fldChar w:fldCharType="begin"/>
+            </w:r>
+            <w:r>
+              <w:rPr>
+                <w:rFonts w:ascii="Arial" w:hAnsi="Arial"/>
+                <w:bCs/>
+                <w:color w:val="auto"/>
+                <w:sz w:val="16"/>
+                <w:szCs w:val="16"/>
+              </w:rPr>
+              <w:instrText xml:space="preserve"> MERGEFIELD  nom_transportista  \* MERGEFORMAT </w:instrText>
+            </w:r>
+            <w:r>
+              <w:rPr>
+                <w:rFonts w:ascii="Arial" w:hAnsi="Arial"/>
+                <w:bCs/>
+                <w:sz w:val="16"/>
+                <w:szCs w:val="16"/>
+              </w:rPr>
+              <w:fldChar w:fldCharType="separate"/>
+            </w:r>
+            <w:r>
+              <w:rPr>
+                <w:rFonts w:ascii="Arial" w:hAnsi="Arial"/>
+                <w:bCs/>
+                <w:noProof/>
+                <w:color w:val="auto"/>
+                <w:sz w:val="16"/>
+                <w:szCs w:val="16"/>
+              </w:rPr>
+              <w:t>«nom_transportista»</w:t>
+            </w:r>
+            <w:r>
+              <w:rPr>
+                <w:rFonts w:ascii="Arial" w:hAnsi="Arial"/>
+                <w:bCs/>
+                <w:sz w:val="16"/>
+                <w:szCs w:val="16"/>
+              </w:rPr>
+              <w:fldChar w:fldCharType="end"/>
+            </w:r>
+          </w:p>
+        </w:tc>
+      </w:tr>
+      <w:tr>
+        <w:trPr>
+          <w:trHeight w:val="437"/>
+        </w:trPr>
+        <w:tc>
+          <w:tcPr>
+            <w:tcW w:w="1705" w:type="dxa"/>
+          </w:tcPr>
+          <w:p>
+            <w:pPr>
+              <w:rPr>
+                <w:rFonts w:ascii="Arial" w:hAnsi="Arial"/>
+                <w:bCs/>
+                <w:color w:val="auto"/>
+                <w:sz w:val="16"/>
+                <w:szCs w:val="16"/>
+              </w:rPr>
+            </w:pPr>
+            <w:r>
+              <w:rPr>
+                <w:rFonts w:ascii="Arial" w:hAnsi="Arial"/>
+                <w:b/>
+                <w:color w:val="auto"/>
+                <w:sz w:val="16"/>
+                <w:szCs w:val="16"/>
+                <w:lang w:val="es-PE"/>
+              </w:rPr>
+              <w:t>RUC</w:t>
+            </w:r>
+            <w:r>
+              <w:rPr>
+                <w:rFonts w:ascii="Arial" w:hAnsi="Arial"/>
+                <w:b/>
+                <w:color w:val="auto"/>
+                <w:sz w:val="16"/>
+                <w:szCs w:val="16"/>
+                <w:lang w:val="es-PE"/>
+              </w:rPr>
+              <w:t xml:space="preserve"> </w:t>
+            </w:r>
+          </w:p>
+        </w:tc>
+        <w:tc>
+          <w:tcPr>
+            <w:tcW w:w="3639" w:type="dxa"/>
+          </w:tcPr>
+          <w:p>
+            <w:pPr>
+              <w:rPr>
+                <w:rFonts w:ascii="Arial" w:hAnsi="Arial"/>
+                <w:bCs/>
+                <w:color w:val="auto"/>
+                <w:sz w:val="16"/>
+                <w:szCs w:val="16"/>
+              </w:rPr>
+            </w:pPr>
+            <w:r>
+              <w:rPr>
+                <w:rFonts w:ascii="Arial" w:hAnsi="Arial"/>
+                <w:bCs/>
+                <w:sz w:val="16"/>
+                <w:szCs w:val="16"/>
+              </w:rPr>
+              <w:fldChar w:fldCharType="begin"/>
+            </w:r>
+            <w:r>
+              <w:rPr>
+                <w:rFonts w:ascii="Arial" w:hAnsi="Arial"/>
+                <w:bCs/>
+                <w:color w:val="auto"/>
+                <w:sz w:val="16"/>
+                <w:szCs w:val="16"/>
+              </w:rPr>
+              <w:instrText xml:space="preserve"> MERGEFIELD  nro_documento  \* MERGEFORMAT </w:instrText>
+            </w:r>
+            <w:r>
+              <w:rPr>
+                <w:rFonts w:ascii="Arial" w:hAnsi="Arial"/>
+                <w:bCs/>
+                <w:sz w:val="16"/>
+                <w:szCs w:val="16"/>
+              </w:rPr>
+              <w:fldChar w:fldCharType="separate"/>
+            </w:r>
+            <w:r>
+              <w:rPr>
+                <w:rFonts w:ascii="Arial" w:hAnsi="Arial"/>
+                <w:bCs/>
+                <w:noProof/>
+                <w:color w:val="auto"/>
+                <w:sz w:val="16"/>
+                <w:szCs w:val="16"/>
+              </w:rPr>
+              <w:t>«nro_documento»</w:t>
+            </w:r>
+            <w:r>
+              <w:rPr>
+                <w:rFonts w:ascii="Arial" w:hAnsi="Arial"/>
+                <w:bCs/>
+                <w:sz w:val="16"/>
+                <w:szCs w:val="16"/>
+              </w:rPr>
+              <w:fldChar w:fldCharType="end"/>
+            </w:r>
+          </w:p>
+        </w:tc>
+        <w:tc>
+          <w:tcPr>
+            <w:tcW w:w="2671" w:type="dxa"/>
+          </w:tcPr>
+          <w:p>
+            <w:pPr>
+              <w:rPr>
+                <w:rFonts w:ascii="Arial" w:hAnsi="Arial"/>
+                <w:bCs/>
+                <w:color w:val="auto"/>
+                <w:sz w:val="16"/>
+                <w:szCs w:val="16"/>
+              </w:rPr>
+            </w:pPr>
+            <w:r>
+              <w:rPr>
+                <w:rFonts w:ascii="Arial" w:hAnsi="Arial"/>
+                <w:b/>
+                <w:color w:val="auto"/>
+                <w:sz w:val="16"/>
+                <w:szCs w:val="16"/>
+                <w:lang w:val="es-PE"/>
+              </w:rPr>
+              <w:t>Empresa</w:t>
+            </w:r>
+          </w:p>
+        </w:tc>
+        <w:tc>
+          <w:tcPr>
+            <w:tcW w:w="2671" w:type="dxa"/>
+          </w:tcPr>
+          <w:p>
+            <w:pPr>
+              <w:rPr>
+                <w:rFonts w:ascii="Arial" w:hAnsi="Arial"/>
+                <w:bCs/>
+                <w:color w:val="auto"/>
+                <w:sz w:val="16"/>
+                <w:szCs w:val="16"/>
+              </w:rPr>
+            </w:pPr>
+            <w:r>
+              <w:rPr>
+                <w:rFonts w:ascii="Arial" w:hAnsi="Arial"/>
+                <w:bCs/>
+                <w:sz w:val="16"/>
+                <w:szCs w:val="16"/>
+              </w:rPr>
+              <w:fldChar w:fldCharType="begin"/>
+            </w:r>
+            <w:r>
+              <w:rPr>
+                <w:rFonts w:ascii="Arial" w:hAnsi="Arial"/>
+                <w:bCs/>
+                <w:color w:val="auto"/>
+                <w:sz w:val="16"/>
+                <w:szCs w:val="16"/>
+              </w:rPr>
+              <w:instrText xml:space="preserve"> MERGEFIELD  nom_transportista  \* MERGEFORMAT </w:instrText>
+            </w:r>
+            <w:r>
+              <w:rPr>
+                <w:rFonts w:ascii="Arial" w:hAnsi="Arial"/>
+                <w:bCs/>
+                <w:sz w:val="16"/>
+                <w:szCs w:val="16"/>
+              </w:rPr>
+              <w:fldChar w:fldCharType="separate"/>
+            </w:r>
+            <w:r>
+              <w:rPr>
+                <w:rFonts w:ascii="Arial" w:hAnsi="Arial"/>
+                <w:bCs/>
+                <w:noProof/>
+                <w:color w:val="auto"/>
+                <w:sz w:val="16"/>
+                <w:szCs w:val="16"/>
+              </w:rPr>
+              <w:t>«nom_transportista»</w:t>
+            </w:r>
+            <w:r>
+              <w:rPr>
+                <w:rFonts w:ascii="Arial" w:hAnsi="Arial"/>
+                <w:bCs/>
+                <w:sz w:val="16"/>
+                <w:szCs w:val="16"/>
+              </w:rPr>
+              <w:fldChar w:fldCharType="end"/>
+            </w:r>
+          </w:p>
+        </w:tc>
+      </w:tr>
+      <w:tr>
+        <w:trPr>
+          <w:trHeight w:val="557"/>
+        </w:trPr>
+        <w:tc>
+          <w:tcPr>
+            <w:tcW w:w="1705" w:type="dxa"/>
+          </w:tcPr>
+          <w:p>
+            <w:pPr>
+              <w:rPr>
+                <w:rFonts w:ascii="Arial" w:hAnsi="Arial"/>
+                <w:bCs/>
+                <w:color w:val="auto"/>
+                <w:sz w:val="16"/>
+                <w:szCs w:val="16"/>
+              </w:rPr>
+            </w:pPr>
             <w:proofErr w:type="spellStart"/>
             <w:r>
               <w:rPr>
@@ -1587,9 +2009,9 @@
                 <w:color w:val="auto"/>
                 <w:sz w:val="16"/>
                 <w:szCs w:val="16"/>
-                <w:u w:val="single"/>
-              </w:rPr>
-              <w:t>Informacion</w:t>
+                <w:lang w:val="es-PE"/>
+              </w:rPr>
+              <w:t>N°</w:t>
             </w:r>
             <w:proofErr w:type="spellEnd"/>
             <w:r>
@@ -1599,9 +2021,164 @@
                 <w:color w:val="auto"/>
                 <w:sz w:val="16"/>
                 <w:szCs w:val="16"/>
-                <w:u w:val="single"/>
-              </w:rPr>
-              <w:t xml:space="preserve"> Transportista</w:t>
+                <w:lang w:val="es-PE"/>
+              </w:rPr>
+              <w:t xml:space="preserve"> Doc / Guia R.</w:t>
+            </w:r>
+          </w:p>
+        </w:tc>
+        <w:tc>
+          <w:tcPr>
+            <w:tcW w:w="3639" w:type="dxa"/>
+          </w:tcPr>
+          <w:p>
+            <w:pPr>
+              <w:rPr>
+                <w:rFonts w:ascii="Arial" w:hAnsi="Arial"/>
+                <w:bCs/>
+                <w:color w:val="auto"/>
+                <w:sz w:val="16"/>
+                <w:szCs w:val="16"/>
+              </w:rPr>
+            </w:pPr>
+            <w:r>
+              <w:rPr>
+                <w:rFonts w:ascii="Arial" w:hAnsi="Arial"/>
+                <w:bCs/>
+                <w:sz w:val="16"/>
+                <w:szCs w:val="16"/>
+              </w:rPr>
+              <w:fldChar w:fldCharType="begin"/>
+            </w:r>
+            <w:r>
+              <w:rPr>
+                <w:rFonts w:ascii="Arial" w:hAnsi="Arial"/>
+                <w:bCs/>
+                <w:color w:val="auto"/>
+                <w:sz w:val="16"/>
+                <w:szCs w:val="16"/>
+              </w:rPr>
+              <w:instrText xml:space="preserve"> MERGEFIELD  guia_re  \* MERGEFORMAT </w:instrText>
+            </w:r>
+            <w:r>
+              <w:rPr>
+                <w:rFonts w:ascii="Arial" w:hAnsi="Arial"/>
+                <w:bCs/>
+                <w:sz w:val="16"/>
+                <w:szCs w:val="16"/>
+              </w:rPr>
+              <w:fldChar w:fldCharType="separate"/>
+            </w:r>
+            <w:r>
+              <w:rPr>
+                <w:rFonts w:ascii="Arial" w:hAnsi="Arial"/>
+                <w:bCs/>
+                <w:noProof/>
+                <w:color w:val="auto"/>
+                <w:sz w:val="16"/>
+                <w:szCs w:val="16"/>
+              </w:rPr>
+              <w:t>«guia_re»</w:t>
+            </w:r>
+            <w:r>
+              <w:rPr>
+                <w:rFonts w:ascii="Arial" w:hAnsi="Arial"/>
+                <w:bCs/>
+                <w:sz w:val="16"/>
+                <w:szCs w:val="16"/>
+              </w:rPr>
+              <w:fldChar w:fldCharType="end"/>
+            </w:r>
+          </w:p>
+        </w:tc>
+        <w:tc>
+          <w:tcPr>
+            <w:tcW w:w="2671" w:type="dxa"/>
+          </w:tcPr>
+          <w:p>
+            <w:pPr>
+              <w:rPr>
+                <w:rFonts w:ascii="Arial" w:hAnsi="Arial"/>
+                <w:bCs/>
+                <w:color w:val="auto"/>
+                <w:sz w:val="16"/>
+                <w:szCs w:val="16"/>
+              </w:rPr>
+            </w:pPr>
+            <w:r>
+              <w:rPr>
+                <w:rFonts w:ascii="Arial" w:hAnsi="Arial"/>
+                <w:b/>
+                <w:color w:val="auto"/>
+                <w:sz w:val="16"/>
+                <w:szCs w:val="16"/>
+                <w:lang w:val="es-PE"/>
+              </w:rPr>
+              <w:t>Ruc</w:t>
+            </w:r>
+          </w:p>
+        </w:tc>
+        <w:tc>
+          <w:tcPr>
+            <w:tcW w:w="2671" w:type="dxa"/>
+          </w:tcPr>
+          <w:p>
+            <w:pPr>
+              <w:rPr>
+                <w:rFonts w:ascii="Arial" w:hAnsi="Arial"/>
+                <w:bCs/>
+                <w:color w:val="auto"/>
+                <w:sz w:val="16"/>
+                <w:szCs w:val="16"/>
+              </w:rPr>
+            </w:pPr>
+            <w:r>
+              <w:rPr>
+                <w:rFonts w:ascii="Arial" w:hAnsi="Arial"/>
+                <w:bCs/>
+                <w:sz w:val="16"/>
+                <w:szCs w:val="16"/>
+              </w:rPr>
+              <w:fldChar w:fldCharType="begin"/>
+            </w:r>
+            <w:r>
+              <w:rPr>
+                <w:rFonts w:ascii="Arial" w:hAnsi="Arial"/>
+                <w:bCs/>
+                <w:color w:val="auto"/>
+                <w:sz w:val="16"/>
+                <w:szCs w:val="16"/>
+              </w:rPr>
+              <w:instrText xml:space="preserve"> MERGEFIELD  ruc_trans  \* MERGEFORMAT </w:instrText>
+            </w:r>
+            <w:r>
+              <w:rPr>
+                <w:rFonts w:ascii="Arial" w:hAnsi="Arial"/>
+                <w:bCs/>
+                <w:sz w:val="16"/>
+                <w:szCs w:val="16"/>
+              </w:rPr>
+              <w:fldChar w:fldCharType="separate"/>
+            </w:r>
+            <w:r>
+              <w:rPr>
+                <w:rFonts w:ascii="Arial" w:hAnsi="Arial"/>
+                <w:bCs/>
+                <w:noProof/>
+                <w:color w:val="auto"/>
+                <w:sz w:val="16"/>
+                <w:szCs w:val="16"/>
+              </w:rPr>
+              <w:t>«ruc_trans»</w:t>
+            </w:r>
+            <w:r>
+              <w:rPr>
+                <w:rFonts w:ascii="Arial" w:hAnsi="Arial"/>
+                <w:bCs/>
+                <w:sz w:val="16"/>
+                <w:szCs w:val="16"/>
+              </w:rPr>
+              <w:fldChar w:fldCharType="end"/>
             </w:r>
           </w:p>
         </w:tc>
@@ -1613,19 +2190,9 @@
         <w:tc>
           <w:tcPr>
             <w:tcW w:w="1705" w:type="dxa"/>
-            <w:shd w:val="clear" w:color="auto" w:fill="auto"/>
-          </w:tcPr>
-          <w:p>
-            <w:pPr>
-              <w:rPr>
-                <w:rFonts w:ascii="Arial" w:hAnsi="Arial"/>
-                <w:bCs/>
-                <w:color w:val="auto"/>
-                <w:sz w:val="16"/>
-                <w:szCs w:val="16"/>
-              </w:rPr>
-            </w:pPr>
-            <w:r>
+          </w:tcPr>
+          <w:p>
+            <w:pPr>
               <w:rPr>
                 <w:rFonts w:ascii="Arial" w:hAnsi="Arial"/>
                 <w:b/>
@@ -1634,9 +2201,31 @@
                 <w:szCs w:val="16"/>
                 <w:lang w:val="es-PE"/>
               </w:rPr>
-              <w:t>P</w:t>
-            </w:r>
-            <w:r>
+            </w:pPr>
+          </w:p>
+        </w:tc>
+        <w:tc>
+          <w:tcPr>
+            <w:tcW w:w="3639" w:type="dxa"/>
+          </w:tcPr>
+          <w:p>
+            <w:pPr>
+              <w:rPr>
+                <w:rFonts w:ascii="Arial" w:hAnsi="Arial"/>
+                <w:bCs/>
+                <w:color w:val="auto"/>
+                <w:sz w:val="16"/>
+                <w:szCs w:val="16"/>
+              </w:rPr>
+            </w:pPr>
+          </w:p>
+        </w:tc>
+        <w:tc>
+          <w:tcPr>
+            <w:tcW w:w="2671" w:type="dxa"/>
+          </w:tcPr>
+          <w:p>
+            <w:pPr>
               <w:rPr>
                 <w:rFonts w:ascii="Arial" w:hAnsi="Arial"/>
                 <w:b/>
@@ -1645,699 +2234,23 @@
                 <w:szCs w:val="16"/>
                 <w:lang w:val="es-PE"/>
               </w:rPr>
-              <w:t>roveedor</w:t>
-            </w:r>
-          </w:p>
-        </w:tc>
-        <w:tc>
-          <w:tcPr>
-            <w:tcW w:w="3639" w:type="dxa"/>
-            <w:shd w:val="clear" w:color="auto" w:fill="auto"/>
-          </w:tcPr>
-          <w:p>
-            <w:pPr>
-              <w:rPr>
-                <w:rFonts w:ascii="Arial" w:hAnsi="Arial"/>
-                <w:bCs/>
-                <w:color w:val="auto"/>
-                <w:sz w:val="16"/>
-                <w:szCs w:val="16"/>
-              </w:rPr>
-            </w:pPr>
-            <w:r>
-              <w:rPr>
-                <w:rFonts w:ascii="Arial" w:hAnsi="Arial"/>
-                <w:bCs/>
-                <w:noProof/>
-                <w:sz w:val="16"/>
-                <w:szCs w:val="16"/>
-              </w:rPr>
-              <w:fldChar w:fldCharType="begin"/>
-            </w:r>
-            <w:r>
-              <w:rPr>
-                <w:rFonts w:ascii="Arial" w:hAnsi="Arial"/>
-                <w:bCs/>
-                <w:noProof/>
-                <w:color w:val="auto"/>
-                <w:sz w:val="16"/>
-                <w:szCs w:val="16"/>
-              </w:rPr>
-              <w:instrText xml:space="preserve"> MERGEFIELD  razon_social  \* MERGEFORMAT </w:instrText>
-            </w:r>
-            <w:r>
-              <w:rPr>
-                <w:rFonts w:ascii="Arial" w:hAnsi="Arial"/>
-                <w:bCs/>
-                <w:noProof/>
-                <w:sz w:val="16"/>
-                <w:szCs w:val="16"/>
-              </w:rPr>
-              <w:fldChar w:fldCharType="separate"/>
-            </w:r>
-            <w:r>
-              <w:rPr>
-                <w:rFonts w:ascii="Arial" w:hAnsi="Arial"/>
-                <w:bCs/>
-                <w:noProof/>
-                <w:color w:val="auto"/>
-                <w:sz w:val="16"/>
-                <w:szCs w:val="16"/>
-              </w:rPr>
-              <w:t>«razon_social»</w:t>
-            </w:r>
-            <w:r>
-              <w:rPr>
-                <w:rFonts w:ascii="Arial" w:hAnsi="Arial"/>
-                <w:bCs/>
-                <w:noProof/>
-                <w:sz w:val="16"/>
-                <w:szCs w:val="16"/>
-              </w:rPr>
-              <w:fldChar w:fldCharType="end"/>
+            </w:pPr>
+            <w:r>
+              <w:rPr>
+                <w:rFonts w:ascii="Arial" w:hAnsi="Arial"/>
+                <w:b/>
+                <w:color w:val="auto"/>
+                <w:sz w:val="16"/>
+                <w:szCs w:val="16"/>
+                <w:lang w:val="es-PE"/>
+              </w:rPr>
+              <w:t>Placa</w:t>
             </w:r>
           </w:p>
         </w:tc>
         <w:tc>
           <w:tcPr>
             <w:tcW w:w="2671" w:type="dxa"/>
-            <w:shd w:val="clear" w:color="auto" w:fill="auto"/>
-          </w:tcPr>
-          <w:p>
-            <w:pPr>
-              <w:rPr>
-                <w:rFonts w:ascii="Arial" w:hAnsi="Arial"/>
-                <w:bCs/>
-                <w:color w:val="auto"/>
-                <w:sz w:val="16"/>
-                <w:szCs w:val="16"/>
-              </w:rPr>
-            </w:pPr>
-            <w:r>
-              <w:rPr>
-                <w:rFonts w:ascii="Arial" w:hAnsi="Arial"/>
-                <w:b/>
-                <w:color w:val="auto"/>
-                <w:sz w:val="16"/>
-                <w:szCs w:val="16"/>
-                <w:lang w:val="es-PE"/>
-              </w:rPr>
-              <w:t>Nombre(s)</w:t>
-            </w:r>
-          </w:p>
-        </w:tc>
-        <w:tc>
-          <w:tcPr>
-            <w:tcW w:w="2671" w:type="dxa"/>
-            <w:shd w:val="clear" w:color="auto" w:fill="auto"/>
-          </w:tcPr>
-          <w:p>
-            <w:pPr>
-              <w:rPr>
-                <w:rFonts w:ascii="Arial" w:hAnsi="Arial"/>
-                <w:bCs/>
-                <w:color w:val="auto"/>
-                <w:sz w:val="16"/>
-                <w:szCs w:val="16"/>
-              </w:rPr>
-            </w:pPr>
-            <w:r>
-              <w:rPr>
-                <w:rFonts w:ascii="Arial" w:hAnsi="Arial"/>
-                <w:bCs/>
-                <w:sz w:val="16"/>
-                <w:szCs w:val="16"/>
-              </w:rPr>
-              <w:fldChar w:fldCharType="begin"/>
-            </w:r>
-            <w:r>
-              <w:rPr>
-                <w:rFonts w:ascii="Arial" w:hAnsi="Arial"/>
-                <w:bCs/>
-                <w:color w:val="auto"/>
-                <w:sz w:val="16"/>
-                <w:szCs w:val="16"/>
-              </w:rPr>
-              <w:instrText xml:space="preserve"> MERGEFIELD  nom_transportista  \* MERGEFORMAT </w:instrText>
-            </w:r>
-            <w:r>
-              <w:rPr>
-                <w:rFonts w:ascii="Arial" w:hAnsi="Arial"/>
-                <w:bCs/>
-                <w:sz w:val="16"/>
-                <w:szCs w:val="16"/>
-              </w:rPr>
-              <w:fldChar w:fldCharType="separate"/>
-            </w:r>
-            <w:r>
-              <w:rPr>
-                <w:rFonts w:ascii="Arial" w:hAnsi="Arial"/>
-                <w:bCs/>
-                <w:noProof/>
-                <w:color w:val="auto"/>
-                <w:sz w:val="16"/>
-                <w:szCs w:val="16"/>
-              </w:rPr>
-              <w:t>«nom_transportista»</w:t>
-            </w:r>
-            <w:r>
-              <w:rPr>
-                <w:rFonts w:ascii="Arial" w:hAnsi="Arial"/>
-                <w:bCs/>
-                <w:sz w:val="16"/>
-                <w:szCs w:val="16"/>
-              </w:rPr>
-              <w:fldChar w:fldCharType="end"/>
-            </w:r>
-          </w:p>
-        </w:tc>
-      </w:tr>
-      <w:tr>
-        <w:trPr>
-          <w:trHeight w:val="378"/>
-        </w:trPr>
-        <w:tc>
-          <w:tcPr>
-            <w:tcW w:w="1705" w:type="dxa"/>
-            <w:shd w:val="clear" w:color="auto" w:fill="auto"/>
-          </w:tcPr>
-          <w:p>
-            <w:pPr>
-              <w:rPr>
-                <w:rFonts w:ascii="Arial" w:hAnsi="Arial"/>
-                <w:bCs/>
-                <w:color w:val="auto"/>
-                <w:sz w:val="16"/>
-                <w:szCs w:val="16"/>
-              </w:rPr>
-            </w:pPr>
-            <w:r>
-              <w:rPr>
-                <w:rFonts w:ascii="Arial" w:hAnsi="Arial"/>
-                <w:b/>
-                <w:color w:val="auto"/>
-                <w:sz w:val="16"/>
-                <w:szCs w:val="16"/>
-                <w:lang w:val="es-PE"/>
-              </w:rPr>
-              <w:t>RUC</w:t>
-            </w:r>
-            <w:r>
-              <w:rPr>
-                <w:rFonts w:ascii="Arial" w:hAnsi="Arial"/>
-                <w:b/>
-                <w:color w:val="auto"/>
-                <w:sz w:val="16"/>
-                <w:szCs w:val="16"/>
-                <w:lang w:val="es-PE"/>
-              </w:rPr>
-              <w:t xml:space="preserve"> </w:t>
-            </w:r>
-          </w:p>
-        </w:tc>
-        <w:tc>
-          <w:tcPr>
-            <w:tcW w:w="3639" w:type="dxa"/>
-            <w:shd w:val="clear" w:color="auto" w:fill="auto"/>
-          </w:tcPr>
-          <w:p>
-            <w:pPr>
-              <w:rPr>
-                <w:rFonts w:ascii="Arial" w:hAnsi="Arial"/>
-                <w:bCs/>
-                <w:color w:val="auto"/>
-                <w:sz w:val="16"/>
-                <w:szCs w:val="16"/>
-              </w:rPr>
-            </w:pPr>
-            <w:r>
-              <w:rPr>
-                <w:rFonts w:ascii="Arial" w:hAnsi="Arial"/>
-                <w:bCs/>
-                <w:sz w:val="16"/>
-                <w:szCs w:val="16"/>
-              </w:rPr>
-              <w:fldChar w:fldCharType="begin"/>
-            </w:r>
-            <w:r>
-              <w:rPr>
-                <w:rFonts w:ascii="Arial" w:hAnsi="Arial"/>
-                <w:bCs/>
-                <w:color w:val="auto"/>
-                <w:sz w:val="16"/>
-                <w:szCs w:val="16"/>
-              </w:rPr>
-              <w:instrText xml:space="preserve"> MERGEFIELD  nro_documento  \* MERGEFORMAT </w:instrText>
-            </w:r>
-            <w:r>
-              <w:rPr>
-                <w:rFonts w:ascii="Arial" w:hAnsi="Arial"/>
-                <w:bCs/>
-                <w:sz w:val="16"/>
-                <w:szCs w:val="16"/>
-              </w:rPr>
-              <w:fldChar w:fldCharType="separate"/>
-            </w:r>
-            <w:r>
-              <w:rPr>
-                <w:rFonts w:ascii="Arial" w:hAnsi="Arial"/>
-                <w:bCs/>
-                <w:noProof/>
-                <w:color w:val="auto"/>
-                <w:sz w:val="16"/>
-                <w:szCs w:val="16"/>
-              </w:rPr>
-              <w:t>«nro_documento»</w:t>
-            </w:r>
-            <w:r>
-              <w:rPr>
-                <w:rFonts w:ascii="Arial" w:hAnsi="Arial"/>
-                <w:bCs/>
-                <w:sz w:val="16"/>
-                <w:szCs w:val="16"/>
-              </w:rPr>
-              <w:fldChar w:fldCharType="end"/>
-            </w:r>
-          </w:p>
-        </w:tc>
-        <w:tc>
-          <w:tcPr>
-            <w:tcW w:w="2671" w:type="dxa"/>
-            <w:shd w:val="clear" w:color="auto" w:fill="auto"/>
-          </w:tcPr>
-          <w:p>
-            <w:pPr>
-              <w:rPr>
-                <w:rFonts w:ascii="Arial" w:hAnsi="Arial"/>
-                <w:bCs/>
-                <w:color w:val="auto"/>
-                <w:sz w:val="16"/>
-                <w:szCs w:val="16"/>
-              </w:rPr>
-            </w:pPr>
-            <w:r>
-              <w:rPr>
-                <w:rFonts w:ascii="Arial" w:hAnsi="Arial"/>
-                <w:b/>
-                <w:color w:val="auto"/>
-                <w:sz w:val="16"/>
-                <w:szCs w:val="16"/>
-                <w:lang w:val="es-PE"/>
-              </w:rPr>
-              <w:t>Empresa</w:t>
-            </w:r>
-          </w:p>
-        </w:tc>
-        <w:tc>
-          <w:tcPr>
-            <w:tcW w:w="2671" w:type="dxa"/>
-            <w:shd w:val="clear" w:color="auto" w:fill="auto"/>
-          </w:tcPr>
-          <w:p>
-            <w:pPr>
-              <w:rPr>
-                <w:rFonts w:ascii="Arial" w:hAnsi="Arial"/>
-                <w:bCs/>
-                <w:color w:val="auto"/>
-                <w:sz w:val="16"/>
-                <w:szCs w:val="16"/>
-              </w:rPr>
-            </w:pPr>
-            <w:r>
-              <w:rPr>
-                <w:rFonts w:ascii="Arial" w:hAnsi="Arial"/>
-                <w:bCs/>
-                <w:sz w:val="16"/>
-                <w:szCs w:val="16"/>
-              </w:rPr>
-              <w:fldChar w:fldCharType="begin"/>
-            </w:r>
-            <w:r>
-              <w:rPr>
-                <w:rFonts w:ascii="Arial" w:hAnsi="Arial"/>
-                <w:bCs/>
-                <w:color w:val="auto"/>
-                <w:sz w:val="16"/>
-                <w:szCs w:val="16"/>
-              </w:rPr>
-              <w:instrText xml:space="preserve"> MERGEFIELD  nom_transportista  \* MERGEFORMAT </w:instrText>
-            </w:r>
-            <w:r>
-              <w:rPr>
-                <w:rFonts w:ascii="Arial" w:hAnsi="Arial"/>
-                <w:bCs/>
-                <w:sz w:val="16"/>
-                <w:szCs w:val="16"/>
-              </w:rPr>
-              <w:fldChar w:fldCharType="separate"/>
-            </w:r>
-            <w:r>
-              <w:rPr>
-                <w:rFonts w:ascii="Arial" w:hAnsi="Arial"/>
-                <w:bCs/>
-                <w:noProof/>
-                <w:color w:val="auto"/>
-                <w:sz w:val="16"/>
-                <w:szCs w:val="16"/>
-              </w:rPr>
-              <w:t>«nom_transportista»</w:t>
-            </w:r>
-            <w:r>
-              <w:rPr>
-                <w:rFonts w:ascii="Arial" w:hAnsi="Arial"/>
-                <w:bCs/>
-                <w:sz w:val="16"/>
-                <w:szCs w:val="16"/>
-              </w:rPr>
-              <w:fldChar w:fldCharType="end"/>
-            </w:r>
-          </w:p>
-        </w:tc>
-      </w:tr>
-      <w:tr>
-        <w:trPr>
-          <w:trHeight w:val="378"/>
-        </w:trPr>
-        <w:tc>
-          <w:tcPr>
-            <w:tcW w:w="1705" w:type="dxa"/>
-            <w:shd w:val="clear" w:color="auto" w:fill="auto"/>
-          </w:tcPr>
-          <w:p>
-            <w:pPr>
-              <w:rPr>
-                <w:rFonts w:ascii="Arial" w:hAnsi="Arial"/>
-                <w:bCs/>
-                <w:color w:val="auto"/>
-                <w:sz w:val="16"/>
-                <w:szCs w:val="16"/>
-              </w:rPr>
-            </w:pPr>
-            <w:proofErr w:type="spellStart"/>
-            <w:r>
-              <w:rPr>
-                <w:rFonts w:ascii="Arial" w:hAnsi="Arial"/>
-                <w:b/>
-                <w:color w:val="auto"/>
-                <w:sz w:val="16"/>
-                <w:szCs w:val="16"/>
-                <w:lang w:val="es-PE"/>
-              </w:rPr>
-              <w:t>N°</w:t>
-            </w:r>
-            <w:proofErr w:type="spellEnd"/>
-            <w:r>
-              <w:rPr>
-                <w:rFonts w:ascii="Arial" w:hAnsi="Arial"/>
-                <w:b/>
-                <w:color w:val="auto"/>
-                <w:sz w:val="16"/>
-                <w:szCs w:val="16"/>
-                <w:lang w:val="es-PE"/>
-              </w:rPr>
-              <w:t xml:space="preserve"> </w:t>
-            </w:r>
-            <w:proofErr w:type="spellStart"/>
-            <w:r>
-              <w:rPr>
-                <w:rFonts w:ascii="Arial" w:hAnsi="Arial"/>
-                <w:b/>
-                <w:color w:val="auto"/>
-                <w:sz w:val="16"/>
-                <w:szCs w:val="16"/>
-                <w:lang w:val="es-PE"/>
-              </w:rPr>
-              <w:t>Doc</w:t>
-            </w:r>
-            <w:proofErr w:type="spellEnd"/>
-            <w:r>
-              <w:rPr>
-                <w:rFonts w:ascii="Arial" w:hAnsi="Arial"/>
-                <w:b/>
-                <w:color w:val="auto"/>
-                <w:sz w:val="16"/>
-                <w:szCs w:val="16"/>
-                <w:lang w:val="es-PE"/>
-              </w:rPr>
-              <w:t xml:space="preserve"> / </w:t>
-            </w:r>
-            <w:proofErr w:type="spellStart"/>
-            <w:r>
-              <w:rPr>
-                <w:rFonts w:ascii="Arial" w:hAnsi="Arial"/>
-                <w:b/>
-                <w:color w:val="auto"/>
-                <w:sz w:val="16"/>
-                <w:szCs w:val="16"/>
-                <w:lang w:val="es-PE"/>
-              </w:rPr>
-              <w:t>Guia</w:t>
-            </w:r>
-            <w:proofErr w:type="spellEnd"/>
-            <w:r>
-              <w:rPr>
-                <w:rFonts w:ascii="Arial" w:hAnsi="Arial"/>
-                <w:b/>
-                <w:color w:val="auto"/>
-                <w:sz w:val="16"/>
-                <w:szCs w:val="16"/>
-                <w:lang w:val="es-PE"/>
-              </w:rPr>
-              <w:t xml:space="preserve"> R.</w:t>
-            </w:r>
-          </w:p>
-        </w:tc>
-        <w:tc>
-          <w:tcPr>
-            <w:tcW w:w="3639" w:type="dxa"/>
-            <w:shd w:val="clear" w:color="auto" w:fill="auto"/>
-          </w:tcPr>
-          <w:p>
-            <w:pPr>
-              <w:rPr>
-                <w:rFonts w:ascii="Arial" w:hAnsi="Arial"/>
-                <w:bCs/>
-                <w:color w:val="auto"/>
-                <w:sz w:val="16"/>
-                <w:szCs w:val="16"/>
-              </w:rPr>
-            </w:pPr>
-            <w:r>
-              <w:rPr>
-                <w:rFonts w:ascii="Arial" w:hAnsi="Arial"/>
-                <w:bCs/>
-                <w:sz w:val="16"/>
-                <w:szCs w:val="16"/>
-              </w:rPr>
-              <w:fldChar w:fldCharType="begin"/>
-            </w:r>
-            <w:r>
-              <w:rPr>
-                <w:rFonts w:ascii="Arial" w:hAnsi="Arial"/>
-                <w:bCs/>
-                <w:color w:val="auto"/>
-                <w:sz w:val="16"/>
-                <w:szCs w:val="16"/>
-              </w:rPr>
-              <w:instrText xml:space="preserve"> MERGEFIELD  guia_re  \* MERGEFORMAT </w:instrText>
-            </w:r>
-            <w:r>
-              <w:rPr>
-                <w:rFonts w:ascii="Arial" w:hAnsi="Arial"/>
-                <w:bCs/>
-                <w:sz w:val="16"/>
-                <w:szCs w:val="16"/>
-              </w:rPr>
-              <w:fldChar w:fldCharType="separate"/>
-            </w:r>
-            <w:r>
-              <w:rPr>
-                <w:rFonts w:ascii="Arial" w:hAnsi="Arial"/>
-                <w:bCs/>
-                <w:noProof/>
-                <w:color w:val="auto"/>
-                <w:sz w:val="16"/>
-                <w:szCs w:val="16"/>
-              </w:rPr>
-              <w:t>«guia_re»</w:t>
-            </w:r>
-            <w:r>
-              <w:rPr>
-                <w:rFonts w:ascii="Arial" w:hAnsi="Arial"/>
-                <w:bCs/>
-                <w:sz w:val="16"/>
-                <w:szCs w:val="16"/>
-              </w:rPr>
-              <w:fldChar w:fldCharType="end"/>
-            </w:r>
-          </w:p>
-        </w:tc>
-        <w:tc>
-          <w:tcPr>
-            <w:tcW w:w="2671" w:type="dxa"/>
-            <w:shd w:val="clear" w:color="auto" w:fill="auto"/>
-          </w:tcPr>
-          <w:p>
-            <w:pPr>
-              <w:rPr>
-                <w:rFonts w:ascii="Arial" w:hAnsi="Arial"/>
-                <w:bCs/>
-                <w:color w:val="auto"/>
-                <w:sz w:val="16"/>
-                <w:szCs w:val="16"/>
-              </w:rPr>
-            </w:pPr>
-            <w:r>
-              <w:rPr>
-                <w:rFonts w:ascii="Arial" w:hAnsi="Arial"/>
-                <w:b/>
-                <w:color w:val="auto"/>
-                <w:sz w:val="16"/>
-                <w:szCs w:val="16"/>
-                <w:lang w:val="es-PE"/>
-              </w:rPr>
-              <w:t>Ruc</w:t>
-            </w:r>
-          </w:p>
-        </w:tc>
-        <w:tc>
-          <w:tcPr>
-            <w:tcW w:w="2671" w:type="dxa"/>
-            <w:shd w:val="clear" w:color="auto" w:fill="auto"/>
-          </w:tcPr>
-          <w:p>
-            <w:pPr>
-              <w:rPr>
-                <w:rFonts w:ascii="Arial" w:hAnsi="Arial"/>
-                <w:bCs/>
-                <w:color w:val="auto"/>
-                <w:sz w:val="16"/>
-                <w:szCs w:val="16"/>
-              </w:rPr>
-            </w:pPr>
-            <w:r>
-              <w:rPr>
-                <w:rFonts w:ascii="Arial" w:hAnsi="Arial"/>
-                <w:bCs/>
-                <w:sz w:val="16"/>
-                <w:szCs w:val="16"/>
-              </w:rPr>
-              <w:fldChar w:fldCharType="begin"/>
-            </w:r>
-            <w:r>
-              <w:rPr>
-                <w:rFonts w:ascii="Arial" w:hAnsi="Arial"/>
-                <w:bCs/>
-                <w:color w:val="auto"/>
-                <w:sz w:val="16"/>
-                <w:szCs w:val="16"/>
-              </w:rPr>
-              <w:instrText xml:space="preserve"> MERGEFIELD  ruc_trans  \* MERGEFORMAT </w:instrText>
-            </w:r>
-            <w:r>
-              <w:rPr>
-                <w:rFonts w:ascii="Arial" w:hAnsi="Arial"/>
-                <w:bCs/>
-                <w:sz w:val="16"/>
-                <w:szCs w:val="16"/>
-              </w:rPr>
-              <w:fldChar w:fldCharType="separate"/>
-            </w:r>
-            <w:r>
-              <w:rPr>
-                <w:rFonts w:ascii="Arial" w:hAnsi="Arial"/>
-                <w:bCs/>
-                <w:noProof/>
-                <w:color w:val="auto"/>
-                <w:sz w:val="16"/>
-                <w:szCs w:val="16"/>
-              </w:rPr>
-              <w:t>«ruc_trans»</w:t>
-            </w:r>
-            <w:r>
-              <w:rPr>
-                <w:rFonts w:ascii="Arial" w:hAnsi="Arial"/>
-                <w:bCs/>
-                <w:sz w:val="16"/>
-                <w:szCs w:val="16"/>
-              </w:rPr>
-              <w:fldChar w:fldCharType="end"/>
-            </w:r>
-          </w:p>
-        </w:tc>
-      </w:tr>
-      <w:tr>
-        <w:trPr>
-          <w:trHeight w:val="378"/>
-        </w:trPr>
-        <w:tc>
-          <w:tcPr>
-            <w:tcW w:w="1705" w:type="dxa"/>
-            <w:shd w:val="clear" w:color="auto" w:fill="auto"/>
-          </w:tcPr>
-          <w:p>
-            <w:pPr>
-              <w:rPr>
-                <w:rFonts w:ascii="Arial" w:hAnsi="Arial"/>
-                <w:b/>
-                <w:color w:val="auto"/>
-                <w:sz w:val="16"/>
-                <w:szCs w:val="16"/>
-                <w:lang w:val="es-PE"/>
-              </w:rPr>
-            </w:pPr>
-          </w:p>
-        </w:tc>
-        <w:tc>
-          <w:tcPr>
-            <w:tcW w:w="3639" w:type="dxa"/>
-            <w:shd w:val="clear" w:color="auto" w:fill="auto"/>
-          </w:tcPr>
-          <w:p>
-            <w:pPr>
-              <w:rPr>
-                <w:rFonts w:ascii="Arial" w:hAnsi="Arial"/>
-                <w:bCs/>
-                <w:color w:val="auto"/>
-                <w:sz w:val="16"/>
-                <w:szCs w:val="16"/>
-              </w:rPr>
-            </w:pPr>
-          </w:p>
-        </w:tc>
-        <w:tc>
-          <w:tcPr>
-            <w:tcW w:w="2671" w:type="dxa"/>
-            <w:shd w:val="clear" w:color="auto" w:fill="auto"/>
-          </w:tcPr>
-          <w:p>
-            <w:pPr>
-              <w:rPr>
-                <w:rFonts w:ascii="Arial" w:hAnsi="Arial"/>
-                <w:b/>
-                <w:color w:val="auto"/>
-                <w:sz w:val="16"/>
-                <w:szCs w:val="16"/>
-                <w:lang w:val="es-PE"/>
-              </w:rPr>
-            </w:pPr>
-            <w:r>
-              <w:rPr>
-                <w:rFonts w:ascii="Arial" w:hAnsi="Arial"/>
-                <w:b/>
-                <w:color w:val="auto"/>
-                <w:sz w:val="16"/>
-                <w:szCs w:val="16"/>
-                <w:lang w:val="es-PE"/>
-              </w:rPr>
-              <w:t>Placa</w:t>
-            </w:r>
-          </w:p>
-        </w:tc>
-        <w:tc>
-          <w:tcPr>
-            <w:tcW w:w="2671" w:type="dxa"/>
-            <w:shd w:val="clear" w:color="auto" w:fill="auto"/>
           </w:tcPr>
           <w:p>
             <w:pPr>
@@ -2443,8 +2356,8 @@
         <w:gridCol w:w="3129"/>
         <w:gridCol w:w="2551"/>
         <w:gridCol w:w="993"/>
-        <w:gridCol w:w="850"/>
-        <w:gridCol w:w="3217"/>
+        <w:gridCol w:w="1134"/>
+        <w:gridCol w:w="2933"/>
       </w:tblGrid>
       <w:tr>
         <w:trPr>
@@ -2459,7 +2372,6 @@
               <w:bottom w:val="single" w:sz="4" w:space="0" w:color="auto"/>
               <w:right w:val="nil"/>
             </w:tcBorders>
-            <w:shd w:val="clear" w:color="auto" w:fill="auto"/>
             <w:vAlign w:val="center"/>
           </w:tcPr>
           <w:p>
@@ -2496,7 +2408,6 @@
               <w:bottom w:val="single" w:sz="4" w:space="0" w:color="auto"/>
               <w:right w:val="nil"/>
             </w:tcBorders>
-            <w:shd w:val="clear" w:color="auto" w:fill="auto"/>
             <w:vAlign w:val="center"/>
           </w:tcPr>
           <w:p>
@@ -2533,7 +2444,6 @@
               <w:bottom w:val="single" w:sz="4" w:space="0" w:color="auto"/>
               <w:right w:val="nil"/>
             </w:tcBorders>
-            <w:shd w:val="clear" w:color="auto" w:fill="auto"/>
             <w:vAlign w:val="center"/>
           </w:tcPr>
           <w:p>
@@ -2563,14 +2473,13 @@
         </w:tc>
         <w:tc>
           <w:tcPr>
-            <w:tcW w:w="850" w:type="dxa"/>
+            <w:tcW w:w="1134" w:type="dxa"/>
             <w:tcBorders>
               <w:top w:val="single" w:sz="4" w:space="0" w:color="auto"/>
               <w:left w:val="nil"/>
               <w:bottom w:val="single" w:sz="4" w:space="0" w:color="auto"/>
               <w:right w:val="nil"/>
             </w:tcBorders>
-            <w:shd w:val="clear" w:color="auto" w:fill="auto"/>
             <w:vAlign w:val="center"/>
           </w:tcPr>
           <w:p>
@@ -2600,14 +2509,13 @@
         </w:tc>
         <w:tc>
           <w:tcPr>
-            <w:tcW w:w="3217" w:type="dxa"/>
+            <w:tcW w:w="2933" w:type="dxa"/>
             <w:tcBorders>
               <w:top w:val="single" w:sz="4" w:space="0" w:color="auto"/>
               <w:left w:val="nil"/>
               <w:bottom w:val="single" w:sz="4" w:space="0" w:color="auto"/>
               <w:right w:val="nil"/>
             </w:tcBorders>
-            <w:shd w:val="clear" w:color="auto" w:fill="auto"/>
             <w:vAlign w:val="center"/>
           </w:tcPr>
           <w:p>
@@ -2621,7 +2529,6 @@
                 <w:szCs w:val="16"/>
               </w:rPr>
             </w:pPr>
-            <w:proofErr w:type="spellStart"/>
             <w:r>
               <w:rPr>
                 <w:rFonts w:ascii="Arial" w:hAnsi="Arial"/>
@@ -2632,7 +2539,6 @@
               </w:rPr>
               <w:t>Destino</w:t>
             </w:r>
-            <w:proofErr w:type="spellEnd"/>
           </w:p>
         </w:tc>
       </w:tr>
@@ -2649,7 +2555,6 @@
               <w:bottom w:val="nil"/>
               <w:right w:val="nil"/>
             </w:tcBorders>
-            <w:shd w:val="clear" w:color="auto" w:fill="auto"/>
             <w:vAlign w:val="center"/>
           </w:tcPr>
           <w:p>
@@ -2738,7 +2643,6 @@
               <w:bottom w:val="nil"/>
               <w:right w:val="nil"/>
             </w:tcBorders>
-            <w:shd w:val="clear" w:color="auto" w:fill="auto"/>
             <w:vAlign w:val="center"/>
           </w:tcPr>
           <w:p>
@@ -2827,7 +2731,6 @@
               <w:bottom w:val="nil"/>
               <w:right w:val="nil"/>
             </w:tcBorders>
-            <w:shd w:val="clear" w:color="auto" w:fill="auto"/>
             <w:vAlign w:val="center"/>
           </w:tcPr>
           <w:p>
@@ -2909,14 +2812,13 @@
         </w:tc>
         <w:tc>
           <w:tcPr>
-            <w:tcW w:w="850" w:type="dxa"/>
+            <w:tcW w:w="1134" w:type="dxa"/>
             <w:tcBorders>
               <w:top w:val="single" w:sz="4" w:space="0" w:color="auto"/>
               <w:left w:val="nil"/>
               <w:bottom w:val="nil"/>
               <w:right w:val="nil"/>
             </w:tcBorders>
-            <w:shd w:val="clear" w:color="auto" w:fill="auto"/>
             <w:vAlign w:val="center"/>
           </w:tcPr>
           <w:p>
@@ -2998,14 +2900,13 @@
         </w:tc>
         <w:tc>
           <w:tcPr>
-            <w:tcW w:w="3217" w:type="dxa"/>
+            <w:tcW w:w="2933" w:type="dxa"/>
             <w:tcBorders>
               <w:top w:val="single" w:sz="4" w:space="0" w:color="auto"/>
               <w:left w:val="nil"/>
               <w:bottom w:val="nil"/>
               <w:right w:val="nil"/>
             </w:tcBorders>
-            <w:shd w:val="clear" w:color="auto" w:fill="auto"/>
             <w:vAlign w:val="center"/>
           </w:tcPr>
           <w:p>
@@ -3129,8 +3030,8 @@
         <w:tblDescription w:val="Tabla de diseño de encabezado"/>
       </w:tblPr>
       <w:tblGrid>
-        <w:gridCol w:w="1695"/>
-        <w:gridCol w:w="2705"/>
+        <w:gridCol w:w="1706"/>
+        <w:gridCol w:w="2694"/>
         <w:gridCol w:w="2411"/>
         <w:gridCol w:w="3832"/>
       </w:tblGrid>
@@ -3140,8 +3041,7 @@
         </w:trPr>
         <w:tc>
           <w:tcPr>
-            <w:tcW w:w="1693" w:type="dxa"/>
-            <w:shd w:val="clear" w:color="auto" w:fill="auto"/>
+            <w:tcW w:w="1706" w:type="dxa"/>
           </w:tcPr>
           <w:p>
             <w:pPr>
@@ -3169,25 +3069,23 @@
         </w:tc>
         <w:tc>
           <w:tcPr>
-            <w:tcW w:w="2702" w:type="dxa"/>
-            <w:shd w:val="clear" w:color="auto" w:fill="auto"/>
-          </w:tcPr>
-          <w:p>
-            <w:pPr>
-              <w:rPr>
-                <w:rFonts w:ascii="Arial" w:hAnsi="Arial"/>
-                <w:bCs/>
-                <w:color w:val="auto"/>
-                <w:sz w:val="16"/>
-                <w:szCs w:val="16"/>
-              </w:rPr>
-            </w:pPr>
-          </w:p>
-        </w:tc>
-        <w:tc>
-          <w:tcPr>
-            <w:tcW w:w="2409" w:type="dxa"/>
-            <w:shd w:val="clear" w:color="auto" w:fill="auto"/>
+            <w:tcW w:w="2694" w:type="dxa"/>
+          </w:tcPr>
+          <w:p>
+            <w:pPr>
+              <w:rPr>
+                <w:rFonts w:ascii="Arial" w:hAnsi="Arial"/>
+                <w:bCs/>
+                <w:color w:val="auto"/>
+                <w:sz w:val="16"/>
+                <w:szCs w:val="16"/>
+              </w:rPr>
+            </w:pPr>
+          </w:p>
+        </w:tc>
+        <w:tc>
+          <w:tcPr>
+            <w:tcW w:w="2411" w:type="dxa"/>
           </w:tcPr>
           <w:p>
             <w:pPr>
@@ -3200,7 +3098,6 @@
                 <w:lang w:val="es-PE"/>
               </w:rPr>
             </w:pPr>
-            <w:proofErr w:type="spellStart"/>
             <w:r>
               <w:rPr>
                 <w:rFonts w:ascii="Arial" w:hAnsi="Arial"/>
@@ -3210,9 +3107,8 @@
                 <w:szCs w:val="16"/>
                 <w:lang w:val="es-PE"/>
               </w:rPr>
-              <w:t>Codigo</w:t>
-            </w:r>
-            <w:proofErr w:type="spellEnd"/>
+              <w:t>Código</w:t>
+            </w:r>
             <w:r>
               <w:rPr>
                 <w:rFonts w:ascii="Arial" w:hAnsi="Arial"/>
@@ -3228,8 +3124,7 @@
         </w:tc>
         <w:tc>
           <w:tcPr>
-            <w:tcW w:w="3828" w:type="dxa"/>
-            <w:shd w:val="clear" w:color="auto" w:fill="auto"/>
+            <w:tcW w:w="3832" w:type="dxa"/>
           </w:tcPr>
           <w:p>
             <w:pPr>
@@ -3302,8 +3197,7 @@
         </w:trPr>
         <w:tc>
           <w:tcPr>
-            <w:tcW w:w="1693" w:type="dxa"/>
-            <w:shd w:val="clear" w:color="auto" w:fill="auto"/>
+            <w:tcW w:w="1706" w:type="dxa"/>
           </w:tcPr>
           <w:p>
             <w:pPr>
@@ -3330,8 +3224,7 @@
         </w:tc>
         <w:tc>
           <w:tcPr>
-            <w:tcW w:w="2702" w:type="dxa"/>
-            <w:shd w:val="clear" w:color="auto" w:fill="auto"/>
+            <w:tcW w:w="2694" w:type="dxa"/>
           </w:tcPr>
           <w:p>
             <w:pPr>
@@ -3395,20 +3288,18 @@
         </w:tc>
         <w:tc>
           <w:tcPr>
-            <w:tcW w:w="2409" w:type="dxa"/>
-            <w:shd w:val="clear" w:color="auto" w:fill="auto"/>
-          </w:tcPr>
-          <w:p>
-            <w:pPr>
-              <w:rPr>
-                <w:rFonts w:ascii="Arial" w:hAnsi="Arial"/>
-                <w:bCs/>
-                <w:color w:val="auto"/>
-                <w:sz w:val="16"/>
-                <w:szCs w:val="16"/>
-              </w:rPr>
-            </w:pPr>
-            <w:proofErr w:type="spellStart"/>
+            <w:tcW w:w="2411" w:type="dxa"/>
+          </w:tcPr>
+          <w:p>
+            <w:pPr>
+              <w:rPr>
+                <w:rFonts w:ascii="Arial" w:hAnsi="Arial"/>
+                <w:bCs/>
+                <w:color w:val="auto"/>
+                <w:sz w:val="16"/>
+                <w:szCs w:val="16"/>
+              </w:rPr>
+            </w:pPr>
             <w:r>
               <w:rPr>
                 <w:rFonts w:ascii="Arial" w:hAnsi="Arial"/>
@@ -3418,15 +3309,13 @@
                 <w:szCs w:val="16"/>
                 <w:lang w:val="es-PE"/>
               </w:rPr>
-              <w:t>Observacion</w:t>
-            </w:r>
-            <w:proofErr w:type="spellEnd"/>
-          </w:p>
-        </w:tc>
-        <w:tc>
-          <w:tcPr>
-            <w:tcW w:w="3828" w:type="dxa"/>
-            <w:shd w:val="clear" w:color="auto" w:fill="auto"/>
+              <w:t>Observación</w:t>
+            </w:r>
+          </w:p>
+        </w:tc>
+        <w:tc>
+          <w:tcPr>
+            <w:tcW w:w="3832" w:type="dxa"/>
           </w:tcPr>
           <w:p>
             <w:pPr>
@@ -3495,8 +3384,7 @@
         </w:trPr>
         <w:tc>
           <w:tcPr>
-            <w:tcW w:w="1693" w:type="dxa"/>
-            <w:shd w:val="clear" w:color="auto" w:fill="auto"/>
+            <w:tcW w:w="1706" w:type="dxa"/>
           </w:tcPr>
           <w:p>
             <w:pPr>
@@ -3534,8 +3422,7 @@
         </w:tc>
         <w:tc>
           <w:tcPr>
-            <w:tcW w:w="2702" w:type="dxa"/>
-            <w:shd w:val="clear" w:color="auto" w:fill="auto"/>
+            <w:tcW w:w="2694" w:type="dxa"/>
           </w:tcPr>
           <w:p>
             <w:pPr>
@@ -3599,25 +3486,23 @@
         </w:tc>
         <w:tc>
           <w:tcPr>
-            <w:tcW w:w="2409" w:type="dxa"/>
-            <w:shd w:val="clear" w:color="auto" w:fill="auto"/>
-          </w:tcPr>
-          <w:p>
-            <w:pPr>
-              <w:rPr>
-                <w:rFonts w:ascii="Arial" w:hAnsi="Arial"/>
-                <w:bCs/>
-                <w:color w:val="auto"/>
-                <w:sz w:val="16"/>
-                <w:szCs w:val="16"/>
-              </w:rPr>
-            </w:pPr>
-          </w:p>
-        </w:tc>
-        <w:tc>
-          <w:tcPr>
-            <w:tcW w:w="3828" w:type="dxa"/>
-            <w:shd w:val="clear" w:color="auto" w:fill="auto"/>
+            <w:tcW w:w="2411" w:type="dxa"/>
+          </w:tcPr>
+          <w:p>
+            <w:pPr>
+              <w:rPr>
+                <w:rFonts w:ascii="Arial" w:hAnsi="Arial"/>
+                <w:bCs/>
+                <w:color w:val="auto"/>
+                <w:sz w:val="16"/>
+                <w:szCs w:val="16"/>
+              </w:rPr>
+            </w:pPr>
+          </w:p>
+        </w:tc>
+        <w:tc>
+          <w:tcPr>
+            <w:tcW w:w="3832" w:type="dxa"/>
           </w:tcPr>
           <w:p>
             <w:pPr>
@@ -3638,8 +3523,7 @@
         </w:trPr>
         <w:tc>
           <w:tcPr>
-            <w:tcW w:w="1693" w:type="dxa"/>
-            <w:shd w:val="clear" w:color="auto" w:fill="auto"/>
+            <w:tcW w:w="1706" w:type="dxa"/>
           </w:tcPr>
           <w:p>
             <w:pPr>
@@ -3677,8 +3561,7 @@
         </w:tc>
         <w:tc>
           <w:tcPr>
-            <w:tcW w:w="2702" w:type="dxa"/>
-            <w:shd w:val="clear" w:color="auto" w:fill="auto"/>
+            <w:tcW w:w="2694" w:type="dxa"/>
           </w:tcPr>
           <w:p>
             <w:pPr>
@@ -3742,8 +3625,7 @@
         </w:tc>
         <w:tc>
           <w:tcPr>
-            <w:tcW w:w="2409" w:type="dxa"/>
-            <w:shd w:val="clear" w:color="auto" w:fill="auto"/>
+            <w:tcW w:w="2411" w:type="dxa"/>
           </w:tcPr>
           <w:p>
             <w:pPr>
@@ -3770,8 +3652,7 @@
         </w:tc>
         <w:tc>
           <w:tcPr>
-            <w:tcW w:w="3828" w:type="dxa"/>
-            <w:shd w:val="clear" w:color="auto" w:fill="auto"/>
+            <w:tcW w:w="3832" w:type="dxa"/>
           </w:tcPr>
           <w:p>
             <w:pPr>
@@ -3891,7 +3772,7 @@
 </file>
 
 <file path=word/endnotes.xml><?xml version="1.0" encoding="utf-8"?>
-<w:endnotes xmlns:wpc="http://schemas.microsoft.com/office/word/2010/wordprocessingCanvas" xmlns:cx="http://schemas.microsoft.com/office/drawing/2014/chartex" xmlns:cx1="http://schemas.microsoft.com/office/drawing/2015/9/8/chartex" xmlns:cx2="http://schemas.microsoft.com/office/drawing/2015/10/21/chartex" xmlns:cx3="http://schemas.microsoft.com/office/drawing/2016/5/9/chartex" xmlns:cx4="http://schemas.microsoft.com/office/drawing/2016/5/10/chartex" xmlns:cx5="http://schemas.microsoft.com/office/drawing/2016/5/11/chartex" xmlns:cx6="http://schemas.microsoft.com/office/drawing/2016/5/12/chartex" xmlns:cx7="http://schemas.microsoft.com/office/drawing/2016/5/13/chartex" xmlns:cx8="http://schemas.microsoft.com/office/drawing/2016/5/14/chartex" xmlns:mc="http://schemas.openxmlformats.org/markup-compatibility/2006" xmlns:aink="http://schemas.microsoft.com/office/drawing/2016/ink" xmlns:am3d="http://schemas.microsoft.com/office/drawing/2017/model3d" xmlns:o="urn:schemas-microsoft-com:office:office" xmlns:r="http://schemas.openxmlformats.org/officeDocument/2006/relationships" xmlns:m="http://schemas.openxmlformats.org/officeDocument/2006/math" xmlns:v="urn:schemas-microsoft-com:vml" xmlns:wp14="http://schemas.microsoft.com/office/word/2010/wordprocessingDrawing" xmlns:wp="http://schemas.openxmlformats.org/drawingml/2006/wordprocessingDrawing" xmlns:w10="urn:schemas-microsoft-com:office:word" xmlns:w="http://schemas.openxmlformats.org/wordprocessingml/2006/main" xmlns:w14="http://schemas.microsoft.com/office/word/2010/wordml" xmlns:w15="http://schemas.microsoft.com/office/word/2012/wordml" xmlns:w16cex="http://schemas.microsoft.com/office/word/2018/wordml/cex" xmlns:w16cid="http://schemas.microsoft.com/office/word/2016/wordml/cid" xmlns:w16="http://schemas.microsoft.com/office/word/2018/wordml" xmlns:w16sdtdh="http://schemas.microsoft.com/office/word/2020/wordml/sdtdatahash" xmlns:w16se="http://schemas.microsoft.com/office/word/2015/wordml/symex" xmlns:wpg="http://schemas.microsoft.com/office/word/2010/wordprocessingGroup" xmlns:wpi="http://schemas.microsoft.com/office/word/2010/wordprocessingInk" xmlns:wne="http://schemas.microsoft.com/office/word/2006/wordml" xmlns:wps="http://schemas.microsoft.com/office/word/2010/wordprocessingShape" mc:Ignorable="w14 w15 w16se w16cid w16 w16cex w16sdtdh wp14">
+<w:endnotes xmlns:wpc="http://schemas.microsoft.com/office/word/2010/wordprocessingCanvas" xmlns:cx="http://schemas.microsoft.com/office/drawing/2014/chartex" xmlns:cx1="http://schemas.microsoft.com/office/drawing/2015/9/8/chartex" xmlns:cx2="http://schemas.microsoft.com/office/drawing/2015/10/21/chartex" xmlns:cx3="http://schemas.microsoft.com/office/drawing/2016/5/9/chartex" xmlns:cx4="http://schemas.microsoft.com/office/drawing/2016/5/10/chartex" xmlns:cx5="http://schemas.microsoft.com/office/drawing/2016/5/11/chartex" xmlns:cx6="http://schemas.microsoft.com/office/drawing/2016/5/12/chartex" xmlns:cx7="http://schemas.microsoft.com/office/drawing/2016/5/13/chartex" xmlns:cx8="http://schemas.microsoft.com/office/drawing/2016/5/14/chartex" xmlns:mc="http://schemas.openxmlformats.org/markup-compatibility/2006" xmlns:aink="http://schemas.microsoft.com/office/drawing/2016/ink" xmlns:am3d="http://schemas.microsoft.com/office/drawing/2017/model3d" xmlns:o="urn:schemas-microsoft-com:office:office" xmlns:oel="http://schemas.microsoft.com/office/2019/extlst" xmlns:r="http://schemas.openxmlformats.org/officeDocument/2006/relationships" xmlns:m="http://schemas.openxmlformats.org/officeDocument/2006/math" xmlns:v="urn:schemas-microsoft-com:vml" xmlns:wp14="http://schemas.microsoft.com/office/word/2010/wordprocessingDrawing" xmlns:wp="http://schemas.openxmlformats.org/drawingml/2006/wordprocessingDrawing" xmlns:w10="urn:schemas-microsoft-com:office:word" xmlns:w="http://schemas.openxmlformats.org/wordprocessingml/2006/main" xmlns:w14="http://schemas.microsoft.com/office/word/2010/wordml" xmlns:w15="http://schemas.microsoft.com/office/word/2012/wordml" xmlns:w16cex="http://schemas.microsoft.com/office/word/2018/wordml/cex" xmlns:w16cid="http://schemas.microsoft.com/office/word/2016/wordml/cid" xmlns:w16="http://schemas.microsoft.com/office/word/2018/wordml" xmlns:w16du="http://schemas.microsoft.com/office/word/2023/wordml/word16du" xmlns:w16sdtdh="http://schemas.microsoft.com/office/word/2020/wordml/sdtdatahash" xmlns:w16sdtfl="http://schemas.microsoft.com/office/word/2024/wordml/sdtformatlock" xmlns:w16se="http://schemas.microsoft.com/office/word/2015/wordml/symex" xmlns:wpg="http://schemas.microsoft.com/office/word/2010/wordprocessingGroup" xmlns:wpi="http://schemas.microsoft.com/office/word/2010/wordprocessingInk" xmlns:wne="http://schemas.microsoft.com/office/word/2006/wordml" xmlns:wps="http://schemas.microsoft.com/office/word/2010/wordprocessingShape" mc:Ignorable="w14 w15 w16se w16cid w16 w16cex w16sdtdh w16sdtfl w16du wp14">
   <w:endnote w:type="separator" w:id="-1">
     <w:p>
       <w:r>
@@ -3910,7 +3791,7 @@
 </file>
 
 <file path=word/footer1.xml><?xml version="1.0" encoding="utf-8"?>
-<w:ftr xmlns:wpc="http://schemas.microsoft.com/office/word/2010/wordprocessingCanvas" xmlns:cx="http://schemas.microsoft.com/office/drawing/2014/chartex" xmlns:cx1="http://schemas.microsoft.com/office/drawing/2015/9/8/chartex" xmlns:cx2="http://schemas.microsoft.com/office/drawing/2015/10/21/chartex" xmlns:cx3="http://schemas.microsoft.com/office/drawing/2016/5/9/chartex" xmlns:cx4="http://schemas.microsoft.com/office/drawing/2016/5/10/chartex" xmlns:cx5="http://schemas.microsoft.com/office/drawing/2016/5/11/chartex" xmlns:cx6="http://schemas.microsoft.com/office/drawing/2016/5/12/chartex" xmlns:cx7="http://schemas.microsoft.com/office/drawing/2016/5/13/chartex" xmlns:cx8="http://schemas.microsoft.com/office/drawing/2016/5/14/chartex" xmlns:mc="http://schemas.openxmlformats.org/markup-compatibility/2006" xmlns:aink="http://schemas.microsoft.com/office/drawing/2016/ink" xmlns:am3d="http://schemas.microsoft.com/office/drawing/2017/model3d" xmlns:o="urn:schemas-microsoft-com:office:office" xmlns:r="http://schemas.openxmlformats.org/officeDocument/2006/relationships" xmlns:m="http://schemas.openxmlformats.org/officeDocument/2006/math" xmlns:v="urn:schemas-microsoft-com:vml" xmlns:wp14="http://schemas.microsoft.com/office/word/2010/wordprocessingDrawing" xmlns:wp="http://schemas.openxmlformats.org/drawingml/2006/wordprocessingDrawing" xmlns:w10="urn:schemas-microsoft-com:office:word" xmlns:w="http://schemas.openxmlformats.org/wordprocessingml/2006/main" xmlns:w14="http://schemas.microsoft.com/office/word/2010/wordml" xmlns:w15="http://schemas.microsoft.com/office/word/2012/wordml" xmlns:w16cex="http://schemas.microsoft.com/office/word/2018/wordml/cex" xmlns:w16cid="http://schemas.microsoft.com/office/word/2016/wordml/cid" xmlns:w16="http://schemas.microsoft.com/office/word/2018/wordml" xmlns:w16sdtdh="http://schemas.microsoft.com/office/word/2020/wordml/sdtdatahash" xmlns:w16se="http://schemas.microsoft.com/office/word/2015/wordml/symex" xmlns:wpg="http://schemas.microsoft.com/office/word/2010/wordprocessingGroup" xmlns:wpi="http://schemas.microsoft.com/office/word/2010/wordprocessingInk" xmlns:wne="http://schemas.microsoft.com/office/word/2006/wordml" xmlns:wps="http://schemas.microsoft.com/office/word/2010/wordprocessingShape" mc:Ignorable="w14 w15 w16se w16cid w16 w16cex w16sdtdh wp14">
+<w:ftr xmlns:wpc="http://schemas.microsoft.com/office/word/2010/wordprocessingCanvas" xmlns:cx="http://schemas.microsoft.com/office/drawing/2014/chartex" xmlns:cx1="http://schemas.microsoft.com/office/drawing/2015/9/8/chartex" xmlns:cx2="http://schemas.microsoft.com/office/drawing/2015/10/21/chartex" xmlns:cx3="http://schemas.microsoft.com/office/drawing/2016/5/9/chartex" xmlns:cx4="http://schemas.microsoft.com/office/drawing/2016/5/10/chartex" xmlns:cx5="http://schemas.microsoft.com/office/drawing/2016/5/11/chartex" xmlns:cx6="http://schemas.microsoft.com/office/drawing/2016/5/12/chartex" xmlns:cx7="http://schemas.microsoft.com/office/drawing/2016/5/13/chartex" xmlns:cx8="http://schemas.microsoft.com/office/drawing/2016/5/14/chartex" xmlns:mc="http://schemas.openxmlformats.org/markup-compatibility/2006" xmlns:aink="http://schemas.microsoft.com/office/drawing/2016/ink" xmlns:am3d="http://schemas.microsoft.com/office/drawing/2017/model3d" xmlns:o="urn:schemas-microsoft-com:office:office" xmlns:oel="http://schemas.microsoft.com/office/2019/extlst" xmlns:r="http://schemas.openxmlformats.org/officeDocument/2006/relationships" xmlns:m="http://schemas.openxmlformats.org/officeDocument/2006/math" xmlns:v="urn:schemas-microsoft-com:vml" xmlns:wp14="http://schemas.microsoft.com/office/word/2010/wordprocessingDrawing" xmlns:wp="http://schemas.openxmlformats.org/drawingml/2006/wordprocessingDrawing" xmlns:w10="urn:schemas-microsoft-com:office:word" xmlns:w="http://schemas.openxmlformats.org/wordprocessingml/2006/main" xmlns:w14="http://schemas.microsoft.com/office/word/2010/wordml" xmlns:w15="http://schemas.microsoft.com/office/word/2012/wordml" xmlns:w16cex="http://schemas.microsoft.com/office/word/2018/wordml/cex" xmlns:w16cid="http://schemas.microsoft.com/office/word/2016/wordml/cid" xmlns:w16="http://schemas.microsoft.com/office/word/2018/wordml" xmlns:w16du="http://schemas.microsoft.com/office/word/2023/wordml/word16du" xmlns:w16sdtdh="http://schemas.microsoft.com/office/word/2020/wordml/sdtdatahash" xmlns:w16sdtfl="http://schemas.microsoft.com/office/word/2024/wordml/sdtformatlock" xmlns:w16se="http://schemas.microsoft.com/office/word/2015/wordml/symex" xmlns:wpg="http://schemas.microsoft.com/office/word/2010/wordprocessingGroup" xmlns:wpi="http://schemas.microsoft.com/office/word/2010/wordprocessingInk" xmlns:wne="http://schemas.microsoft.com/office/word/2006/wordml" xmlns:wps="http://schemas.microsoft.com/office/word/2010/wordprocessingShape" mc:Ignorable="w14 w15 w16se w16cid w16 w16cex w16sdtdh w16sdtfl w16du wp14">
   <w:p>
     <w:pPr>
       <w:tabs>
@@ -3978,7 +3859,7 @@
             </wp:anchor>
           </w:drawing>
         </mc:Choice>
-        <mc:Fallback xmlns:w16du="http://schemas.microsoft.com/office/word/2023/wordml/word16du" xmlns:oel="http://schemas.microsoft.com/office/2019/extlst">
+        <mc:Fallback>
           <w:pict>
             <v:line w14:anchorId="0F5F23C8" id="Conector recto 1" o:spid="_x0000_s1026" style="position:absolute;z-index:251659264;visibility:visible;mso-wrap-style:square;mso-width-percent:0;mso-wrap-distance-left:9pt;mso-wrap-distance-top:0;mso-wrap-distance-right:9pt;mso-wrap-distance-bottom:0;mso-position-horizontal:absolute;mso-position-horizontal-relative:text;mso-position-vertical:absolute;mso-position-vertical-relative:text;mso-width-percent:0;mso-width-relative:margin" from="-15pt,8.2pt" to="560.5pt,8.2pt" o:gfxdata="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" strokecolor="#a5a5a5 [3206]" strokeweight="1.5pt">
               <v:stroke joinstyle="miter"/>
@@ -4081,7 +3962,7 @@
               <w:tab w:val="left" w:pos="1940"/>
             </w:tabs>
             <w:spacing w:line="0" w:lineRule="atLeast"/>
-            <w:jc w:val="right"/>
+            <w:jc w:val="center"/>
             <w:rPr>
               <w:lang w:val="es-PE"/>
             </w:rPr>
@@ -4171,7 +4052,7 @@
 </file>
 
 <file path=word/footnotes.xml><?xml version="1.0" encoding="utf-8"?>
-<w:footnotes xmlns:wpc="http://schemas.microsoft.com/office/word/2010/wordprocessingCanvas" xmlns:cx="http://schemas.microsoft.com/office/drawing/2014/chartex" xmlns:cx1="http://schemas.microsoft.com/office/drawing/2015/9/8/chartex" xmlns:cx2="http://schemas.microsoft.com/office/drawing/2015/10/21/chartex" xmlns:cx3="http://schemas.microsoft.com/office/drawing/2016/5/9/chartex" xmlns:cx4="http://schemas.microsoft.com/office/drawing/2016/5/10/chartex" xmlns:cx5="http://schemas.microsoft.com/office/drawing/2016/5/11/chartex" xmlns:cx6="http://schemas.microsoft.com/office/drawing/2016/5/12/chartex" xmlns:cx7="http://schemas.microsoft.com/office/drawing/2016/5/13/chartex" xmlns:cx8="http://schemas.microsoft.com/office/drawing/2016/5/14/chartex" xmlns:mc="http://schemas.openxmlformats.org/markup-compatibility/2006" xmlns:aink="http://schemas.microsoft.com/office/drawing/2016/ink" xmlns:am3d="http://schemas.microsoft.com/office/drawing/2017/model3d" xmlns:o="urn:schemas-microsoft-com:office:office" xmlns:r="http://schemas.openxmlformats.org/officeDocument/2006/relationships" xmlns:m="http://schemas.openxmlformats.org/officeDocument/2006/math" xmlns:v="urn:schemas-microsoft-com:vml" xmlns:wp14="http://schemas.microsoft.com/office/word/2010/wordprocessingDrawing" xmlns:wp="http://schemas.openxmlformats.org/drawingml/2006/wordprocessingDrawing" xmlns:w10="urn:schemas-microsoft-com:office:word" xmlns:w="http://schemas.openxmlformats.org/wordprocessingml/2006/main" xmlns:w14="http://schemas.microsoft.com/office/word/2010/wordml" xmlns:w15="http://schemas.microsoft.com/office/word/2012/wordml" xmlns:w16cex="http://schemas.microsoft.com/office/word/2018/wordml/cex" xmlns:w16cid="http://schemas.microsoft.com/office/word/2016/wordml/cid" xmlns:w16="http://schemas.microsoft.com/office/word/2018/wordml" xmlns:w16sdtdh="http://schemas.microsoft.com/office/word/2020/wordml/sdtdatahash" xmlns:w16se="http://schemas.microsoft.com/office/word/2015/wordml/symex" xmlns:wpg="http://schemas.microsoft.com/office/word/2010/wordprocessingGroup" xmlns:wpi="http://schemas.microsoft.com/office/word/2010/wordprocessingInk" xmlns:wne="http://schemas.microsoft.com/office/word/2006/wordml" xmlns:wps="http://schemas.microsoft.com/office/word/2010/wordprocessingShape" mc:Ignorable="w14 w15 w16se w16cid w16 w16cex w16sdtdh wp14">
+<w:footnotes xmlns:wpc="http://schemas.microsoft.com/office/word/2010/wordprocessingCanvas" xmlns:cx="http://schemas.microsoft.com/office/drawing/2014/chartex" xmlns:cx1="http://schemas.microsoft.com/office/drawing/2015/9/8/chartex" xmlns:cx2="http://schemas.microsoft.com/office/drawing/2015/10/21/chartex" xmlns:cx3="http://schemas.microsoft.com/office/drawing/2016/5/9/chartex" xmlns:cx4="http://schemas.microsoft.com/office/drawing/2016/5/10/chartex" xmlns:cx5="http://schemas.microsoft.com/office/drawing/2016/5/11/chartex" xmlns:cx6="http://schemas.microsoft.com/office/drawing/2016/5/12/chartex" xmlns:cx7="http://schemas.microsoft.com/office/drawing/2016/5/13/chartex" xmlns:cx8="http://schemas.microsoft.com/office/drawing/2016/5/14/chartex" xmlns:mc="http://schemas.openxmlformats.org/markup-compatibility/2006" xmlns:aink="http://schemas.microsoft.com/office/drawing/2016/ink" xmlns:am3d="http://schemas.microsoft.com/office/drawing/2017/model3d" xmlns:o="urn:schemas-microsoft-com:office:office" xmlns:oel="http://schemas.microsoft.com/office/2019/extlst" xmlns:r="http://schemas.openxmlformats.org/officeDocument/2006/relationships" xmlns:m="http://schemas.openxmlformats.org/officeDocument/2006/math" xmlns:v="urn:schemas-microsoft-com:vml" xmlns:wp14="http://schemas.microsoft.com/office/word/2010/wordprocessingDrawing" xmlns:wp="http://schemas.openxmlformats.org/drawingml/2006/wordprocessingDrawing" xmlns:w10="urn:schemas-microsoft-com:office:word" xmlns:w="http://schemas.openxmlformats.org/wordprocessingml/2006/main" xmlns:w14="http://schemas.microsoft.com/office/word/2010/wordml" xmlns:w15="http://schemas.microsoft.com/office/word/2012/wordml" xmlns:w16cex="http://schemas.microsoft.com/office/word/2018/wordml/cex" xmlns:w16cid="http://schemas.microsoft.com/office/word/2016/wordml/cid" xmlns:w16="http://schemas.microsoft.com/office/word/2018/wordml" xmlns:w16du="http://schemas.microsoft.com/office/word/2023/wordml/word16du" xmlns:w16sdtdh="http://schemas.microsoft.com/office/word/2020/wordml/sdtdatahash" xmlns:w16sdtfl="http://schemas.microsoft.com/office/word/2024/wordml/sdtformatlock" xmlns:w16se="http://schemas.microsoft.com/office/word/2015/wordml/symex" xmlns:wpg="http://schemas.microsoft.com/office/word/2010/wordprocessingGroup" xmlns:wpi="http://schemas.microsoft.com/office/word/2010/wordprocessingInk" xmlns:wne="http://schemas.microsoft.com/office/word/2006/wordml" xmlns:wps="http://schemas.microsoft.com/office/word/2010/wordprocessingShape" mc:Ignorable="w14 w15 w16se w16cid w16 w16cex w16sdtdh w16sdtfl w16du wp14">
   <w:footnote w:type="separator" w:id="-1">
     <w:p>
       <w:r>
@@ -4190,7 +4071,7 @@
 </file>
 
 <file path=word/styles.xml><?xml version="1.0" encoding="utf-8"?>
-<w:styles xmlns:mc="http://schemas.openxmlformats.org/markup-compatibility/2006" xmlns:r="http://schemas.openxmlformats.org/officeDocument/2006/relationships" xmlns:w="http://schemas.openxmlformats.org/wordprocessingml/2006/main" xmlns:w14="http://schemas.microsoft.com/office/word/2010/wordml" xmlns:w15="http://schemas.microsoft.com/office/word/2012/wordml" xmlns:w16cex="http://schemas.microsoft.com/office/word/2018/wordml/cex" xmlns:w16cid="http://schemas.microsoft.com/office/word/2016/wordml/cid" xmlns:w16="http://schemas.microsoft.com/office/word/2018/wordml" xmlns:w16sdtdh="http://schemas.microsoft.com/office/word/2020/wordml/sdtdatahash" xmlns:w16se="http://schemas.microsoft.com/office/word/2015/wordml/symex" mc:Ignorable="w14 w15 w16se w16cid w16 w16cex w16sdtdh">
+<w:styles xmlns:mc="http://schemas.openxmlformats.org/markup-compatibility/2006" xmlns:r="http://schemas.openxmlformats.org/officeDocument/2006/relationships" xmlns:w="http://schemas.openxmlformats.org/wordprocessingml/2006/main" xmlns:w14="http://schemas.microsoft.com/office/word/2010/wordml" xmlns:w15="http://schemas.microsoft.com/office/word/2012/wordml" xmlns:w16cex="http://schemas.microsoft.com/office/word/2018/wordml/cex" xmlns:w16cid="http://schemas.microsoft.com/office/word/2016/wordml/cid" xmlns:w16="http://schemas.microsoft.com/office/word/2018/wordml" xmlns:w16du="http://schemas.microsoft.com/office/word/2023/wordml/word16du" xmlns:w16sdtdh="http://schemas.microsoft.com/office/word/2020/wordml/sdtdatahash" xmlns:w16sdtfl="http://schemas.microsoft.com/office/word/2024/wordml/sdtformatlock" xmlns:w16se="http://schemas.microsoft.com/office/word/2015/wordml/symex" mc:Ignorable="w14 w15 w16se w16cid w16 w16cex w16sdtdh w16sdtfl w16du">
   <w:docDefaults>
     <w:rPrDefault>
       <w:rPr>

</xml_diff>

<commit_message>
feat: actualizar formato ticket analytica
</commit_message>
<xml_diff>
--- a/pesaje/analytica/Report/PrintTicket.docx
+++ b/pesaje/analytica/Report/PrintTicket.docx
@@ -662,16 +662,16 @@
               <w:rPr>
                 <w:rFonts w:ascii="Arial" w:hAnsi="Arial"/>
                 <w:bCs/>
-                <w:color w:val="auto"/>
-                <w:sz w:val="16"/>
-                <w:szCs w:val="16"/>
-              </w:rPr>
-            </w:pPr>
-            <w:r>
-              <w:rPr>
-                <w:rFonts w:ascii="Arial" w:hAnsi="Arial"/>
-                <w:b/>
-                <w:color w:val="auto"/>
+                <w:color w:val="000000" w:themeColor="text1"/>
+                <w:sz w:val="16"/>
+                <w:szCs w:val="16"/>
+              </w:rPr>
+            </w:pPr>
+            <w:r>
+              <w:rPr>
+                <w:rFonts w:ascii="Arial" w:hAnsi="Arial"/>
+                <w:b/>
+                <w:color w:val="000000" w:themeColor="text1"/>
                 <w:sz w:val="16"/>
                 <w:szCs w:val="16"/>
                 <w:lang w:val="es-PE"/>
@@ -689,15 +689,16 @@
               <w:rPr>
                 <w:rFonts w:ascii="Arial" w:hAnsi="Arial"/>
                 <w:bCs/>
-                <w:color w:val="auto"/>
-                <w:sz w:val="16"/>
-                <w:szCs w:val="16"/>
-              </w:rPr>
-            </w:pPr>
-            <w:r>
-              <w:rPr>
-                <w:rFonts w:ascii="Arial" w:hAnsi="Arial"/>
-                <w:bCs/>
+                <w:color w:val="000000" w:themeColor="text1"/>
+                <w:sz w:val="16"/>
+                <w:szCs w:val="16"/>
+              </w:rPr>
+            </w:pPr>
+            <w:r>
+              <w:rPr>
+                <w:rFonts w:ascii="Arial" w:hAnsi="Arial"/>
+                <w:bCs/>
+                <w:color w:val="000000" w:themeColor="text1"/>
                 <w:sz w:val="16"/>
                 <w:szCs w:val="16"/>
               </w:rPr>
@@ -707,7 +708,7 @@
               <w:rPr>
                 <w:rFonts w:ascii="Arial" w:hAnsi="Arial"/>
                 <w:bCs/>
-                <w:color w:val="auto"/>
+                <w:color w:val="000000" w:themeColor="text1"/>
                 <w:sz w:val="16"/>
                 <w:szCs w:val="16"/>
               </w:rPr>
@@ -718,7 +719,7 @@
                 <w:rFonts w:ascii="Arial" w:hAnsi="Arial"/>
                 <w:bCs/>
                 <w:noProof/>
-                <w:color w:val="auto"/>
+                <w:color w:val="000000" w:themeColor="text1"/>
                 <w:sz w:val="16"/>
                 <w:szCs w:val="16"/>
               </w:rPr>
@@ -728,7 +729,7 @@
               <w:rPr>
                 <w:rFonts w:ascii="Arial" w:hAnsi="Arial"/>
                 <w:bCs/>
-                <w:color w:val="auto"/>
+                <w:color w:val="000000" w:themeColor="text1"/>
                 <w:sz w:val="16"/>
                 <w:szCs w:val="16"/>
               </w:rPr>
@@ -738,6 +739,7 @@
               <w:rPr>
                 <w:rFonts w:ascii="Arial" w:hAnsi="Arial"/>
                 <w:bCs/>
+                <w:color w:val="000000" w:themeColor="text1"/>
                 <w:sz w:val="16"/>
                 <w:szCs w:val="16"/>
               </w:rPr>
@@ -748,7 +750,7 @@
                 <w:rFonts w:ascii="Arial" w:hAnsi="Arial"/>
                 <w:bCs/>
                 <w:noProof/>
-                <w:color w:val="auto"/>
+                <w:color w:val="000000" w:themeColor="text1"/>
                 <w:sz w:val="16"/>
                 <w:szCs w:val="16"/>
               </w:rPr>
@@ -758,6 +760,7 @@
               <w:rPr>
                 <w:rFonts w:ascii="Arial" w:hAnsi="Arial"/>
                 <w:bCs/>
+                <w:color w:val="000000" w:themeColor="text1"/>
                 <w:sz w:val="16"/>
                 <w:szCs w:val="16"/>
               </w:rPr>
@@ -774,28 +777,41 @@
               <w:rPr>
                 <w:rFonts w:ascii="Arial" w:hAnsi="Arial"/>
                 <w:bCs/>
-                <w:color w:val="auto"/>
-                <w:sz w:val="16"/>
-                <w:szCs w:val="16"/>
-              </w:rPr>
-            </w:pPr>
-            <w:r>
-              <w:rPr>
-                <w:rFonts w:ascii="Arial" w:hAnsi="Arial"/>
-                <w:b/>
-                <w:color w:val="auto"/>
+                <w:color w:val="000000" w:themeColor="text1"/>
+                <w:sz w:val="16"/>
+                <w:szCs w:val="16"/>
+              </w:rPr>
+            </w:pPr>
+            <w:proofErr w:type="gramStart"/>
+            <w:r>
+              <w:rPr>
+                <w:rFonts w:ascii="Arial" w:hAnsi="Arial"/>
+                <w:b/>
+                <w:color w:val="000000" w:themeColor="text1"/>
                 <w:sz w:val="16"/>
                 <w:szCs w:val="16"/>
                 <w:lang w:val="es-PE"/>
               </w:rPr>
-              <w:t xml:space="preserve">Ticket de Pesaje </w:t>
+              <w:t>Ticket</w:t>
+            </w:r>
+            <w:proofErr w:type="gramEnd"/>
+            <w:r>
+              <w:rPr>
+                <w:rFonts w:ascii="Arial" w:hAnsi="Arial"/>
+                <w:b/>
+                <w:color w:val="000000" w:themeColor="text1"/>
+                <w:sz w:val="16"/>
+                <w:szCs w:val="16"/>
+                <w:lang w:val="es-PE"/>
+              </w:rPr>
+              <w:t xml:space="preserve"> de Pesaje </w:t>
             </w:r>
             <w:proofErr w:type="spellStart"/>
             <w:r>
               <w:rPr>
                 <w:rFonts w:ascii="Arial" w:hAnsi="Arial"/>
                 <w:b/>
-                <w:color w:val="auto"/>
+                <w:color w:val="000000" w:themeColor="text1"/>
                 <w:sz w:val="16"/>
                 <w:szCs w:val="16"/>
                 <w:lang w:val="es-PE"/>
@@ -814,16 +830,17 @@
               <w:rPr>
                 <w:rFonts w:ascii="Arial" w:hAnsi="Arial"/>
                 <w:bCs/>
-                <w:color w:val="auto"/>
-                <w:sz w:val="16"/>
-                <w:szCs w:val="16"/>
-              </w:rPr>
-            </w:pPr>
-            <w:r>
-              <w:rPr>
-                <w:rFonts w:ascii="Arial" w:hAnsi="Arial"/>
-                <w:bCs/>
-                <w:noProof/>
+                <w:color w:val="000000" w:themeColor="text1"/>
+                <w:sz w:val="16"/>
+                <w:szCs w:val="16"/>
+              </w:rPr>
+            </w:pPr>
+            <w:r>
+              <w:rPr>
+                <w:rFonts w:ascii="Arial" w:hAnsi="Arial"/>
+                <w:bCs/>
+                <w:noProof/>
+                <w:color w:val="000000" w:themeColor="text1"/>
                 <w:sz w:val="16"/>
                 <w:szCs w:val="16"/>
               </w:rPr>
@@ -834,7 +851,7 @@
                 <w:rFonts w:ascii="Arial" w:hAnsi="Arial"/>
                 <w:bCs/>
                 <w:noProof/>
-                <w:color w:val="auto"/>
+                <w:color w:val="000000" w:themeColor="text1"/>
                 <w:sz w:val="16"/>
                 <w:szCs w:val="16"/>
               </w:rPr>
@@ -845,6 +862,7 @@
                 <w:rFonts w:ascii="Arial" w:hAnsi="Arial"/>
                 <w:bCs/>
                 <w:noProof/>
+                <w:color w:val="000000" w:themeColor="text1"/>
                 <w:sz w:val="16"/>
                 <w:szCs w:val="16"/>
               </w:rPr>
@@ -855,7 +873,7 @@
                 <w:rFonts w:ascii="Arial" w:hAnsi="Arial"/>
                 <w:bCs/>
                 <w:noProof/>
-                <w:color w:val="auto"/>
+                <w:color w:val="000000" w:themeColor="text1"/>
                 <w:sz w:val="16"/>
                 <w:szCs w:val="16"/>
               </w:rPr>
@@ -866,6 +884,7 @@
                 <w:rFonts w:ascii="Arial" w:hAnsi="Arial"/>
                 <w:bCs/>
                 <w:noProof/>
+                <w:color w:val="000000" w:themeColor="text1"/>
                 <w:sz w:val="16"/>
                 <w:szCs w:val="16"/>
               </w:rPr>
@@ -887,16 +906,16 @@
               <w:rPr>
                 <w:rFonts w:ascii="Arial" w:hAnsi="Arial"/>
                 <w:bCs/>
-                <w:color w:val="auto"/>
-                <w:sz w:val="16"/>
-                <w:szCs w:val="16"/>
-              </w:rPr>
-            </w:pPr>
-            <w:r>
-              <w:rPr>
-                <w:rFonts w:ascii="Arial" w:hAnsi="Arial"/>
-                <w:b/>
-                <w:color w:val="auto"/>
+                <w:color w:val="000000" w:themeColor="text1"/>
+                <w:sz w:val="16"/>
+                <w:szCs w:val="16"/>
+              </w:rPr>
+            </w:pPr>
+            <w:r>
+              <w:rPr>
+                <w:rFonts w:ascii="Arial" w:hAnsi="Arial"/>
+                <w:b/>
+                <w:color w:val="000000" w:themeColor="text1"/>
                 <w:sz w:val="16"/>
                 <w:szCs w:val="16"/>
                 <w:lang w:val="es-PE"/>
@@ -914,16 +933,17 @@
               <w:rPr>
                 <w:rFonts w:ascii="Arial" w:hAnsi="Arial"/>
                 <w:bCs/>
-                <w:color w:val="auto"/>
-                <w:sz w:val="16"/>
-                <w:szCs w:val="16"/>
-              </w:rPr>
-            </w:pPr>
-            <w:r>
-              <w:rPr>
-                <w:rFonts w:ascii="Arial" w:hAnsi="Arial"/>
-                <w:bCs/>
-                <w:noProof/>
+                <w:color w:val="000000" w:themeColor="text1"/>
+                <w:sz w:val="16"/>
+                <w:szCs w:val="16"/>
+              </w:rPr>
+            </w:pPr>
+            <w:r>
+              <w:rPr>
+                <w:rFonts w:ascii="Arial" w:hAnsi="Arial"/>
+                <w:bCs/>
+                <w:noProof/>
+                <w:color w:val="000000" w:themeColor="text1"/>
                 <w:sz w:val="16"/>
                 <w:szCs w:val="16"/>
               </w:rPr>
@@ -934,7 +954,7 @@
                 <w:rFonts w:ascii="Arial" w:hAnsi="Arial"/>
                 <w:bCs/>
                 <w:noProof/>
-                <w:color w:val="auto"/>
+                <w:color w:val="000000" w:themeColor="text1"/>
                 <w:sz w:val="16"/>
                 <w:szCs w:val="16"/>
               </w:rPr>
@@ -945,6 +965,7 @@
                 <w:rFonts w:ascii="Arial" w:hAnsi="Arial"/>
                 <w:bCs/>
                 <w:noProof/>
+                <w:color w:val="000000" w:themeColor="text1"/>
                 <w:sz w:val="16"/>
                 <w:szCs w:val="16"/>
               </w:rPr>
@@ -955,7 +976,7 @@
                 <w:rFonts w:ascii="Arial" w:hAnsi="Arial"/>
                 <w:bCs/>
                 <w:noProof/>
-                <w:color w:val="auto"/>
+                <w:color w:val="000000" w:themeColor="text1"/>
                 <w:sz w:val="16"/>
                 <w:szCs w:val="16"/>
               </w:rPr>
@@ -966,6 +987,7 @@
                 <w:rFonts w:ascii="Arial" w:hAnsi="Arial"/>
                 <w:bCs/>
                 <w:noProof/>
+                <w:color w:val="000000" w:themeColor="text1"/>
                 <w:sz w:val="16"/>
                 <w:szCs w:val="16"/>
               </w:rPr>
@@ -982,16 +1004,16 @@
               <w:rPr>
                 <w:rFonts w:ascii="Arial" w:hAnsi="Arial"/>
                 <w:bCs/>
-                <w:color w:val="auto"/>
-                <w:sz w:val="16"/>
-                <w:szCs w:val="16"/>
-              </w:rPr>
-            </w:pPr>
-            <w:r>
-              <w:rPr>
-                <w:rFonts w:ascii="Arial" w:hAnsi="Arial"/>
-                <w:b/>
-                <w:color w:val="auto"/>
+                <w:color w:val="000000" w:themeColor="text1"/>
+                <w:sz w:val="16"/>
+                <w:szCs w:val="16"/>
+              </w:rPr>
+            </w:pPr>
+            <w:r>
+              <w:rPr>
+                <w:rFonts w:ascii="Arial" w:hAnsi="Arial"/>
+                <w:b/>
+                <w:color w:val="000000" w:themeColor="text1"/>
                 <w:sz w:val="16"/>
                 <w:szCs w:val="16"/>
                 <w:lang w:val="es-PE"/>
@@ -1009,15 +1031,16 @@
               <w:rPr>
                 <w:rFonts w:ascii="Arial" w:hAnsi="Arial"/>
                 <w:bCs/>
-                <w:color w:val="auto"/>
-                <w:sz w:val="16"/>
-                <w:szCs w:val="16"/>
-              </w:rPr>
-            </w:pPr>
-            <w:r>
-              <w:rPr>
-                <w:rFonts w:ascii="Arial" w:hAnsi="Arial"/>
-                <w:bCs/>
+                <w:color w:val="000000" w:themeColor="text1"/>
+                <w:sz w:val="16"/>
+                <w:szCs w:val="16"/>
+              </w:rPr>
+            </w:pPr>
+            <w:r>
+              <w:rPr>
+                <w:rFonts w:ascii="Arial" w:hAnsi="Arial"/>
+                <w:bCs/>
+                <w:color w:val="000000" w:themeColor="text1"/>
                 <w:sz w:val="16"/>
                 <w:szCs w:val="16"/>
               </w:rPr>
@@ -1027,7 +1050,7 @@
               <w:rPr>
                 <w:rFonts w:ascii="Arial" w:hAnsi="Arial"/>
                 <w:bCs/>
-                <w:color w:val="auto"/>
+                <w:color w:val="000000" w:themeColor="text1"/>
                 <w:sz w:val="16"/>
                 <w:szCs w:val="16"/>
               </w:rPr>
@@ -1037,7 +1060,7 @@
               <w:rPr>
                 <w:rFonts w:ascii="Arial" w:hAnsi="Arial"/>
                 <w:bCs/>
-                <w:color w:val="auto"/>
+                <w:color w:val="000000" w:themeColor="text1"/>
                 <w:sz w:val="16"/>
                 <w:szCs w:val="16"/>
               </w:rPr>
@@ -1047,7 +1070,7 @@
               <w:rPr>
                 <w:rFonts w:ascii="Arial" w:hAnsi="Arial"/>
                 <w:bCs/>
-                <w:color w:val="auto"/>
+                <w:color w:val="000000" w:themeColor="text1"/>
                 <w:sz w:val="16"/>
                 <w:szCs w:val="16"/>
               </w:rPr>
@@ -1057,6 +1080,7 @@
               <w:rPr>
                 <w:rFonts w:ascii="Arial" w:hAnsi="Arial"/>
                 <w:bCs/>
+                <w:color w:val="000000" w:themeColor="text1"/>
                 <w:sz w:val="16"/>
                 <w:szCs w:val="16"/>
               </w:rPr>
@@ -1067,7 +1091,7 @@
                 <w:rFonts w:ascii="Arial" w:hAnsi="Arial"/>
                 <w:bCs/>
                 <w:noProof/>
-                <w:color w:val="auto"/>
+                <w:color w:val="000000" w:themeColor="text1"/>
                 <w:sz w:val="16"/>
                 <w:szCs w:val="16"/>
               </w:rPr>
@@ -1077,6 +1101,7 @@
               <w:rPr>
                 <w:rFonts w:ascii="Arial" w:hAnsi="Arial"/>
                 <w:bCs/>
+                <w:color w:val="000000" w:themeColor="text1"/>
                 <w:sz w:val="16"/>
                 <w:szCs w:val="16"/>
               </w:rPr>
@@ -1098,7 +1123,7 @@
               <w:rPr>
                 <w:rFonts w:ascii="Arial" w:hAnsi="Arial"/>
                 <w:b/>
-                <w:color w:val="auto"/>
+                <w:color w:val="000000" w:themeColor="text1"/>
                 <w:sz w:val="16"/>
                 <w:szCs w:val="16"/>
                 <w:lang w:val="es-PE"/>
@@ -1108,7 +1133,7 @@
               <w:rPr>
                 <w:rFonts w:ascii="Arial" w:hAnsi="Arial"/>
                 <w:b/>
-                <w:color w:val="auto"/>
+                <w:color w:val="000000" w:themeColor="text1"/>
                 <w:sz w:val="16"/>
                 <w:szCs w:val="16"/>
                 <w:lang w:val="es-PE"/>
@@ -1126,15 +1151,16 @@
               <w:rPr>
                 <w:rFonts w:ascii="Arial" w:hAnsi="Arial"/>
                 <w:bCs/>
-                <w:color w:val="auto"/>
-                <w:sz w:val="16"/>
-                <w:szCs w:val="16"/>
-              </w:rPr>
-            </w:pPr>
-            <w:r>
-              <w:rPr>
-                <w:rFonts w:ascii="Arial" w:hAnsi="Arial"/>
-                <w:bCs/>
+                <w:color w:val="000000" w:themeColor="text1"/>
+                <w:sz w:val="16"/>
+                <w:szCs w:val="16"/>
+              </w:rPr>
+            </w:pPr>
+            <w:r>
+              <w:rPr>
+                <w:rFonts w:ascii="Arial" w:hAnsi="Arial"/>
+                <w:bCs/>
+                <w:color w:val="000000" w:themeColor="text1"/>
                 <w:sz w:val="16"/>
                 <w:szCs w:val="16"/>
               </w:rPr>
@@ -1144,7 +1170,7 @@
               <w:rPr>
                 <w:rFonts w:ascii="Arial" w:hAnsi="Arial"/>
                 <w:bCs/>
-                <w:color w:val="auto"/>
+                <w:color w:val="000000" w:themeColor="text1"/>
                 <w:sz w:val="16"/>
                 <w:szCs w:val="16"/>
               </w:rPr>
@@ -1154,6 +1180,7 @@
               <w:rPr>
                 <w:rFonts w:ascii="Arial" w:hAnsi="Arial"/>
                 <w:bCs/>
+                <w:color w:val="000000" w:themeColor="text1"/>
                 <w:sz w:val="16"/>
                 <w:szCs w:val="16"/>
               </w:rPr>
@@ -1164,7 +1191,7 @@
                 <w:rFonts w:ascii="Arial" w:hAnsi="Arial"/>
                 <w:bCs/>
                 <w:noProof/>
-                <w:color w:val="auto"/>
+                <w:color w:val="000000" w:themeColor="text1"/>
                 <w:sz w:val="16"/>
                 <w:szCs w:val="16"/>
               </w:rPr>
@@ -1174,6 +1201,7 @@
               <w:rPr>
                 <w:rFonts w:ascii="Arial" w:hAnsi="Arial"/>
                 <w:bCs/>
+                <w:color w:val="000000" w:themeColor="text1"/>
                 <w:sz w:val="16"/>
                 <w:szCs w:val="16"/>
               </w:rPr>
@@ -1190,7 +1218,7 @@
               <w:rPr>
                 <w:rFonts w:ascii="Arial" w:hAnsi="Arial"/>
                 <w:b/>
-                <w:color w:val="auto"/>
+                <w:color w:val="000000" w:themeColor="text1"/>
                 <w:sz w:val="16"/>
                 <w:szCs w:val="16"/>
                 <w:lang w:val="es-PE"/>
@@ -1200,7 +1228,7 @@
               <w:rPr>
                 <w:rFonts w:ascii="Arial" w:hAnsi="Arial"/>
                 <w:b/>
-                <w:color w:val="auto"/>
+                <w:color w:val="000000" w:themeColor="text1"/>
                 <w:sz w:val="16"/>
                 <w:szCs w:val="16"/>
                 <w:lang w:val="es-PE"/>
@@ -1218,15 +1246,16 @@
               <w:rPr>
                 <w:rFonts w:ascii="Arial" w:hAnsi="Arial"/>
                 <w:bCs/>
-                <w:color w:val="auto"/>
-                <w:sz w:val="16"/>
-                <w:szCs w:val="16"/>
-              </w:rPr>
-            </w:pPr>
-            <w:r>
-              <w:rPr>
-                <w:rFonts w:ascii="Arial" w:hAnsi="Arial"/>
-                <w:bCs/>
+                <w:color w:val="000000" w:themeColor="text1"/>
+                <w:sz w:val="16"/>
+                <w:szCs w:val="16"/>
+              </w:rPr>
+            </w:pPr>
+            <w:r>
+              <w:rPr>
+                <w:rFonts w:ascii="Arial" w:hAnsi="Arial"/>
+                <w:bCs/>
+                <w:color w:val="000000" w:themeColor="text1"/>
                 <w:sz w:val="16"/>
                 <w:szCs w:val="16"/>
               </w:rPr>
@@ -1236,7 +1265,7 @@
               <w:rPr>
                 <w:rFonts w:ascii="Arial" w:hAnsi="Arial"/>
                 <w:bCs/>
-                <w:color w:val="auto"/>
+                <w:color w:val="000000" w:themeColor="text1"/>
                 <w:sz w:val="16"/>
                 <w:szCs w:val="16"/>
               </w:rPr>
@@ -1246,7 +1275,7 @@
               <w:rPr>
                 <w:rFonts w:ascii="Arial" w:hAnsi="Arial"/>
                 <w:bCs/>
-                <w:color w:val="auto"/>
+                <w:color w:val="000000" w:themeColor="text1"/>
                 <w:sz w:val="16"/>
                 <w:szCs w:val="16"/>
               </w:rPr>
@@ -1256,7 +1285,7 @@
               <w:rPr>
                 <w:rFonts w:ascii="Arial" w:hAnsi="Arial"/>
                 <w:bCs/>
-                <w:color w:val="auto"/>
+                <w:color w:val="000000" w:themeColor="text1"/>
                 <w:sz w:val="16"/>
                 <w:szCs w:val="16"/>
               </w:rPr>
@@ -1266,6 +1295,7 @@
               <w:rPr>
                 <w:rFonts w:ascii="Arial" w:hAnsi="Arial"/>
                 <w:bCs/>
+                <w:color w:val="000000" w:themeColor="text1"/>
                 <w:sz w:val="16"/>
                 <w:szCs w:val="16"/>
               </w:rPr>
@@ -1276,7 +1306,7 @@
                 <w:rFonts w:ascii="Arial" w:hAnsi="Arial"/>
                 <w:bCs/>
                 <w:noProof/>
-                <w:color w:val="auto"/>
+                <w:color w:val="000000" w:themeColor="text1"/>
                 <w:sz w:val="16"/>
                 <w:szCs w:val="16"/>
               </w:rPr>
@@ -1286,6 +1316,7 @@
               <w:rPr>
                 <w:rFonts w:ascii="Arial" w:hAnsi="Arial"/>
                 <w:bCs/>
+                <w:color w:val="000000" w:themeColor="text1"/>
                 <w:sz w:val="16"/>
                 <w:szCs w:val="16"/>
               </w:rPr>
@@ -1295,7 +1326,7 @@
               <w:rPr>
                 <w:rFonts w:ascii="Arial" w:hAnsi="Arial"/>
                 <w:bCs/>
-                <w:color w:val="auto"/>
+                <w:color w:val="000000" w:themeColor="text1"/>
                 <w:sz w:val="16"/>
                 <w:szCs w:val="16"/>
               </w:rPr>
@@ -1317,7 +1348,7 @@
               <w:rPr>
                 <w:rFonts w:ascii="Arial" w:hAnsi="Arial"/>
                 <w:b/>
-                <w:color w:val="auto"/>
+                <w:color w:val="000000" w:themeColor="text1"/>
                 <w:sz w:val="16"/>
                 <w:szCs w:val="16"/>
                 <w:lang w:val="es-PE"/>
@@ -1327,7 +1358,7 @@
               <w:rPr>
                 <w:rFonts w:ascii="Arial" w:hAnsi="Arial"/>
                 <w:b/>
-                <w:color w:val="auto"/>
+                <w:color w:val="000000" w:themeColor="text1"/>
                 <w:sz w:val="16"/>
                 <w:szCs w:val="16"/>
                 <w:lang w:val="es-PE"/>
@@ -1345,15 +1376,16 @@
               <w:rPr>
                 <w:rFonts w:ascii="Arial" w:hAnsi="Arial"/>
                 <w:bCs/>
-                <w:color w:val="auto"/>
-                <w:sz w:val="16"/>
-                <w:szCs w:val="16"/>
-              </w:rPr>
-            </w:pPr>
-            <w:r>
-              <w:rPr>
-                <w:rFonts w:ascii="Arial" w:hAnsi="Arial"/>
-                <w:bCs/>
+                <w:color w:val="000000" w:themeColor="text1"/>
+                <w:sz w:val="16"/>
+                <w:szCs w:val="16"/>
+              </w:rPr>
+            </w:pPr>
+            <w:r>
+              <w:rPr>
+                <w:rFonts w:ascii="Arial" w:hAnsi="Arial"/>
+                <w:bCs/>
+                <w:color w:val="000000" w:themeColor="text1"/>
                 <w:sz w:val="16"/>
                 <w:szCs w:val="16"/>
               </w:rPr>
@@ -1363,7 +1395,7 @@
               <w:rPr>
                 <w:rFonts w:ascii="Arial" w:hAnsi="Arial"/>
                 <w:bCs/>
-                <w:color w:val="auto"/>
+                <w:color w:val="000000" w:themeColor="text1"/>
                 <w:sz w:val="16"/>
                 <w:szCs w:val="16"/>
               </w:rPr>
@@ -1374,7 +1406,7 @@
                 <w:rFonts w:ascii="Arial" w:hAnsi="Arial"/>
                 <w:bCs/>
                 <w:noProof/>
-                <w:color w:val="auto"/>
+                <w:color w:val="000000" w:themeColor="text1"/>
                 <w:sz w:val="16"/>
                 <w:szCs w:val="16"/>
               </w:rPr>
@@ -1384,7 +1416,7 @@
               <w:rPr>
                 <w:rFonts w:ascii="Arial" w:hAnsi="Arial"/>
                 <w:bCs/>
-                <w:color w:val="auto"/>
+                <w:color w:val="000000" w:themeColor="text1"/>
                 <w:sz w:val="16"/>
                 <w:szCs w:val="16"/>
               </w:rPr>
@@ -1394,6 +1426,7 @@
               <w:rPr>
                 <w:rFonts w:ascii="Arial" w:hAnsi="Arial"/>
                 <w:bCs/>
+                <w:color w:val="000000" w:themeColor="text1"/>
                 <w:sz w:val="16"/>
                 <w:szCs w:val="16"/>
               </w:rPr>
@@ -1404,7 +1437,7 @@
                 <w:rFonts w:ascii="Arial" w:hAnsi="Arial"/>
                 <w:bCs/>
                 <w:noProof/>
-                <w:color w:val="auto"/>
+                <w:color w:val="000000" w:themeColor="text1"/>
                 <w:sz w:val="16"/>
                 <w:szCs w:val="16"/>
               </w:rPr>
@@ -1414,6 +1447,7 @@
               <w:rPr>
                 <w:rFonts w:ascii="Arial" w:hAnsi="Arial"/>
                 <w:bCs/>
+                <w:color w:val="000000" w:themeColor="text1"/>
                 <w:sz w:val="16"/>
                 <w:szCs w:val="16"/>
               </w:rPr>
@@ -1430,7 +1464,7 @@
               <w:rPr>
                 <w:rFonts w:ascii="Arial" w:hAnsi="Arial"/>
                 <w:b/>
-                <w:color w:val="auto"/>
+                <w:color w:val="000000" w:themeColor="text1"/>
                 <w:sz w:val="16"/>
                 <w:szCs w:val="16"/>
                 <w:lang w:val="es-PE"/>
@@ -1447,7 +1481,7 @@
               <w:rPr>
                 <w:rFonts w:ascii="Arial" w:hAnsi="Arial"/>
                 <w:bCs/>
-                <w:color w:val="auto"/>
+                <w:color w:val="000000" w:themeColor="text1"/>
                 <w:sz w:val="16"/>
                 <w:szCs w:val="16"/>
               </w:rPr>
@@ -1509,17 +1543,17 @@
               <w:rPr>
                 <w:rFonts w:ascii="Arial" w:hAnsi="Arial"/>
                 <w:bCs/>
-                <w:color w:val="auto"/>
-                <w:sz w:val="16"/>
-                <w:szCs w:val="16"/>
-              </w:rPr>
-            </w:pPr>
-            <w:r>
-              <w:rPr>
-                <w:rFonts w:ascii="Arial" w:hAnsi="Arial"/>
-                <w:b/>
-                <w:bCs/>
-                <w:color w:val="auto"/>
+                <w:color w:val="000000" w:themeColor="text1"/>
+                <w:sz w:val="16"/>
+                <w:szCs w:val="16"/>
+              </w:rPr>
+            </w:pPr>
+            <w:r>
+              <w:rPr>
+                <w:rFonts w:ascii="Arial" w:hAnsi="Arial"/>
+                <w:b/>
+                <w:bCs/>
+                <w:color w:val="000000" w:themeColor="text1"/>
                 <w:sz w:val="16"/>
                 <w:szCs w:val="16"/>
                 <w:u w:val="single"/>
@@ -1532,7 +1566,7 @@
                 <w:rFonts w:ascii="Arial" w:hAnsi="Arial"/>
                 <w:b/>
                 <w:bCs/>
-                <w:color w:val="auto"/>
+                <w:color w:val="000000" w:themeColor="text1"/>
                 <w:sz w:val="16"/>
                 <w:szCs w:val="16"/>
                 <w:u w:val="single"/>
@@ -1552,7 +1586,7 @@
               <w:rPr>
                 <w:rFonts w:ascii="Arial" w:hAnsi="Arial"/>
                 <w:b/>
-                <w:color w:val="auto"/>
+                <w:color w:val="000000" w:themeColor="text1"/>
                 <w:sz w:val="16"/>
                 <w:szCs w:val="16"/>
                 <w:u w:val="single"/>
@@ -1562,7 +1596,7 @@
               <w:rPr>
                 <w:rFonts w:ascii="Arial" w:hAnsi="Arial"/>
                 <w:b/>
-                <w:color w:val="auto"/>
+                <w:color w:val="000000" w:themeColor="text1"/>
                 <w:sz w:val="16"/>
                 <w:szCs w:val="16"/>
                 <w:u w:val="single"/>
@@ -1573,7 +1607,7 @@
               <w:rPr>
                 <w:rFonts w:ascii="Arial" w:hAnsi="Arial"/>
                 <w:b/>
-                <w:color w:val="auto"/>
+                <w:color w:val="000000" w:themeColor="text1"/>
                 <w:sz w:val="16"/>
                 <w:szCs w:val="16"/>
                 <w:u w:val="single"/>
@@ -1596,16 +1630,16 @@
               <w:rPr>
                 <w:rFonts w:ascii="Arial" w:hAnsi="Arial"/>
                 <w:bCs/>
-                <w:color w:val="auto"/>
-                <w:sz w:val="16"/>
-                <w:szCs w:val="16"/>
-              </w:rPr>
-            </w:pPr>
-            <w:r>
-              <w:rPr>
-                <w:rFonts w:ascii="Arial" w:hAnsi="Arial"/>
-                <w:b/>
-                <w:color w:val="auto"/>
+                <w:color w:val="000000" w:themeColor="text1"/>
+                <w:sz w:val="16"/>
+                <w:szCs w:val="16"/>
+              </w:rPr>
+            </w:pPr>
+            <w:r>
+              <w:rPr>
+                <w:rFonts w:ascii="Arial" w:hAnsi="Arial"/>
+                <w:b/>
+                <w:color w:val="000000" w:themeColor="text1"/>
                 <w:sz w:val="16"/>
                 <w:szCs w:val="16"/>
                 <w:lang w:val="es-PE"/>
@@ -1616,7 +1650,7 @@
               <w:rPr>
                 <w:rFonts w:ascii="Arial" w:hAnsi="Arial"/>
                 <w:b/>
-                <w:color w:val="auto"/>
+                <w:color w:val="000000" w:themeColor="text1"/>
                 <w:sz w:val="16"/>
                 <w:szCs w:val="16"/>
                 <w:lang w:val="es-PE"/>
@@ -1634,16 +1668,17 @@
               <w:rPr>
                 <w:rFonts w:ascii="Arial" w:hAnsi="Arial"/>
                 <w:bCs/>
-                <w:color w:val="auto"/>
-                <w:sz w:val="16"/>
-                <w:szCs w:val="16"/>
-              </w:rPr>
-            </w:pPr>
-            <w:r>
-              <w:rPr>
-                <w:rFonts w:ascii="Arial" w:hAnsi="Arial"/>
-                <w:bCs/>
-                <w:noProof/>
+                <w:color w:val="000000" w:themeColor="text1"/>
+                <w:sz w:val="16"/>
+                <w:szCs w:val="16"/>
+              </w:rPr>
+            </w:pPr>
+            <w:r>
+              <w:rPr>
+                <w:rFonts w:ascii="Arial" w:hAnsi="Arial"/>
+                <w:bCs/>
+                <w:noProof/>
+                <w:color w:val="000000" w:themeColor="text1"/>
                 <w:sz w:val="16"/>
                 <w:szCs w:val="16"/>
               </w:rPr>
@@ -1654,7 +1689,7 @@
                 <w:rFonts w:ascii="Arial" w:hAnsi="Arial"/>
                 <w:bCs/>
                 <w:noProof/>
-                <w:color w:val="auto"/>
+                <w:color w:val="000000" w:themeColor="text1"/>
                 <w:sz w:val="16"/>
                 <w:szCs w:val="16"/>
               </w:rPr>
@@ -1665,6 +1700,7 @@
                 <w:rFonts w:ascii="Arial" w:hAnsi="Arial"/>
                 <w:bCs/>
                 <w:noProof/>
+                <w:color w:val="000000" w:themeColor="text1"/>
                 <w:sz w:val="16"/>
                 <w:szCs w:val="16"/>
               </w:rPr>
@@ -1675,7 +1711,7 @@
                 <w:rFonts w:ascii="Arial" w:hAnsi="Arial"/>
                 <w:bCs/>
                 <w:noProof/>
-                <w:color w:val="auto"/>
+                <w:color w:val="000000" w:themeColor="text1"/>
                 <w:sz w:val="16"/>
                 <w:szCs w:val="16"/>
               </w:rPr>
@@ -1686,6 +1722,7 @@
                 <w:rFonts w:ascii="Arial" w:hAnsi="Arial"/>
                 <w:bCs/>
                 <w:noProof/>
+                <w:color w:val="000000" w:themeColor="text1"/>
                 <w:sz w:val="16"/>
                 <w:szCs w:val="16"/>
               </w:rPr>
@@ -1702,16 +1739,16 @@
               <w:rPr>
                 <w:rFonts w:ascii="Arial" w:hAnsi="Arial"/>
                 <w:bCs/>
-                <w:color w:val="auto"/>
-                <w:sz w:val="16"/>
-                <w:szCs w:val="16"/>
-              </w:rPr>
-            </w:pPr>
-            <w:r>
-              <w:rPr>
-                <w:rFonts w:ascii="Arial" w:hAnsi="Arial"/>
-                <w:b/>
-                <w:color w:val="auto"/>
+                <w:color w:val="000000" w:themeColor="text1"/>
+                <w:sz w:val="16"/>
+                <w:szCs w:val="16"/>
+              </w:rPr>
+            </w:pPr>
+            <w:r>
+              <w:rPr>
+                <w:rFonts w:ascii="Arial" w:hAnsi="Arial"/>
+                <w:b/>
+                <w:color w:val="000000" w:themeColor="text1"/>
                 <w:sz w:val="16"/>
                 <w:szCs w:val="16"/>
                 <w:lang w:val="es-PE"/>
@@ -1729,15 +1766,16 @@
               <w:rPr>
                 <w:rFonts w:ascii="Arial" w:hAnsi="Arial"/>
                 <w:bCs/>
-                <w:color w:val="auto"/>
-                <w:sz w:val="16"/>
-                <w:szCs w:val="16"/>
-              </w:rPr>
-            </w:pPr>
-            <w:r>
-              <w:rPr>
-                <w:rFonts w:ascii="Arial" w:hAnsi="Arial"/>
-                <w:bCs/>
+                <w:color w:val="000000" w:themeColor="text1"/>
+                <w:sz w:val="16"/>
+                <w:szCs w:val="16"/>
+              </w:rPr>
+            </w:pPr>
+            <w:r>
+              <w:rPr>
+                <w:rFonts w:ascii="Arial" w:hAnsi="Arial"/>
+                <w:bCs/>
+                <w:color w:val="000000" w:themeColor="text1"/>
                 <w:sz w:val="16"/>
                 <w:szCs w:val="16"/>
               </w:rPr>
@@ -1747,7 +1785,7 @@
               <w:rPr>
                 <w:rFonts w:ascii="Arial" w:hAnsi="Arial"/>
                 <w:bCs/>
-                <w:color w:val="auto"/>
+                <w:color w:val="000000" w:themeColor="text1"/>
                 <w:sz w:val="16"/>
                 <w:szCs w:val="16"/>
               </w:rPr>
@@ -1757,6 +1795,7 @@
               <w:rPr>
                 <w:rFonts w:ascii="Arial" w:hAnsi="Arial"/>
                 <w:bCs/>
+                <w:color w:val="000000" w:themeColor="text1"/>
                 <w:sz w:val="16"/>
                 <w:szCs w:val="16"/>
               </w:rPr>
@@ -1767,7 +1806,7 @@
                 <w:rFonts w:ascii="Arial" w:hAnsi="Arial"/>
                 <w:bCs/>
                 <w:noProof/>
-                <w:color w:val="auto"/>
+                <w:color w:val="000000" w:themeColor="text1"/>
                 <w:sz w:val="16"/>
                 <w:szCs w:val="16"/>
               </w:rPr>
@@ -1777,6 +1816,7 @@
               <w:rPr>
                 <w:rFonts w:ascii="Arial" w:hAnsi="Arial"/>
                 <w:bCs/>
+                <w:color w:val="000000" w:themeColor="text1"/>
                 <w:sz w:val="16"/>
                 <w:szCs w:val="16"/>
               </w:rPr>
@@ -1798,16 +1838,16 @@
               <w:rPr>
                 <w:rFonts w:ascii="Arial" w:hAnsi="Arial"/>
                 <w:bCs/>
-                <w:color w:val="auto"/>
-                <w:sz w:val="16"/>
-                <w:szCs w:val="16"/>
-              </w:rPr>
-            </w:pPr>
-            <w:r>
-              <w:rPr>
-                <w:rFonts w:ascii="Arial" w:hAnsi="Arial"/>
-                <w:b/>
-                <w:color w:val="auto"/>
+                <w:color w:val="000000" w:themeColor="text1"/>
+                <w:sz w:val="16"/>
+                <w:szCs w:val="16"/>
+              </w:rPr>
+            </w:pPr>
+            <w:r>
+              <w:rPr>
+                <w:rFonts w:ascii="Arial" w:hAnsi="Arial"/>
+                <w:b/>
+                <w:color w:val="000000" w:themeColor="text1"/>
                 <w:sz w:val="16"/>
                 <w:szCs w:val="16"/>
                 <w:lang w:val="es-PE"/>
@@ -1818,7 +1858,7 @@
               <w:rPr>
                 <w:rFonts w:ascii="Arial" w:hAnsi="Arial"/>
                 <w:b/>
-                <w:color w:val="auto"/>
+                <w:color w:val="000000" w:themeColor="text1"/>
                 <w:sz w:val="16"/>
                 <w:szCs w:val="16"/>
                 <w:lang w:val="es-PE"/>
@@ -1836,15 +1876,16 @@
               <w:rPr>
                 <w:rFonts w:ascii="Arial" w:hAnsi="Arial"/>
                 <w:bCs/>
-                <w:color w:val="auto"/>
-                <w:sz w:val="16"/>
-                <w:szCs w:val="16"/>
-              </w:rPr>
-            </w:pPr>
-            <w:r>
-              <w:rPr>
-                <w:rFonts w:ascii="Arial" w:hAnsi="Arial"/>
-                <w:bCs/>
+                <w:color w:val="000000" w:themeColor="text1"/>
+                <w:sz w:val="16"/>
+                <w:szCs w:val="16"/>
+              </w:rPr>
+            </w:pPr>
+            <w:r>
+              <w:rPr>
+                <w:rFonts w:ascii="Arial" w:hAnsi="Arial"/>
+                <w:bCs/>
+                <w:color w:val="000000" w:themeColor="text1"/>
                 <w:sz w:val="16"/>
                 <w:szCs w:val="16"/>
               </w:rPr>
@@ -1854,7 +1895,7 @@
               <w:rPr>
                 <w:rFonts w:ascii="Arial" w:hAnsi="Arial"/>
                 <w:bCs/>
-                <w:color w:val="auto"/>
+                <w:color w:val="000000" w:themeColor="text1"/>
                 <w:sz w:val="16"/>
                 <w:szCs w:val="16"/>
               </w:rPr>
@@ -1864,6 +1905,7 @@
               <w:rPr>
                 <w:rFonts w:ascii="Arial" w:hAnsi="Arial"/>
                 <w:bCs/>
+                <w:color w:val="000000" w:themeColor="text1"/>
                 <w:sz w:val="16"/>
                 <w:szCs w:val="16"/>
               </w:rPr>
@@ -1874,7 +1916,7 @@
                 <w:rFonts w:ascii="Arial" w:hAnsi="Arial"/>
                 <w:bCs/>
                 <w:noProof/>
-                <w:color w:val="auto"/>
+                <w:color w:val="000000" w:themeColor="text1"/>
                 <w:sz w:val="16"/>
                 <w:szCs w:val="16"/>
               </w:rPr>
@@ -1884,6 +1926,7 @@
               <w:rPr>
                 <w:rFonts w:ascii="Arial" w:hAnsi="Arial"/>
                 <w:bCs/>
+                <w:color w:val="000000" w:themeColor="text1"/>
                 <w:sz w:val="16"/>
                 <w:szCs w:val="16"/>
               </w:rPr>
@@ -1900,16 +1943,16 @@
               <w:rPr>
                 <w:rFonts w:ascii="Arial" w:hAnsi="Arial"/>
                 <w:bCs/>
-                <w:color w:val="auto"/>
-                <w:sz w:val="16"/>
-                <w:szCs w:val="16"/>
-              </w:rPr>
-            </w:pPr>
-            <w:r>
-              <w:rPr>
-                <w:rFonts w:ascii="Arial" w:hAnsi="Arial"/>
-                <w:b/>
-                <w:color w:val="auto"/>
+                <w:color w:val="000000" w:themeColor="text1"/>
+                <w:sz w:val="16"/>
+                <w:szCs w:val="16"/>
+              </w:rPr>
+            </w:pPr>
+            <w:r>
+              <w:rPr>
+                <w:rFonts w:ascii="Arial" w:hAnsi="Arial"/>
+                <w:b/>
+                <w:color w:val="000000" w:themeColor="text1"/>
                 <w:sz w:val="16"/>
                 <w:szCs w:val="16"/>
                 <w:lang w:val="es-PE"/>
@@ -1927,15 +1970,16 @@
               <w:rPr>
                 <w:rFonts w:ascii="Arial" w:hAnsi="Arial"/>
                 <w:bCs/>
-                <w:color w:val="auto"/>
-                <w:sz w:val="16"/>
-                <w:szCs w:val="16"/>
-              </w:rPr>
-            </w:pPr>
-            <w:r>
-              <w:rPr>
-                <w:rFonts w:ascii="Arial" w:hAnsi="Arial"/>
-                <w:bCs/>
+                <w:color w:val="000000" w:themeColor="text1"/>
+                <w:sz w:val="16"/>
+                <w:szCs w:val="16"/>
+              </w:rPr>
+            </w:pPr>
+            <w:r>
+              <w:rPr>
+                <w:rFonts w:ascii="Arial" w:hAnsi="Arial"/>
+                <w:bCs/>
+                <w:color w:val="000000" w:themeColor="text1"/>
                 <w:sz w:val="16"/>
                 <w:szCs w:val="16"/>
               </w:rPr>
@@ -1945,7 +1989,7 @@
               <w:rPr>
                 <w:rFonts w:ascii="Arial" w:hAnsi="Arial"/>
                 <w:bCs/>
-                <w:color w:val="auto"/>
+                <w:color w:val="000000" w:themeColor="text1"/>
                 <w:sz w:val="16"/>
                 <w:szCs w:val="16"/>
               </w:rPr>
@@ -1955,6 +1999,7 @@
               <w:rPr>
                 <w:rFonts w:ascii="Arial" w:hAnsi="Arial"/>
                 <w:bCs/>
+                <w:color w:val="000000" w:themeColor="text1"/>
                 <w:sz w:val="16"/>
                 <w:szCs w:val="16"/>
               </w:rPr>
@@ -1965,7 +2010,7 @@
                 <w:rFonts w:ascii="Arial" w:hAnsi="Arial"/>
                 <w:bCs/>
                 <w:noProof/>
-                <w:color w:val="auto"/>
+                <w:color w:val="000000" w:themeColor="text1"/>
                 <w:sz w:val="16"/>
                 <w:szCs w:val="16"/>
               </w:rPr>
@@ -1975,6 +2020,7 @@
               <w:rPr>
                 <w:rFonts w:ascii="Arial" w:hAnsi="Arial"/>
                 <w:bCs/>
+                <w:color w:val="000000" w:themeColor="text1"/>
                 <w:sz w:val="16"/>
                 <w:szCs w:val="16"/>
               </w:rPr>
@@ -1996,7 +2042,7 @@
               <w:rPr>
                 <w:rFonts w:ascii="Arial" w:hAnsi="Arial"/>
                 <w:bCs/>
-                <w:color w:val="auto"/>
+                <w:color w:val="000000" w:themeColor="text1"/>
                 <w:sz w:val="16"/>
                 <w:szCs w:val="16"/>
               </w:rPr>
@@ -2006,7 +2052,7 @@
               <w:rPr>
                 <w:rFonts w:ascii="Arial" w:hAnsi="Arial"/>
                 <w:b/>
-                <w:color w:val="auto"/>
+                <w:color w:val="000000" w:themeColor="text1"/>
                 <w:sz w:val="16"/>
                 <w:szCs w:val="16"/>
                 <w:lang w:val="es-PE"/>
@@ -2018,7 +2064,7 @@
               <w:rPr>
                 <w:rFonts w:ascii="Arial" w:hAnsi="Arial"/>
                 <w:b/>
-                <w:color w:val="auto"/>
+                <w:color w:val="000000" w:themeColor="text1"/>
                 <w:sz w:val="16"/>
                 <w:szCs w:val="16"/>
                 <w:lang w:val="es-PE"/>
@@ -2036,15 +2082,16 @@
               <w:rPr>
                 <w:rFonts w:ascii="Arial" w:hAnsi="Arial"/>
                 <w:bCs/>
-                <w:color w:val="auto"/>
-                <w:sz w:val="16"/>
-                <w:szCs w:val="16"/>
-              </w:rPr>
-            </w:pPr>
-            <w:r>
-              <w:rPr>
-                <w:rFonts w:ascii="Arial" w:hAnsi="Arial"/>
-                <w:bCs/>
+                <w:color w:val="000000" w:themeColor="text1"/>
+                <w:sz w:val="16"/>
+                <w:szCs w:val="16"/>
+              </w:rPr>
+            </w:pPr>
+            <w:r>
+              <w:rPr>
+                <w:rFonts w:ascii="Arial" w:hAnsi="Arial"/>
+                <w:bCs/>
+                <w:color w:val="000000" w:themeColor="text1"/>
                 <w:sz w:val="16"/>
                 <w:szCs w:val="16"/>
               </w:rPr>
@@ -2054,7 +2101,7 @@
               <w:rPr>
                 <w:rFonts w:ascii="Arial" w:hAnsi="Arial"/>
                 <w:bCs/>
-                <w:color w:val="auto"/>
+                <w:color w:val="000000" w:themeColor="text1"/>
                 <w:sz w:val="16"/>
                 <w:szCs w:val="16"/>
               </w:rPr>
@@ -2064,6 +2111,7 @@
               <w:rPr>
                 <w:rFonts w:ascii="Arial" w:hAnsi="Arial"/>
                 <w:bCs/>
+                <w:color w:val="000000" w:themeColor="text1"/>
                 <w:sz w:val="16"/>
                 <w:szCs w:val="16"/>
               </w:rPr>
@@ -2074,7 +2122,7 @@
                 <w:rFonts w:ascii="Arial" w:hAnsi="Arial"/>
                 <w:bCs/>
                 <w:noProof/>
-                <w:color w:val="auto"/>
+                <w:color w:val="000000" w:themeColor="text1"/>
                 <w:sz w:val="16"/>
                 <w:szCs w:val="16"/>
               </w:rPr>
@@ -2084,6 +2132,7 @@
               <w:rPr>
                 <w:rFonts w:ascii="Arial" w:hAnsi="Arial"/>
                 <w:bCs/>
+                <w:color w:val="000000" w:themeColor="text1"/>
                 <w:sz w:val="16"/>
                 <w:szCs w:val="16"/>
               </w:rPr>
@@ -2100,16 +2149,16 @@
               <w:rPr>
                 <w:rFonts w:ascii="Arial" w:hAnsi="Arial"/>
                 <w:bCs/>
-                <w:color w:val="auto"/>
-                <w:sz w:val="16"/>
-                <w:szCs w:val="16"/>
-              </w:rPr>
-            </w:pPr>
-            <w:r>
-              <w:rPr>
-                <w:rFonts w:ascii="Arial" w:hAnsi="Arial"/>
-                <w:b/>
-                <w:color w:val="auto"/>
+                <w:color w:val="000000" w:themeColor="text1"/>
+                <w:sz w:val="16"/>
+                <w:szCs w:val="16"/>
+              </w:rPr>
+            </w:pPr>
+            <w:r>
+              <w:rPr>
+                <w:rFonts w:ascii="Arial" w:hAnsi="Arial"/>
+                <w:b/>
+                <w:color w:val="000000" w:themeColor="text1"/>
                 <w:sz w:val="16"/>
                 <w:szCs w:val="16"/>
                 <w:lang w:val="es-PE"/>
@@ -2127,15 +2176,16 @@
               <w:rPr>
                 <w:rFonts w:ascii="Arial" w:hAnsi="Arial"/>
                 <w:bCs/>
-                <w:color w:val="auto"/>
-                <w:sz w:val="16"/>
-                <w:szCs w:val="16"/>
-              </w:rPr>
-            </w:pPr>
-            <w:r>
-              <w:rPr>
-                <w:rFonts w:ascii="Arial" w:hAnsi="Arial"/>
-                <w:bCs/>
+                <w:color w:val="000000" w:themeColor="text1"/>
+                <w:sz w:val="16"/>
+                <w:szCs w:val="16"/>
+              </w:rPr>
+            </w:pPr>
+            <w:r>
+              <w:rPr>
+                <w:rFonts w:ascii="Arial" w:hAnsi="Arial"/>
+                <w:bCs/>
+                <w:color w:val="000000" w:themeColor="text1"/>
                 <w:sz w:val="16"/>
                 <w:szCs w:val="16"/>
               </w:rPr>
@@ -2145,7 +2195,7 @@
               <w:rPr>
                 <w:rFonts w:ascii="Arial" w:hAnsi="Arial"/>
                 <w:bCs/>
-                <w:color w:val="auto"/>
+                <w:color w:val="000000" w:themeColor="text1"/>
                 <w:sz w:val="16"/>
                 <w:szCs w:val="16"/>
               </w:rPr>
@@ -2155,6 +2205,7 @@
               <w:rPr>
                 <w:rFonts w:ascii="Arial" w:hAnsi="Arial"/>
                 <w:bCs/>
+                <w:color w:val="000000" w:themeColor="text1"/>
                 <w:sz w:val="16"/>
                 <w:szCs w:val="16"/>
               </w:rPr>
@@ -2165,7 +2216,7 @@
                 <w:rFonts w:ascii="Arial" w:hAnsi="Arial"/>
                 <w:bCs/>
                 <w:noProof/>
-                <w:color w:val="auto"/>
+                <w:color w:val="000000" w:themeColor="text1"/>
                 <w:sz w:val="16"/>
                 <w:szCs w:val="16"/>
               </w:rPr>
@@ -2175,6 +2226,7 @@
               <w:rPr>
                 <w:rFonts w:ascii="Arial" w:hAnsi="Arial"/>
                 <w:bCs/>
+                <w:color w:val="000000" w:themeColor="text1"/>
                 <w:sz w:val="16"/>
                 <w:szCs w:val="16"/>
               </w:rPr>
@@ -2196,7 +2248,7 @@
               <w:rPr>
                 <w:rFonts w:ascii="Arial" w:hAnsi="Arial"/>
                 <w:b/>
-                <w:color w:val="auto"/>
+                <w:color w:val="000000" w:themeColor="text1"/>
                 <w:sz w:val="16"/>
                 <w:szCs w:val="16"/>
                 <w:lang w:val="es-PE"/>
@@ -2213,7 +2265,7 @@
               <w:rPr>
                 <w:rFonts w:ascii="Arial" w:hAnsi="Arial"/>
                 <w:bCs/>
-                <w:color w:val="auto"/>
+                <w:color w:val="000000" w:themeColor="text1"/>
                 <w:sz w:val="16"/>
                 <w:szCs w:val="16"/>
               </w:rPr>
@@ -2229,7 +2281,7 @@
               <w:rPr>
                 <w:rFonts w:ascii="Arial" w:hAnsi="Arial"/>
                 <w:b/>
-                <w:color w:val="auto"/>
+                <w:color w:val="000000" w:themeColor="text1"/>
                 <w:sz w:val="16"/>
                 <w:szCs w:val="16"/>
                 <w:lang w:val="es-PE"/>
@@ -2239,7 +2291,7 @@
               <w:rPr>
                 <w:rFonts w:ascii="Arial" w:hAnsi="Arial"/>
                 <w:b/>
-                <w:color w:val="auto"/>
+                <w:color w:val="000000" w:themeColor="text1"/>
                 <w:sz w:val="16"/>
                 <w:szCs w:val="16"/>
                 <w:lang w:val="es-PE"/>
@@ -2257,15 +2309,16 @@
               <w:rPr>
                 <w:rFonts w:ascii="Arial" w:hAnsi="Arial"/>
                 <w:bCs/>
-                <w:color w:val="auto"/>
-                <w:sz w:val="16"/>
-                <w:szCs w:val="16"/>
-              </w:rPr>
-            </w:pPr>
-            <w:r>
-              <w:rPr>
-                <w:rFonts w:ascii="Arial" w:hAnsi="Arial"/>
-                <w:bCs/>
+                <w:color w:val="000000" w:themeColor="text1"/>
+                <w:sz w:val="16"/>
+                <w:szCs w:val="16"/>
+              </w:rPr>
+            </w:pPr>
+            <w:r>
+              <w:rPr>
+                <w:rFonts w:ascii="Arial" w:hAnsi="Arial"/>
+                <w:bCs/>
+                <w:color w:val="000000" w:themeColor="text1"/>
                 <w:sz w:val="16"/>
                 <w:szCs w:val="16"/>
               </w:rPr>
@@ -2275,7 +2328,7 @@
               <w:rPr>
                 <w:rFonts w:ascii="Arial" w:hAnsi="Arial"/>
                 <w:bCs/>
-                <w:color w:val="auto"/>
+                <w:color w:val="000000" w:themeColor="text1"/>
                 <w:sz w:val="16"/>
                 <w:szCs w:val="16"/>
               </w:rPr>
@@ -2285,6 +2338,7 @@
               <w:rPr>
                 <w:rFonts w:ascii="Arial" w:hAnsi="Arial"/>
                 <w:bCs/>
+                <w:color w:val="000000" w:themeColor="text1"/>
                 <w:sz w:val="16"/>
                 <w:szCs w:val="16"/>
               </w:rPr>
@@ -2295,7 +2349,7 @@
                 <w:rFonts w:ascii="Arial" w:hAnsi="Arial"/>
                 <w:bCs/>
                 <w:noProof/>
-                <w:color w:val="auto"/>
+                <w:color w:val="000000" w:themeColor="text1"/>
                 <w:sz w:val="16"/>
                 <w:szCs w:val="16"/>
               </w:rPr>
@@ -2305,6 +2359,7 @@
               <w:rPr>
                 <w:rFonts w:ascii="Arial" w:hAnsi="Arial"/>
                 <w:bCs/>
+                <w:color w:val="000000" w:themeColor="text1"/>
                 <w:sz w:val="16"/>
                 <w:szCs w:val="16"/>
               </w:rPr>
@@ -2314,7 +2369,7 @@
               <w:rPr>
                 <w:rFonts w:ascii="Arial" w:hAnsi="Arial"/>
                 <w:bCs/>
-                <w:color w:val="auto"/>
+                <w:color w:val="000000" w:themeColor="text1"/>
                 <w:sz w:val="16"/>
                 <w:szCs w:val="16"/>
               </w:rPr>
@@ -2380,6 +2435,7 @@
               <w:rPr>
                 <w:rFonts w:ascii="Arial" w:hAnsi="Arial"/>
                 <w:b/>
+                <w:color w:val="000000" w:themeColor="text1"/>
                 <w:w w:val="96"/>
                 <w:sz w:val="16"/>
                 <w:szCs w:val="16"/>
@@ -2390,6 +2446,7 @@
               <w:rPr>
                 <w:rFonts w:ascii="Arial" w:hAnsi="Arial"/>
                 <w:b/>
+                <w:color w:val="000000" w:themeColor="text1"/>
                 <w:w w:val="96"/>
                 <w:sz w:val="16"/>
                 <w:szCs w:val="16"/>
@@ -2416,6 +2473,7 @@
               <w:rPr>
                 <w:rFonts w:ascii="Arial" w:hAnsi="Arial"/>
                 <w:b/>
+                <w:color w:val="000000" w:themeColor="text1"/>
                 <w:w w:val="96"/>
                 <w:sz w:val="16"/>
                 <w:szCs w:val="16"/>
@@ -2426,6 +2484,7 @@
               <w:rPr>
                 <w:rFonts w:ascii="Arial" w:hAnsi="Arial"/>
                 <w:b/>
+                <w:color w:val="000000" w:themeColor="text1"/>
                 <w:w w:val="96"/>
                 <w:sz w:val="16"/>
                 <w:szCs w:val="16"/>
@@ -2452,6 +2511,7 @@
               <w:rPr>
                 <w:rFonts w:ascii="Arial" w:hAnsi="Arial"/>
                 <w:b/>
+                <w:color w:val="000000" w:themeColor="text1"/>
                 <w:w w:val="96"/>
                 <w:sz w:val="16"/>
                 <w:szCs w:val="16"/>
@@ -2462,6 +2522,7 @@
               <w:rPr>
                 <w:rFonts w:ascii="Arial" w:hAnsi="Arial"/>
                 <w:b/>
+                <w:color w:val="000000" w:themeColor="text1"/>
                 <w:w w:val="96"/>
                 <w:sz w:val="16"/>
                 <w:szCs w:val="16"/>
@@ -2488,6 +2549,7 @@
               <w:rPr>
                 <w:rFonts w:ascii="Arial" w:hAnsi="Arial"/>
                 <w:b/>
+                <w:color w:val="000000" w:themeColor="text1"/>
                 <w:w w:val="96"/>
                 <w:sz w:val="16"/>
                 <w:szCs w:val="16"/>
@@ -2498,6 +2560,7 @@
               <w:rPr>
                 <w:rFonts w:ascii="Arial" w:hAnsi="Arial"/>
                 <w:b/>
+                <w:color w:val="000000" w:themeColor="text1"/>
                 <w:w w:val="96"/>
                 <w:sz w:val="16"/>
                 <w:szCs w:val="16"/>
@@ -2524,6 +2587,7 @@
               <w:rPr>
                 <w:rFonts w:ascii="Arial" w:hAnsi="Arial"/>
                 <w:b/>
+                <w:color w:val="000000" w:themeColor="text1"/>
                 <w:w w:val="96"/>
                 <w:sz w:val="16"/>
                 <w:szCs w:val="16"/>
@@ -2533,6 +2597,7 @@
               <w:rPr>
                 <w:rFonts w:ascii="Arial" w:hAnsi="Arial"/>
                 <w:b/>
+                <w:color w:val="000000" w:themeColor="text1"/>
                 <w:w w:val="96"/>
                 <w:sz w:val="16"/>
                 <w:szCs w:val="16"/>
@@ -2563,6 +2628,7 @@
               <w:rPr>
                 <w:rFonts w:ascii="Arial" w:hAnsi="Arial"/>
                 <w:b/>
+                <w:color w:val="000000" w:themeColor="text1"/>
                 <w:w w:val="96"/>
                 <w:sz w:val="14"/>
                 <w:szCs w:val="14"/>
@@ -2572,6 +2638,7 @@
               <w:rPr>
                 <w:rFonts w:ascii="Arial" w:hAnsi="Arial"/>
                 <w:bCs/>
+                <w:color w:val="000000" w:themeColor="text1"/>
                 <w:sz w:val="14"/>
                 <w:szCs w:val="14"/>
               </w:rPr>
@@ -2581,6 +2648,7 @@
               <w:rPr>
                 <w:rFonts w:ascii="Arial" w:hAnsi="Arial"/>
                 <w:bCs/>
+                <w:color w:val="000000" w:themeColor="text1"/>
                 <w:sz w:val="14"/>
                 <w:szCs w:val="14"/>
               </w:rPr>
@@ -2590,6 +2658,7 @@
               <w:rPr>
                 <w:rFonts w:ascii="Arial" w:hAnsi="Arial"/>
                 <w:bCs/>
+                <w:color w:val="000000" w:themeColor="text1"/>
                 <w:sz w:val="14"/>
                 <w:szCs w:val="14"/>
               </w:rPr>
@@ -2599,6 +2668,7 @@
               <w:rPr>
                 <w:rFonts w:ascii="Arial" w:hAnsi="Arial"/>
                 <w:bCs/>
+                <w:color w:val="000000" w:themeColor="text1"/>
                 <w:sz w:val="14"/>
                 <w:szCs w:val="14"/>
               </w:rPr>
@@ -2608,6 +2678,7 @@
               <w:rPr>
                 <w:rFonts w:ascii="Arial" w:hAnsi="Arial"/>
                 <w:bCs/>
+                <w:color w:val="000000" w:themeColor="text1"/>
                 <w:sz w:val="14"/>
                 <w:szCs w:val="14"/>
               </w:rPr>
@@ -2618,6 +2689,7 @@
                 <w:rFonts w:ascii="Arial" w:hAnsi="Arial"/>
                 <w:bCs/>
                 <w:noProof/>
+                <w:color w:val="000000" w:themeColor="text1"/>
                 <w:sz w:val="14"/>
                 <w:szCs w:val="14"/>
               </w:rPr>
@@ -2627,6 +2699,7 @@
               <w:rPr>
                 <w:rFonts w:ascii="Arial" w:hAnsi="Arial"/>
                 <w:bCs/>
+                <w:color w:val="000000" w:themeColor="text1"/>
                 <w:sz w:val="14"/>
                 <w:szCs w:val="14"/>
               </w:rPr>
@@ -2651,6 +2724,7 @@
               <w:rPr>
                 <w:rFonts w:ascii="Arial" w:hAnsi="Arial"/>
                 <w:b/>
+                <w:color w:val="000000" w:themeColor="text1"/>
                 <w:w w:val="96"/>
                 <w:sz w:val="14"/>
                 <w:szCs w:val="14"/>
@@ -2660,6 +2734,7 @@
               <w:rPr>
                 <w:rFonts w:ascii="Arial" w:hAnsi="Arial"/>
                 <w:bCs/>
+                <w:color w:val="000000" w:themeColor="text1"/>
                 <w:sz w:val="14"/>
                 <w:szCs w:val="14"/>
               </w:rPr>
@@ -2669,6 +2744,7 @@
               <w:rPr>
                 <w:rFonts w:ascii="Arial" w:hAnsi="Arial"/>
                 <w:bCs/>
+                <w:color w:val="000000" w:themeColor="text1"/>
                 <w:sz w:val="14"/>
                 <w:szCs w:val="14"/>
               </w:rPr>
@@ -2678,6 +2754,7 @@
               <w:rPr>
                 <w:rFonts w:ascii="Arial" w:hAnsi="Arial"/>
                 <w:bCs/>
+                <w:color w:val="000000" w:themeColor="text1"/>
                 <w:sz w:val="14"/>
                 <w:szCs w:val="14"/>
               </w:rPr>
@@ -2687,6 +2764,7 @@
               <w:rPr>
                 <w:rFonts w:ascii="Arial" w:hAnsi="Arial"/>
                 <w:bCs/>
+                <w:color w:val="000000" w:themeColor="text1"/>
                 <w:sz w:val="14"/>
                 <w:szCs w:val="14"/>
               </w:rPr>
@@ -2696,6 +2774,7 @@
               <w:rPr>
                 <w:rFonts w:ascii="Arial" w:hAnsi="Arial"/>
                 <w:bCs/>
+                <w:color w:val="000000" w:themeColor="text1"/>
                 <w:sz w:val="14"/>
                 <w:szCs w:val="14"/>
               </w:rPr>
@@ -2706,6 +2785,7 @@
                 <w:rFonts w:ascii="Arial" w:hAnsi="Arial"/>
                 <w:bCs/>
                 <w:noProof/>
+                <w:color w:val="000000" w:themeColor="text1"/>
                 <w:sz w:val="14"/>
                 <w:szCs w:val="14"/>
               </w:rPr>
@@ -2715,6 +2795,7 @@
               <w:rPr>
                 <w:rFonts w:ascii="Arial" w:hAnsi="Arial"/>
                 <w:bCs/>
+                <w:color w:val="000000" w:themeColor="text1"/>
                 <w:sz w:val="14"/>
                 <w:szCs w:val="14"/>
               </w:rPr>
@@ -2739,6 +2820,7 @@
               <w:rPr>
                 <w:rFonts w:ascii="Arial" w:hAnsi="Arial"/>
                 <w:b/>
+                <w:color w:val="000000" w:themeColor="text1"/>
                 <w:w w:val="96"/>
                 <w:sz w:val="14"/>
                 <w:szCs w:val="14"/>
@@ -2748,6 +2830,7 @@
               <w:rPr>
                 <w:rFonts w:ascii="Arial" w:hAnsi="Arial"/>
                 <w:bCs/>
+                <w:color w:val="000000" w:themeColor="text1"/>
                 <w:sz w:val="14"/>
                 <w:szCs w:val="14"/>
               </w:rPr>
@@ -2757,6 +2840,7 @@
               <w:rPr>
                 <w:rFonts w:ascii="Arial" w:hAnsi="Arial"/>
                 <w:bCs/>
+                <w:color w:val="000000" w:themeColor="text1"/>
                 <w:sz w:val="14"/>
                 <w:szCs w:val="14"/>
               </w:rPr>
@@ -2766,6 +2850,7 @@
               <w:rPr>
                 <w:rFonts w:ascii="Arial" w:hAnsi="Arial"/>
                 <w:bCs/>
+                <w:color w:val="000000" w:themeColor="text1"/>
                 <w:sz w:val="14"/>
                 <w:szCs w:val="14"/>
               </w:rPr>
@@ -2775,6 +2860,7 @@
               <w:rPr>
                 <w:rFonts w:ascii="Arial" w:hAnsi="Arial"/>
                 <w:bCs/>
+                <w:color w:val="000000" w:themeColor="text1"/>
                 <w:sz w:val="14"/>
                 <w:szCs w:val="14"/>
               </w:rPr>
@@ -2784,6 +2870,7 @@
               <w:rPr>
                 <w:rFonts w:ascii="Arial" w:hAnsi="Arial"/>
                 <w:bCs/>
+                <w:color w:val="000000" w:themeColor="text1"/>
                 <w:sz w:val="14"/>
                 <w:szCs w:val="14"/>
               </w:rPr>
@@ -2794,6 +2881,7 @@
                 <w:rFonts w:ascii="Arial" w:hAnsi="Arial"/>
                 <w:bCs/>
                 <w:noProof/>
+                <w:color w:val="000000" w:themeColor="text1"/>
                 <w:sz w:val="14"/>
                 <w:szCs w:val="14"/>
               </w:rPr>
@@ -2803,6 +2891,7 @@
               <w:rPr>
                 <w:rFonts w:ascii="Arial" w:hAnsi="Arial"/>
                 <w:bCs/>
+                <w:color w:val="000000" w:themeColor="text1"/>
                 <w:sz w:val="14"/>
                 <w:szCs w:val="14"/>
               </w:rPr>
@@ -2827,6 +2916,7 @@
               <w:rPr>
                 <w:rFonts w:ascii="Arial" w:hAnsi="Arial"/>
                 <w:b/>
+                <w:color w:val="000000" w:themeColor="text1"/>
                 <w:w w:val="96"/>
                 <w:sz w:val="14"/>
                 <w:szCs w:val="14"/>
@@ -2836,6 +2926,7 @@
               <w:rPr>
                 <w:rFonts w:ascii="Arial" w:hAnsi="Arial"/>
                 <w:bCs/>
+                <w:color w:val="000000" w:themeColor="text1"/>
                 <w:sz w:val="14"/>
                 <w:szCs w:val="14"/>
               </w:rPr>
@@ -2845,6 +2936,7 @@
               <w:rPr>
                 <w:rFonts w:ascii="Arial" w:hAnsi="Arial"/>
                 <w:bCs/>
+                <w:color w:val="000000" w:themeColor="text1"/>
                 <w:sz w:val="14"/>
                 <w:szCs w:val="14"/>
               </w:rPr>
@@ -2854,6 +2946,7 @@
               <w:rPr>
                 <w:rFonts w:ascii="Arial" w:hAnsi="Arial"/>
                 <w:bCs/>
+                <w:color w:val="000000" w:themeColor="text1"/>
                 <w:sz w:val="14"/>
                 <w:szCs w:val="14"/>
               </w:rPr>
@@ -2863,6 +2956,7 @@
               <w:rPr>
                 <w:rFonts w:ascii="Arial" w:hAnsi="Arial"/>
                 <w:bCs/>
+                <w:color w:val="000000" w:themeColor="text1"/>
                 <w:sz w:val="14"/>
                 <w:szCs w:val="14"/>
               </w:rPr>
@@ -2872,6 +2966,7 @@
               <w:rPr>
                 <w:rFonts w:ascii="Arial" w:hAnsi="Arial"/>
                 <w:bCs/>
+                <w:color w:val="000000" w:themeColor="text1"/>
                 <w:sz w:val="14"/>
                 <w:szCs w:val="14"/>
               </w:rPr>
@@ -2882,6 +2977,7 @@
                 <w:rFonts w:ascii="Arial" w:hAnsi="Arial"/>
                 <w:bCs/>
                 <w:noProof/>
+                <w:color w:val="000000" w:themeColor="text1"/>
                 <w:sz w:val="14"/>
                 <w:szCs w:val="14"/>
               </w:rPr>
@@ -2891,6 +2987,7 @@
               <w:rPr>
                 <w:rFonts w:ascii="Arial" w:hAnsi="Arial"/>
                 <w:bCs/>
+                <w:color w:val="000000" w:themeColor="text1"/>
                 <w:sz w:val="14"/>
                 <w:szCs w:val="14"/>
               </w:rPr>
@@ -2915,6 +3012,7 @@
               <w:rPr>
                 <w:rFonts w:ascii="Arial" w:hAnsi="Arial"/>
                 <w:b/>
+                <w:color w:val="000000" w:themeColor="text1"/>
                 <w:w w:val="96"/>
                 <w:sz w:val="14"/>
                 <w:szCs w:val="14"/>
@@ -2924,6 +3022,7 @@
               <w:rPr>
                 <w:rFonts w:ascii="Arial" w:hAnsi="Arial"/>
                 <w:bCs/>
+                <w:color w:val="000000" w:themeColor="text1"/>
                 <w:sz w:val="14"/>
                 <w:szCs w:val="14"/>
               </w:rPr>
@@ -2933,6 +3032,7 @@
               <w:rPr>
                 <w:rFonts w:ascii="Arial" w:hAnsi="Arial"/>
                 <w:bCs/>
+                <w:color w:val="000000" w:themeColor="text1"/>
                 <w:sz w:val="14"/>
                 <w:szCs w:val="14"/>
               </w:rPr>
@@ -2943,6 +3043,7 @@
                 <w:rFonts w:ascii="Arial" w:hAnsi="Arial"/>
                 <w:bCs/>
                 <w:noProof/>
+                <w:color w:val="000000" w:themeColor="text1"/>
                 <w:sz w:val="14"/>
                 <w:szCs w:val="14"/>
               </w:rPr>
@@ -2952,6 +3053,7 @@
               <w:rPr>
                 <w:rFonts w:ascii="Arial" w:hAnsi="Arial"/>
                 <w:bCs/>
+                <w:color w:val="000000" w:themeColor="text1"/>
                 <w:sz w:val="14"/>
                 <w:szCs w:val="14"/>
               </w:rPr>
@@ -2961,6 +3063,7 @@
               <w:rPr>
                 <w:rFonts w:ascii="Arial" w:hAnsi="Arial"/>
                 <w:bCs/>
+                <w:color w:val="000000" w:themeColor="text1"/>
                 <w:sz w:val="14"/>
                 <w:szCs w:val="14"/>
               </w:rPr>
@@ -2971,6 +3074,7 @@
                 <w:rFonts w:ascii="Arial" w:hAnsi="Arial"/>
                 <w:bCs/>
                 <w:noProof/>
+                <w:color w:val="000000" w:themeColor="text1"/>
                 <w:sz w:val="14"/>
                 <w:szCs w:val="14"/>
               </w:rPr>
@@ -2980,6 +3084,7 @@
               <w:rPr>
                 <w:rFonts w:ascii="Arial" w:hAnsi="Arial"/>
                 <w:bCs/>
+                <w:color w:val="000000" w:themeColor="text1"/>
                 <w:sz w:val="14"/>
                 <w:szCs w:val="14"/>
               </w:rPr>
@@ -3048,7 +3153,7 @@
               <w:rPr>
                 <w:rFonts w:ascii="Arial" w:hAnsi="Arial"/>
                 <w:b/>
-                <w:color w:val="auto"/>
+                <w:color w:val="000000" w:themeColor="text1"/>
                 <w:sz w:val="16"/>
                 <w:szCs w:val="16"/>
                 <w:lang w:val="es-PE"/>
@@ -3058,7 +3163,7 @@
               <w:rPr>
                 <w:rFonts w:ascii="Arial" w:hAnsi="Arial"/>
                 <w:b/>
-                <w:color w:val="auto"/>
+                <w:color w:val="000000" w:themeColor="text1"/>
                 <w:sz w:val="16"/>
                 <w:szCs w:val="16"/>
                 <w:lang w:val="es-PE"/>
@@ -3076,7 +3181,7 @@
               <w:rPr>
                 <w:rFonts w:ascii="Arial" w:hAnsi="Arial"/>
                 <w:bCs/>
-                <w:color w:val="auto"/>
+                <w:color w:val="000000" w:themeColor="text1"/>
                 <w:sz w:val="16"/>
                 <w:szCs w:val="16"/>
               </w:rPr>
@@ -3092,7 +3197,7 @@
               <w:rPr>
                 <w:rFonts w:ascii="Arial" w:hAnsi="Arial"/>
                 <w:b/>
-                <w:color w:val="auto"/>
+                <w:color w:val="000000" w:themeColor="text1"/>
                 <w:sz w:val="16"/>
                 <w:szCs w:val="16"/>
                 <w:lang w:val="es-PE"/>
@@ -3102,7 +3207,7 @@
               <w:rPr>
                 <w:rFonts w:ascii="Arial" w:hAnsi="Arial"/>
                 <w:b/>
-                <w:color w:val="auto"/>
+                <w:color w:val="000000" w:themeColor="text1"/>
                 <w:sz w:val="16"/>
                 <w:szCs w:val="16"/>
                 <w:lang w:val="es-PE"/>
@@ -3113,7 +3218,7 @@
               <w:rPr>
                 <w:rFonts w:ascii="Arial" w:hAnsi="Arial"/>
                 <w:b/>
-                <w:color w:val="auto"/>
+                <w:color w:val="000000" w:themeColor="text1"/>
                 <w:sz w:val="16"/>
                 <w:szCs w:val="16"/>
                 <w:lang w:val="es-PE"/>
@@ -3131,16 +3236,17 @@
               <w:rPr>
                 <w:rFonts w:ascii="Arial" w:hAnsi="Arial"/>
                 <w:bCs/>
-                <w:color w:val="auto"/>
-                <w:sz w:val="16"/>
-                <w:szCs w:val="16"/>
-              </w:rPr>
-            </w:pPr>
-            <w:r>
-              <w:rPr>
-                <w:rFonts w:ascii="Arial" w:hAnsi="Arial"/>
-                <w:bCs/>
-                <w:noProof/>
+                <w:color w:val="000000" w:themeColor="text1"/>
+                <w:sz w:val="16"/>
+                <w:szCs w:val="16"/>
+              </w:rPr>
+            </w:pPr>
+            <w:r>
+              <w:rPr>
+                <w:rFonts w:ascii="Arial" w:hAnsi="Arial"/>
+                <w:bCs/>
+                <w:noProof/>
+                <w:color w:val="000000" w:themeColor="text1"/>
                 <w:sz w:val="16"/>
                 <w:szCs w:val="16"/>
               </w:rPr>
@@ -3151,7 +3257,7 @@
                 <w:rFonts w:ascii="Arial" w:hAnsi="Arial"/>
                 <w:bCs/>
                 <w:noProof/>
-                <w:color w:val="auto"/>
+                <w:color w:val="000000" w:themeColor="text1"/>
                 <w:sz w:val="16"/>
                 <w:szCs w:val="16"/>
               </w:rPr>
@@ -3162,6 +3268,7 @@
                 <w:rFonts w:ascii="Arial" w:hAnsi="Arial"/>
                 <w:bCs/>
                 <w:noProof/>
+                <w:color w:val="000000" w:themeColor="text1"/>
                 <w:sz w:val="16"/>
                 <w:szCs w:val="16"/>
               </w:rPr>
@@ -3172,7 +3279,7 @@
                 <w:rFonts w:ascii="Arial" w:hAnsi="Arial"/>
                 <w:bCs/>
                 <w:noProof/>
-                <w:color w:val="auto"/>
+                <w:color w:val="000000" w:themeColor="text1"/>
                 <w:sz w:val="16"/>
                 <w:szCs w:val="16"/>
               </w:rPr>
@@ -3183,6 +3290,7 @@
                 <w:rFonts w:ascii="Arial" w:hAnsi="Arial"/>
                 <w:bCs/>
                 <w:noProof/>
+                <w:color w:val="000000" w:themeColor="text1"/>
                 <w:sz w:val="16"/>
                 <w:szCs w:val="16"/>
               </w:rPr>
@@ -3204,16 +3312,16 @@
               <w:rPr>
                 <w:rFonts w:ascii="Arial" w:hAnsi="Arial"/>
                 <w:bCs/>
-                <w:color w:val="auto"/>
-                <w:sz w:val="16"/>
-                <w:szCs w:val="16"/>
-              </w:rPr>
-            </w:pPr>
-            <w:r>
-              <w:rPr>
-                <w:rFonts w:ascii="Arial" w:hAnsi="Arial"/>
-                <w:b/>
-                <w:color w:val="auto"/>
+                <w:color w:val="000000" w:themeColor="text1"/>
+                <w:sz w:val="16"/>
+                <w:szCs w:val="16"/>
+              </w:rPr>
+            </w:pPr>
+            <w:r>
+              <w:rPr>
+                <w:rFonts w:ascii="Arial" w:hAnsi="Arial"/>
+                <w:b/>
+                <w:color w:val="000000" w:themeColor="text1"/>
                 <w:sz w:val="16"/>
                 <w:szCs w:val="16"/>
                 <w:lang w:val="es-PE"/>
@@ -3231,15 +3339,16 @@
               <w:rPr>
                 <w:rFonts w:ascii="Arial" w:hAnsi="Arial"/>
                 <w:bCs/>
-                <w:color w:val="auto"/>
-                <w:sz w:val="16"/>
-                <w:szCs w:val="16"/>
-              </w:rPr>
-            </w:pPr>
-            <w:r>
-              <w:rPr>
-                <w:rFonts w:ascii="Arial" w:hAnsi="Arial"/>
-                <w:bCs/>
+                <w:color w:val="000000" w:themeColor="text1"/>
+                <w:sz w:val="16"/>
+                <w:szCs w:val="16"/>
+              </w:rPr>
+            </w:pPr>
+            <w:r>
+              <w:rPr>
+                <w:rFonts w:ascii="Arial" w:hAnsi="Arial"/>
+                <w:bCs/>
+                <w:color w:val="000000" w:themeColor="text1"/>
                 <w:sz w:val="16"/>
                 <w:szCs w:val="16"/>
               </w:rPr>
@@ -3249,7 +3358,7 @@
               <w:rPr>
                 <w:rFonts w:ascii="Arial" w:hAnsi="Arial"/>
                 <w:bCs/>
-                <w:color w:val="auto"/>
+                <w:color w:val="000000" w:themeColor="text1"/>
                 <w:sz w:val="16"/>
                 <w:szCs w:val="16"/>
               </w:rPr>
@@ -3259,6 +3368,7 @@
               <w:rPr>
                 <w:rFonts w:ascii="Arial" w:hAnsi="Arial"/>
                 <w:bCs/>
+                <w:color w:val="000000" w:themeColor="text1"/>
                 <w:sz w:val="16"/>
                 <w:szCs w:val="16"/>
               </w:rPr>
@@ -3269,7 +3379,7 @@
                 <w:rFonts w:ascii="Arial" w:hAnsi="Arial"/>
                 <w:bCs/>
                 <w:noProof/>
-                <w:color w:val="auto"/>
+                <w:color w:val="000000" w:themeColor="text1"/>
                 <w:sz w:val="16"/>
                 <w:szCs w:val="16"/>
               </w:rPr>
@@ -3279,6 +3389,7 @@
               <w:rPr>
                 <w:rFonts w:ascii="Arial" w:hAnsi="Arial"/>
                 <w:bCs/>
+                <w:color w:val="000000" w:themeColor="text1"/>
                 <w:sz w:val="16"/>
                 <w:szCs w:val="16"/>
               </w:rPr>
@@ -3295,16 +3406,16 @@
               <w:rPr>
                 <w:rFonts w:ascii="Arial" w:hAnsi="Arial"/>
                 <w:bCs/>
-                <w:color w:val="auto"/>
-                <w:sz w:val="16"/>
-                <w:szCs w:val="16"/>
-              </w:rPr>
-            </w:pPr>
-            <w:r>
-              <w:rPr>
-                <w:rFonts w:ascii="Arial" w:hAnsi="Arial"/>
-                <w:b/>
-                <w:color w:val="auto"/>
+                <w:color w:val="000000" w:themeColor="text1"/>
+                <w:sz w:val="16"/>
+                <w:szCs w:val="16"/>
+              </w:rPr>
+            </w:pPr>
+            <w:r>
+              <w:rPr>
+                <w:rFonts w:ascii="Arial" w:hAnsi="Arial"/>
+                <w:b/>
+                <w:color w:val="000000" w:themeColor="text1"/>
                 <w:sz w:val="16"/>
                 <w:szCs w:val="16"/>
                 <w:lang w:val="es-PE"/>
@@ -3322,15 +3433,16 @@
               <w:rPr>
                 <w:rFonts w:ascii="Arial" w:hAnsi="Arial"/>
                 <w:bCs/>
-                <w:color w:val="auto"/>
-                <w:sz w:val="16"/>
-                <w:szCs w:val="16"/>
-              </w:rPr>
-            </w:pPr>
-            <w:r>
-              <w:rPr>
-                <w:rFonts w:ascii="Arial" w:hAnsi="Arial"/>
-                <w:bCs/>
+                <w:color w:val="000000" w:themeColor="text1"/>
+                <w:sz w:val="16"/>
+                <w:szCs w:val="16"/>
+              </w:rPr>
+            </w:pPr>
+            <w:r>
+              <w:rPr>
+                <w:rFonts w:ascii="Arial" w:hAnsi="Arial"/>
+                <w:bCs/>
+                <w:color w:val="000000" w:themeColor="text1"/>
                 <w:sz w:val="16"/>
                 <w:szCs w:val="16"/>
               </w:rPr>
@@ -3340,7 +3452,7 @@
               <w:rPr>
                 <w:rFonts w:ascii="Arial" w:hAnsi="Arial"/>
                 <w:bCs/>
-                <w:color w:val="auto"/>
+                <w:color w:val="000000" w:themeColor="text1"/>
                 <w:sz w:val="16"/>
                 <w:szCs w:val="16"/>
               </w:rPr>
@@ -3350,6 +3462,7 @@
               <w:rPr>
                 <w:rFonts w:ascii="Arial" w:hAnsi="Arial"/>
                 <w:bCs/>
+                <w:color w:val="000000" w:themeColor="text1"/>
                 <w:sz w:val="16"/>
                 <w:szCs w:val="16"/>
               </w:rPr>
@@ -3360,7 +3473,7 @@
                 <w:rFonts w:ascii="Arial" w:hAnsi="Arial"/>
                 <w:bCs/>
                 <w:noProof/>
-                <w:color w:val="auto"/>
+                <w:color w:val="000000" w:themeColor="text1"/>
                 <w:sz w:val="16"/>
                 <w:szCs w:val="16"/>
               </w:rPr>
@@ -3370,6 +3483,7 @@
               <w:rPr>
                 <w:rFonts w:ascii="Arial" w:hAnsi="Arial"/>
                 <w:bCs/>
+                <w:color w:val="000000" w:themeColor="text1"/>
                 <w:sz w:val="16"/>
                 <w:szCs w:val="16"/>
               </w:rPr>
@@ -3391,16 +3505,16 @@
               <w:rPr>
                 <w:rFonts w:ascii="Arial" w:hAnsi="Arial"/>
                 <w:bCs/>
-                <w:color w:val="auto"/>
-                <w:sz w:val="16"/>
-                <w:szCs w:val="16"/>
-              </w:rPr>
-            </w:pPr>
-            <w:r>
-              <w:rPr>
-                <w:rFonts w:ascii="Arial" w:hAnsi="Arial"/>
-                <w:b/>
-                <w:color w:val="auto"/>
+                <w:color w:val="000000" w:themeColor="text1"/>
+                <w:sz w:val="16"/>
+                <w:szCs w:val="16"/>
+              </w:rPr>
+            </w:pPr>
+            <w:r>
+              <w:rPr>
+                <w:rFonts w:ascii="Arial" w:hAnsi="Arial"/>
+                <w:b/>
+                <w:color w:val="000000" w:themeColor="text1"/>
                 <w:sz w:val="16"/>
                 <w:szCs w:val="16"/>
                 <w:lang w:val="es-PE"/>
@@ -3411,7 +3525,7 @@
               <w:rPr>
                 <w:rFonts w:ascii="Arial" w:hAnsi="Arial"/>
                 <w:b/>
-                <w:color w:val="auto"/>
+                <w:color w:val="000000" w:themeColor="text1"/>
                 <w:sz w:val="16"/>
                 <w:szCs w:val="16"/>
                 <w:lang w:val="es-PE"/>
@@ -3429,15 +3543,16 @@
               <w:rPr>
                 <w:rFonts w:ascii="Arial" w:hAnsi="Arial"/>
                 <w:bCs/>
-                <w:color w:val="auto"/>
-                <w:sz w:val="16"/>
-                <w:szCs w:val="16"/>
-              </w:rPr>
-            </w:pPr>
-            <w:r>
-              <w:rPr>
-                <w:rFonts w:ascii="Arial" w:hAnsi="Arial"/>
-                <w:bCs/>
+                <w:color w:val="000000" w:themeColor="text1"/>
+                <w:sz w:val="16"/>
+                <w:szCs w:val="16"/>
+              </w:rPr>
+            </w:pPr>
+            <w:r>
+              <w:rPr>
+                <w:rFonts w:ascii="Arial" w:hAnsi="Arial"/>
+                <w:bCs/>
+                <w:color w:val="000000" w:themeColor="text1"/>
                 <w:sz w:val="16"/>
                 <w:szCs w:val="16"/>
               </w:rPr>
@@ -3447,7 +3562,7 @@
               <w:rPr>
                 <w:rFonts w:ascii="Arial" w:hAnsi="Arial"/>
                 <w:bCs/>
-                <w:color w:val="auto"/>
+                <w:color w:val="000000" w:themeColor="text1"/>
                 <w:sz w:val="16"/>
                 <w:szCs w:val="16"/>
               </w:rPr>
@@ -3457,6 +3572,7 @@
               <w:rPr>
                 <w:rFonts w:ascii="Arial" w:hAnsi="Arial"/>
                 <w:bCs/>
+                <w:color w:val="000000" w:themeColor="text1"/>
                 <w:sz w:val="16"/>
                 <w:szCs w:val="16"/>
               </w:rPr>
@@ -3467,7 +3583,7 @@
                 <w:rFonts w:ascii="Arial" w:hAnsi="Arial"/>
                 <w:bCs/>
                 <w:noProof/>
-                <w:color w:val="auto"/>
+                <w:color w:val="000000" w:themeColor="text1"/>
                 <w:sz w:val="16"/>
                 <w:szCs w:val="16"/>
               </w:rPr>
@@ -3477,6 +3593,7 @@
               <w:rPr>
                 <w:rFonts w:ascii="Arial" w:hAnsi="Arial"/>
                 <w:bCs/>
+                <w:color w:val="000000" w:themeColor="text1"/>
                 <w:sz w:val="16"/>
                 <w:szCs w:val="16"/>
               </w:rPr>
@@ -3493,7 +3610,7 @@
               <w:rPr>
                 <w:rFonts w:ascii="Arial" w:hAnsi="Arial"/>
                 <w:bCs/>
-                <w:color w:val="auto"/>
+                <w:color w:val="000000" w:themeColor="text1"/>
                 <w:sz w:val="16"/>
                 <w:szCs w:val="16"/>
               </w:rPr>
@@ -3509,7 +3626,7 @@
               <w:rPr>
                 <w:rFonts w:ascii="Arial" w:hAnsi="Arial"/>
                 <w:bCs/>
-                <w:color w:val="auto"/>
+                <w:color w:val="000000" w:themeColor="text1"/>
                 <w:sz w:val="16"/>
                 <w:szCs w:val="16"/>
               </w:rPr>
@@ -3530,16 +3647,16 @@
               <w:rPr>
                 <w:rFonts w:ascii="Arial" w:hAnsi="Arial"/>
                 <w:bCs/>
-                <w:color w:val="auto"/>
-                <w:sz w:val="16"/>
-                <w:szCs w:val="16"/>
-              </w:rPr>
-            </w:pPr>
-            <w:r>
-              <w:rPr>
-                <w:rFonts w:ascii="Arial" w:hAnsi="Arial"/>
-                <w:b/>
-                <w:color w:val="auto"/>
+                <w:color w:val="000000" w:themeColor="text1"/>
+                <w:sz w:val="16"/>
+                <w:szCs w:val="16"/>
+              </w:rPr>
+            </w:pPr>
+            <w:r>
+              <w:rPr>
+                <w:rFonts w:ascii="Arial" w:hAnsi="Arial"/>
+                <w:b/>
+                <w:color w:val="000000" w:themeColor="text1"/>
                 <w:sz w:val="16"/>
                 <w:szCs w:val="16"/>
                 <w:lang w:val="es-PE"/>
@@ -3550,7 +3667,7 @@
               <w:rPr>
                 <w:rFonts w:ascii="Arial" w:hAnsi="Arial"/>
                 <w:b/>
-                <w:color w:val="auto"/>
+                <w:color w:val="000000" w:themeColor="text1"/>
                 <w:sz w:val="16"/>
                 <w:szCs w:val="16"/>
                 <w:lang w:val="es-PE"/>
@@ -3568,15 +3685,16 @@
               <w:rPr>
                 <w:rFonts w:ascii="Arial" w:hAnsi="Arial"/>
                 <w:bCs/>
-                <w:color w:val="auto"/>
-                <w:sz w:val="16"/>
-                <w:szCs w:val="16"/>
-              </w:rPr>
-            </w:pPr>
-            <w:r>
-              <w:rPr>
-                <w:rFonts w:ascii="Arial" w:hAnsi="Arial"/>
-                <w:bCs/>
+                <w:color w:val="000000" w:themeColor="text1"/>
+                <w:sz w:val="16"/>
+                <w:szCs w:val="16"/>
+              </w:rPr>
+            </w:pPr>
+            <w:r>
+              <w:rPr>
+                <w:rFonts w:ascii="Arial" w:hAnsi="Arial"/>
+                <w:bCs/>
+                <w:color w:val="000000" w:themeColor="text1"/>
                 <w:sz w:val="16"/>
                 <w:szCs w:val="16"/>
               </w:rPr>
@@ -3586,7 +3704,7 @@
               <w:rPr>
                 <w:rFonts w:ascii="Arial" w:hAnsi="Arial"/>
                 <w:bCs/>
-                <w:color w:val="auto"/>
+                <w:color w:val="000000" w:themeColor="text1"/>
                 <w:sz w:val="16"/>
                 <w:szCs w:val="16"/>
               </w:rPr>
@@ -3596,6 +3714,7 @@
               <w:rPr>
                 <w:rFonts w:ascii="Arial" w:hAnsi="Arial"/>
                 <w:bCs/>
+                <w:color w:val="000000" w:themeColor="text1"/>
                 <w:sz w:val="16"/>
                 <w:szCs w:val="16"/>
               </w:rPr>
@@ -3606,7 +3725,7 @@
                 <w:rFonts w:ascii="Arial" w:hAnsi="Arial"/>
                 <w:bCs/>
                 <w:noProof/>
-                <w:color w:val="auto"/>
+                <w:color w:val="000000" w:themeColor="text1"/>
                 <w:sz w:val="16"/>
                 <w:szCs w:val="16"/>
               </w:rPr>
@@ -3616,6 +3735,7 @@
               <w:rPr>
                 <w:rFonts w:ascii="Arial" w:hAnsi="Arial"/>
                 <w:bCs/>
+                <w:color w:val="000000" w:themeColor="text1"/>
                 <w:sz w:val="16"/>
                 <w:szCs w:val="16"/>
               </w:rPr>
@@ -3632,16 +3752,16 @@
               <w:rPr>
                 <w:rFonts w:ascii="Arial" w:hAnsi="Arial"/>
                 <w:bCs/>
-                <w:color w:val="auto"/>
-                <w:sz w:val="16"/>
-                <w:szCs w:val="16"/>
-              </w:rPr>
-            </w:pPr>
-            <w:r>
-              <w:rPr>
-                <w:rFonts w:ascii="Arial" w:hAnsi="Arial"/>
-                <w:b/>
-                <w:color w:val="auto"/>
+                <w:color w:val="000000" w:themeColor="text1"/>
+                <w:sz w:val="16"/>
+                <w:szCs w:val="16"/>
+              </w:rPr>
+            </w:pPr>
+            <w:r>
+              <w:rPr>
+                <w:rFonts w:ascii="Arial" w:hAnsi="Arial"/>
+                <w:b/>
+                <w:color w:val="000000" w:themeColor="text1"/>
                 <w:sz w:val="16"/>
                 <w:szCs w:val="16"/>
                 <w:lang w:val="es-PE"/>
@@ -3659,15 +3779,16 @@
               <w:rPr>
                 <w:rFonts w:ascii="Arial" w:hAnsi="Arial"/>
                 <w:bCs/>
-                <w:color w:val="auto"/>
-                <w:sz w:val="16"/>
-                <w:szCs w:val="16"/>
-              </w:rPr>
-            </w:pPr>
-            <w:r>
-              <w:rPr>
-                <w:rFonts w:ascii="Arial" w:hAnsi="Arial"/>
-                <w:bCs/>
+                <w:color w:val="000000" w:themeColor="text1"/>
+                <w:sz w:val="16"/>
+                <w:szCs w:val="16"/>
+              </w:rPr>
+            </w:pPr>
+            <w:r>
+              <w:rPr>
+                <w:rFonts w:ascii="Arial" w:hAnsi="Arial"/>
+                <w:bCs/>
+                <w:color w:val="000000" w:themeColor="text1"/>
                 <w:sz w:val="16"/>
                 <w:szCs w:val="16"/>
               </w:rPr>
@@ -3677,7 +3798,7 @@
               <w:rPr>
                 <w:rFonts w:ascii="Arial" w:hAnsi="Arial"/>
                 <w:bCs/>
-                <w:color w:val="auto"/>
+                <w:color w:val="000000" w:themeColor="text1"/>
                 <w:sz w:val="16"/>
                 <w:szCs w:val="16"/>
               </w:rPr>
@@ -3687,6 +3808,7 @@
               <w:rPr>
                 <w:rFonts w:ascii="Arial" w:hAnsi="Arial"/>
                 <w:bCs/>
+                <w:color w:val="000000" w:themeColor="text1"/>
                 <w:sz w:val="16"/>
                 <w:szCs w:val="16"/>
               </w:rPr>
@@ -3697,7 +3819,7 @@
                 <w:rFonts w:ascii="Arial" w:hAnsi="Arial"/>
                 <w:bCs/>
                 <w:noProof/>
-                <w:color w:val="auto"/>
+                <w:color w:val="000000" w:themeColor="text1"/>
                 <w:sz w:val="16"/>
                 <w:szCs w:val="16"/>
               </w:rPr>
@@ -3707,6 +3829,7 @@
               <w:rPr>
                 <w:rFonts w:ascii="Arial" w:hAnsi="Arial"/>
                 <w:bCs/>
+                <w:color w:val="000000" w:themeColor="text1"/>
                 <w:sz w:val="16"/>
                 <w:szCs w:val="16"/>
               </w:rPr>
@@ -3759,7 +3882,12 @@
       </w:pPr>
     </w:p>
     <w:sectPr>
-      <w:footerReference w:type="default" r:id="rId7"/>
+      <w:headerReference w:type="even" r:id="rId7"/>
+      <w:headerReference w:type="default" r:id="rId8"/>
+      <w:footerReference w:type="even" r:id="rId9"/>
+      <w:footerReference w:type="default" r:id="rId10"/>
+      <w:headerReference w:type="first" r:id="rId11"/>
+      <w:footerReference w:type="first" r:id="rId12"/>
       <w:pgSz w:w="11900" w:h="16836"/>
       <w:pgMar w:top="142" w:right="644" w:bottom="851" w:left="560" w:header="0" w:footer="0" w:gutter="0"/>
       <w:cols w:space="0" w:equalWidth="0">
@@ -3791,6 +3919,16 @@
 </file>
 
 <file path=word/footer1.xml><?xml version="1.0" encoding="utf-8"?>
+<w:ftr xmlns:wpc="http://schemas.microsoft.com/office/word/2010/wordprocessingCanvas" xmlns:cx="http://schemas.microsoft.com/office/drawing/2014/chartex" xmlns:cx1="http://schemas.microsoft.com/office/drawing/2015/9/8/chartex" xmlns:cx2="http://schemas.microsoft.com/office/drawing/2015/10/21/chartex" xmlns:cx3="http://schemas.microsoft.com/office/drawing/2016/5/9/chartex" xmlns:cx4="http://schemas.microsoft.com/office/drawing/2016/5/10/chartex" xmlns:cx5="http://schemas.microsoft.com/office/drawing/2016/5/11/chartex" xmlns:cx6="http://schemas.microsoft.com/office/drawing/2016/5/12/chartex" xmlns:cx7="http://schemas.microsoft.com/office/drawing/2016/5/13/chartex" xmlns:cx8="http://schemas.microsoft.com/office/drawing/2016/5/14/chartex" xmlns:mc="http://schemas.openxmlformats.org/markup-compatibility/2006" xmlns:aink="http://schemas.microsoft.com/office/drawing/2016/ink" xmlns:am3d="http://schemas.microsoft.com/office/drawing/2017/model3d" xmlns:o="urn:schemas-microsoft-com:office:office" xmlns:oel="http://schemas.microsoft.com/office/2019/extlst" xmlns:r="http://schemas.openxmlformats.org/officeDocument/2006/relationships" xmlns:m="http://schemas.openxmlformats.org/officeDocument/2006/math" xmlns:v="urn:schemas-microsoft-com:vml" xmlns:wp14="http://schemas.microsoft.com/office/word/2010/wordprocessingDrawing" xmlns:wp="http://schemas.openxmlformats.org/drawingml/2006/wordprocessingDrawing" xmlns:w10="urn:schemas-microsoft-com:office:word" xmlns:w="http://schemas.openxmlformats.org/wordprocessingml/2006/main" xmlns:w14="http://schemas.microsoft.com/office/word/2010/wordml" xmlns:w15="http://schemas.microsoft.com/office/word/2012/wordml" xmlns:w16cex="http://schemas.microsoft.com/office/word/2018/wordml/cex" xmlns:w16cid="http://schemas.microsoft.com/office/word/2016/wordml/cid" xmlns:w16="http://schemas.microsoft.com/office/word/2018/wordml" xmlns:w16du="http://schemas.microsoft.com/office/word/2023/wordml/word16du" xmlns:w16sdtdh="http://schemas.microsoft.com/office/word/2020/wordml/sdtdatahash" xmlns:w16sdtfl="http://schemas.microsoft.com/office/word/2024/wordml/sdtformatlock" xmlns:w16se="http://schemas.microsoft.com/office/word/2015/wordml/symex" xmlns:wpg="http://schemas.microsoft.com/office/word/2010/wordprocessingGroup" xmlns:wpi="http://schemas.microsoft.com/office/word/2010/wordprocessingInk" xmlns:wne="http://schemas.microsoft.com/office/word/2006/wordml" xmlns:wps="http://schemas.microsoft.com/office/word/2010/wordprocessingShape" mc:Ignorable="w14 w15 w16se w16cid w16 w16cex w16sdtdh w16sdtfl w16du wp14">
+  <w:p>
+    <w:pPr>
+      <w:pStyle w:val="Piedepgina"/>
+    </w:pPr>
+  </w:p>
+</w:ftr>
+</file>
+
+<file path=word/footer2.xml><?xml version="1.0" encoding="utf-8"?>
 <w:ftr xmlns:wpc="http://schemas.microsoft.com/office/word/2010/wordprocessingCanvas" xmlns:cx="http://schemas.microsoft.com/office/drawing/2014/chartex" xmlns:cx1="http://schemas.microsoft.com/office/drawing/2015/9/8/chartex" xmlns:cx2="http://schemas.microsoft.com/office/drawing/2015/10/21/chartex" xmlns:cx3="http://schemas.microsoft.com/office/drawing/2016/5/9/chartex" xmlns:cx4="http://schemas.microsoft.com/office/drawing/2016/5/10/chartex" xmlns:cx5="http://schemas.microsoft.com/office/drawing/2016/5/11/chartex" xmlns:cx6="http://schemas.microsoft.com/office/drawing/2016/5/12/chartex" xmlns:cx7="http://schemas.microsoft.com/office/drawing/2016/5/13/chartex" xmlns:cx8="http://schemas.microsoft.com/office/drawing/2016/5/14/chartex" xmlns:mc="http://schemas.openxmlformats.org/markup-compatibility/2006" xmlns:aink="http://schemas.microsoft.com/office/drawing/2016/ink" xmlns:am3d="http://schemas.microsoft.com/office/drawing/2017/model3d" xmlns:o="urn:schemas-microsoft-com:office:office" xmlns:oel="http://schemas.microsoft.com/office/2019/extlst" xmlns:r="http://schemas.openxmlformats.org/officeDocument/2006/relationships" xmlns:m="http://schemas.openxmlformats.org/officeDocument/2006/math" xmlns:v="urn:schemas-microsoft-com:vml" xmlns:wp14="http://schemas.microsoft.com/office/word/2010/wordprocessingDrawing" xmlns:wp="http://schemas.openxmlformats.org/drawingml/2006/wordprocessingDrawing" xmlns:w10="urn:schemas-microsoft-com:office:word" xmlns:w="http://schemas.openxmlformats.org/wordprocessingml/2006/main" xmlns:w14="http://schemas.microsoft.com/office/word/2010/wordml" xmlns:w15="http://schemas.microsoft.com/office/word/2012/wordml" xmlns:w16cex="http://schemas.microsoft.com/office/word/2018/wordml/cex" xmlns:w16cid="http://schemas.microsoft.com/office/word/2016/wordml/cid" xmlns:w16="http://schemas.microsoft.com/office/word/2018/wordml" xmlns:w16du="http://schemas.microsoft.com/office/word/2023/wordml/word16du" xmlns:w16sdtdh="http://schemas.microsoft.com/office/word/2020/wordml/sdtdatahash" xmlns:w16sdtfl="http://schemas.microsoft.com/office/word/2024/wordml/sdtformatlock" xmlns:w16se="http://schemas.microsoft.com/office/word/2015/wordml/symex" xmlns:wpg="http://schemas.microsoft.com/office/word/2010/wordprocessingGroup" xmlns:wpi="http://schemas.microsoft.com/office/word/2010/wordprocessingInk" xmlns:wne="http://schemas.microsoft.com/office/word/2006/wordml" xmlns:wps="http://schemas.microsoft.com/office/word/2010/wordprocessingShape" mc:Ignorable="w14 w15 w16se w16cid w16 w16cex w16sdtdh w16sdtfl w16du wp14">
   <w:p>
     <w:pPr>
@@ -3898,6 +4036,9 @@
             </w:tabs>
             <w:spacing w:line="0" w:lineRule="atLeast"/>
             <w:rPr>
+              <w:rFonts w:ascii="Arial" w:hAnsi="Arial"/>
+              <w:sz w:val="12"/>
+              <w:szCs w:val="12"/>
               <w:lang w:val="es-PE"/>
             </w:rPr>
           </w:pPr>
@@ -3906,47 +4047,66 @@
               <w:rFonts w:ascii="Arial" w:hAnsi="Arial"/>
               <w:b/>
               <w:color w:val="9CC2E5" w:themeColor="accent1" w:themeTint="99"/>
-              <w:szCs w:val="24"/>
+              <w:sz w:val="12"/>
+              <w:szCs w:val="12"/>
               <w:lang w:val="es-PE"/>
             </w:rPr>
             <w:t>Usuario:</w:t>
           </w:r>
           <w:r>
             <w:rPr>
+              <w:rFonts w:ascii="Arial" w:hAnsi="Arial"/>
+              <w:sz w:val="12"/>
+              <w:szCs w:val="12"/>
               <w:lang w:val="es-PE"/>
             </w:rPr>
             <w:t xml:space="preserve">     </w:t>
           </w:r>
           <w:r>
             <w:rPr>
+              <w:rFonts w:ascii="Arial" w:hAnsi="Arial"/>
               <w:bCs/>
+              <w:sz w:val="12"/>
+              <w:szCs w:val="12"/>
             </w:rPr>
             <w:fldChar w:fldCharType="begin"/>
           </w:r>
           <w:r>
             <w:rPr>
+              <w:rFonts w:ascii="Arial" w:hAnsi="Arial"/>
               <w:bCs/>
+              <w:sz w:val="12"/>
+              <w:szCs w:val="12"/>
               <w:lang w:val="es-PE"/>
             </w:rPr>
             <w:instrText xml:space="preserve"> MERGEFIELD  nom_usuario  \* MERGEFORMAT </w:instrText>
           </w:r>
           <w:r>
             <w:rPr>
+              <w:rFonts w:ascii="Arial" w:hAnsi="Arial"/>
               <w:bCs/>
+              <w:sz w:val="12"/>
+              <w:szCs w:val="12"/>
             </w:rPr>
             <w:fldChar w:fldCharType="separate"/>
           </w:r>
           <w:r>
             <w:rPr>
+              <w:rFonts w:ascii="Arial" w:hAnsi="Arial"/>
               <w:bCs/>
               <w:noProof/>
+              <w:sz w:val="12"/>
+              <w:szCs w:val="12"/>
               <w:lang w:val="es-PE"/>
             </w:rPr>
             <w:t>«nom_usuario»</w:t>
           </w:r>
           <w:r>
             <w:rPr>
+              <w:rFonts w:ascii="Arial" w:hAnsi="Arial"/>
               <w:bCs/>
+              <w:sz w:val="12"/>
+              <w:szCs w:val="12"/>
             </w:rPr>
             <w:fldChar w:fldCharType="end"/>
           </w:r>
@@ -3964,6 +4124,9 @@
             <w:spacing w:line="0" w:lineRule="atLeast"/>
             <w:jc w:val="center"/>
             <w:rPr>
+              <w:rFonts w:ascii="Arial" w:hAnsi="Arial"/>
+              <w:sz w:val="12"/>
+              <w:szCs w:val="12"/>
               <w:lang w:val="es-PE"/>
             </w:rPr>
           </w:pPr>
@@ -3972,63 +4135,75 @@
               <w:rFonts w:ascii="Arial" w:hAnsi="Arial"/>
               <w:b/>
               <w:color w:val="9CC2E5" w:themeColor="accent1" w:themeTint="99"/>
-              <w:szCs w:val="24"/>
+              <w:sz w:val="12"/>
+              <w:szCs w:val="12"/>
               <w:lang w:val="es-PE"/>
             </w:rPr>
-            <w:t>Fecha impresión</w:t>
+            <w:t>Fecha impresión:</w:t>
           </w:r>
           <w:r>
             <w:rPr>
               <w:rFonts w:ascii="Arial" w:hAnsi="Arial"/>
-              <w:b/>
-              <w:color w:val="9CC2E5" w:themeColor="accent1" w:themeTint="99"/>
-              <w:szCs w:val="24"/>
-              <w:lang w:val="es-PE"/>
-            </w:rPr>
-            <w:t>:</w:t>
-          </w:r>
-          <w:r>
-            <w:rPr>
               <w:bCs/>
+              <w:sz w:val="12"/>
+              <w:szCs w:val="12"/>
               <w:lang w:val="es-PE"/>
             </w:rPr>
             <w:t xml:space="preserve"> </w:t>
           </w:r>
           <w:r>
             <w:rPr>
+              <w:rFonts w:ascii="Arial" w:hAnsi="Arial"/>
               <w:bCs/>
+              <w:sz w:val="12"/>
+              <w:szCs w:val="12"/>
             </w:rPr>
             <w:fldChar w:fldCharType="begin"/>
           </w:r>
           <w:r>
             <w:rPr>
+              <w:rFonts w:ascii="Arial" w:hAnsi="Arial"/>
               <w:bCs/>
+              <w:sz w:val="12"/>
+              <w:szCs w:val="12"/>
               <w:lang w:val="es-PE"/>
             </w:rPr>
             <w:instrText xml:space="preserve"> MERGEFIELD  fecha_hora  \* MERGEFORMAT </w:instrText>
           </w:r>
           <w:r>
             <w:rPr>
+              <w:rFonts w:ascii="Arial" w:hAnsi="Arial"/>
               <w:bCs/>
+              <w:sz w:val="12"/>
+              <w:szCs w:val="12"/>
             </w:rPr>
             <w:fldChar w:fldCharType="separate"/>
           </w:r>
           <w:r>
             <w:rPr>
+              <w:rFonts w:ascii="Arial" w:hAnsi="Arial"/>
               <w:bCs/>
               <w:noProof/>
+              <w:sz w:val="12"/>
+              <w:szCs w:val="12"/>
               <w:lang w:val="es-PE"/>
             </w:rPr>
             <w:t>«fecha_hora»</w:t>
           </w:r>
           <w:r>
             <w:rPr>
+              <w:rFonts w:ascii="Arial" w:hAnsi="Arial"/>
               <w:bCs/>
+              <w:sz w:val="12"/>
+              <w:szCs w:val="12"/>
             </w:rPr>
             <w:fldChar w:fldCharType="end"/>
           </w:r>
           <w:r>
             <w:rPr>
+              <w:rFonts w:ascii="Arial" w:hAnsi="Arial"/>
+              <w:sz w:val="12"/>
+              <w:szCs w:val="12"/>
               <w:lang w:val="es-PE"/>
             </w:rPr>
             <w:t xml:space="preserve"> </w:t>
@@ -4051,6 +4226,16 @@
 </w:ftr>
 </file>
 
+<file path=word/footer3.xml><?xml version="1.0" encoding="utf-8"?>
+<w:ftr xmlns:wpc="http://schemas.microsoft.com/office/word/2010/wordprocessingCanvas" xmlns:cx="http://schemas.microsoft.com/office/drawing/2014/chartex" xmlns:cx1="http://schemas.microsoft.com/office/drawing/2015/9/8/chartex" xmlns:cx2="http://schemas.microsoft.com/office/drawing/2015/10/21/chartex" xmlns:cx3="http://schemas.microsoft.com/office/drawing/2016/5/9/chartex" xmlns:cx4="http://schemas.microsoft.com/office/drawing/2016/5/10/chartex" xmlns:cx5="http://schemas.microsoft.com/office/drawing/2016/5/11/chartex" xmlns:cx6="http://schemas.microsoft.com/office/drawing/2016/5/12/chartex" xmlns:cx7="http://schemas.microsoft.com/office/drawing/2016/5/13/chartex" xmlns:cx8="http://schemas.microsoft.com/office/drawing/2016/5/14/chartex" xmlns:mc="http://schemas.openxmlformats.org/markup-compatibility/2006" xmlns:aink="http://schemas.microsoft.com/office/drawing/2016/ink" xmlns:am3d="http://schemas.microsoft.com/office/drawing/2017/model3d" xmlns:o="urn:schemas-microsoft-com:office:office" xmlns:oel="http://schemas.microsoft.com/office/2019/extlst" xmlns:r="http://schemas.openxmlformats.org/officeDocument/2006/relationships" xmlns:m="http://schemas.openxmlformats.org/officeDocument/2006/math" xmlns:v="urn:schemas-microsoft-com:vml" xmlns:wp14="http://schemas.microsoft.com/office/word/2010/wordprocessingDrawing" xmlns:wp="http://schemas.openxmlformats.org/drawingml/2006/wordprocessingDrawing" xmlns:w10="urn:schemas-microsoft-com:office:word" xmlns:w="http://schemas.openxmlformats.org/wordprocessingml/2006/main" xmlns:w14="http://schemas.microsoft.com/office/word/2010/wordml" xmlns:w15="http://schemas.microsoft.com/office/word/2012/wordml" xmlns:w16cex="http://schemas.microsoft.com/office/word/2018/wordml/cex" xmlns:w16cid="http://schemas.microsoft.com/office/word/2016/wordml/cid" xmlns:w16="http://schemas.microsoft.com/office/word/2018/wordml" xmlns:w16du="http://schemas.microsoft.com/office/word/2023/wordml/word16du" xmlns:w16sdtdh="http://schemas.microsoft.com/office/word/2020/wordml/sdtdatahash" xmlns:w16sdtfl="http://schemas.microsoft.com/office/word/2024/wordml/sdtformatlock" xmlns:w16se="http://schemas.microsoft.com/office/word/2015/wordml/symex" xmlns:wpg="http://schemas.microsoft.com/office/word/2010/wordprocessingGroup" xmlns:wpi="http://schemas.microsoft.com/office/word/2010/wordprocessingInk" xmlns:wne="http://schemas.microsoft.com/office/word/2006/wordml" xmlns:wps="http://schemas.microsoft.com/office/word/2010/wordprocessingShape" mc:Ignorable="w14 w15 w16se w16cid w16 w16cex w16sdtdh w16sdtfl w16du wp14">
+  <w:p>
+    <w:pPr>
+      <w:pStyle w:val="Piedepgina"/>
+    </w:pPr>
+  </w:p>
+</w:ftr>
+</file>
+
 <file path=word/footnotes.xml><?xml version="1.0" encoding="utf-8"?>
 <w:footnotes xmlns:wpc="http://schemas.microsoft.com/office/word/2010/wordprocessingCanvas" xmlns:cx="http://schemas.microsoft.com/office/drawing/2014/chartex" xmlns:cx1="http://schemas.microsoft.com/office/drawing/2015/9/8/chartex" xmlns:cx2="http://schemas.microsoft.com/office/drawing/2015/10/21/chartex" xmlns:cx3="http://schemas.microsoft.com/office/drawing/2016/5/9/chartex" xmlns:cx4="http://schemas.microsoft.com/office/drawing/2016/5/10/chartex" xmlns:cx5="http://schemas.microsoft.com/office/drawing/2016/5/11/chartex" xmlns:cx6="http://schemas.microsoft.com/office/drawing/2016/5/12/chartex" xmlns:cx7="http://schemas.microsoft.com/office/drawing/2016/5/13/chartex" xmlns:cx8="http://schemas.microsoft.com/office/drawing/2016/5/14/chartex" xmlns:mc="http://schemas.openxmlformats.org/markup-compatibility/2006" xmlns:aink="http://schemas.microsoft.com/office/drawing/2016/ink" xmlns:am3d="http://schemas.microsoft.com/office/drawing/2017/model3d" xmlns:o="urn:schemas-microsoft-com:office:office" xmlns:oel="http://schemas.microsoft.com/office/2019/extlst" xmlns:r="http://schemas.openxmlformats.org/officeDocument/2006/relationships" xmlns:m="http://schemas.openxmlformats.org/officeDocument/2006/math" xmlns:v="urn:schemas-microsoft-com:vml" xmlns:wp14="http://schemas.microsoft.com/office/word/2010/wordprocessingDrawing" xmlns:wp="http://schemas.openxmlformats.org/drawingml/2006/wordprocessingDrawing" xmlns:w10="urn:schemas-microsoft-com:office:word" xmlns:w="http://schemas.openxmlformats.org/wordprocessingml/2006/main" xmlns:w14="http://schemas.microsoft.com/office/word/2010/wordml" xmlns:w15="http://schemas.microsoft.com/office/word/2012/wordml" xmlns:w16cex="http://schemas.microsoft.com/office/word/2018/wordml/cex" xmlns:w16cid="http://schemas.microsoft.com/office/word/2016/wordml/cid" xmlns:w16="http://schemas.microsoft.com/office/word/2018/wordml" xmlns:w16du="http://schemas.microsoft.com/office/word/2023/wordml/word16du" xmlns:w16sdtdh="http://schemas.microsoft.com/office/word/2020/wordml/sdtdatahash" xmlns:w16sdtfl="http://schemas.microsoft.com/office/word/2024/wordml/sdtformatlock" xmlns:w16se="http://schemas.microsoft.com/office/word/2015/wordml/symex" xmlns:wpg="http://schemas.microsoft.com/office/word/2010/wordprocessingGroup" xmlns:wpi="http://schemas.microsoft.com/office/word/2010/wordprocessingInk" xmlns:wne="http://schemas.microsoft.com/office/word/2006/wordml" xmlns:wps="http://schemas.microsoft.com/office/word/2010/wordprocessingShape" mc:Ignorable="w14 w15 w16se w16cid w16 w16cex w16sdtdh w16sdtfl w16du wp14">
   <w:footnote w:type="separator" w:id="-1">
@@ -4068,6 +4253,36 @@
     </w:p>
   </w:footnote>
 </w:footnotes>
+</file>
+
+<file path=word/header1.xml><?xml version="1.0" encoding="utf-8"?>
+<w:hdr xmlns:wpc="http://schemas.microsoft.com/office/word/2010/wordprocessingCanvas" xmlns:cx="http://schemas.microsoft.com/office/drawing/2014/chartex" xmlns:cx1="http://schemas.microsoft.com/office/drawing/2015/9/8/chartex" xmlns:cx2="http://schemas.microsoft.com/office/drawing/2015/10/21/chartex" xmlns:cx3="http://schemas.microsoft.com/office/drawing/2016/5/9/chartex" xmlns:cx4="http://schemas.microsoft.com/office/drawing/2016/5/10/chartex" xmlns:cx5="http://schemas.microsoft.com/office/drawing/2016/5/11/chartex" xmlns:cx6="http://schemas.microsoft.com/office/drawing/2016/5/12/chartex" xmlns:cx7="http://schemas.microsoft.com/office/drawing/2016/5/13/chartex" xmlns:cx8="http://schemas.microsoft.com/office/drawing/2016/5/14/chartex" xmlns:mc="http://schemas.openxmlformats.org/markup-compatibility/2006" xmlns:aink="http://schemas.microsoft.com/office/drawing/2016/ink" xmlns:am3d="http://schemas.microsoft.com/office/drawing/2017/model3d" xmlns:o="urn:schemas-microsoft-com:office:office" xmlns:oel="http://schemas.microsoft.com/office/2019/extlst" xmlns:r="http://schemas.openxmlformats.org/officeDocument/2006/relationships" xmlns:m="http://schemas.openxmlformats.org/officeDocument/2006/math" xmlns:v="urn:schemas-microsoft-com:vml" xmlns:wp14="http://schemas.microsoft.com/office/word/2010/wordprocessingDrawing" xmlns:wp="http://schemas.openxmlformats.org/drawingml/2006/wordprocessingDrawing" xmlns:w10="urn:schemas-microsoft-com:office:word" xmlns:w="http://schemas.openxmlformats.org/wordprocessingml/2006/main" xmlns:w14="http://schemas.microsoft.com/office/word/2010/wordml" xmlns:w15="http://schemas.microsoft.com/office/word/2012/wordml" xmlns:w16cex="http://schemas.microsoft.com/office/word/2018/wordml/cex" xmlns:w16cid="http://schemas.microsoft.com/office/word/2016/wordml/cid" xmlns:w16="http://schemas.microsoft.com/office/word/2018/wordml" xmlns:w16du="http://schemas.microsoft.com/office/word/2023/wordml/word16du" xmlns:w16sdtdh="http://schemas.microsoft.com/office/word/2020/wordml/sdtdatahash" xmlns:w16sdtfl="http://schemas.microsoft.com/office/word/2024/wordml/sdtformatlock" xmlns:w16se="http://schemas.microsoft.com/office/word/2015/wordml/symex" xmlns:wpg="http://schemas.microsoft.com/office/word/2010/wordprocessingGroup" xmlns:wpi="http://schemas.microsoft.com/office/word/2010/wordprocessingInk" xmlns:wne="http://schemas.microsoft.com/office/word/2006/wordml" xmlns:wps="http://schemas.microsoft.com/office/word/2010/wordprocessingShape" mc:Ignorable="w14 w15 w16se w16cid w16 w16cex w16sdtdh w16sdtfl w16du wp14">
+  <w:p>
+    <w:pPr>
+      <w:pStyle w:val="Encabezado"/>
+    </w:pPr>
+  </w:p>
+</w:hdr>
+</file>
+
+<file path=word/header2.xml><?xml version="1.0" encoding="utf-8"?>
+<w:hdr xmlns:wpc="http://schemas.microsoft.com/office/word/2010/wordprocessingCanvas" xmlns:cx="http://schemas.microsoft.com/office/drawing/2014/chartex" xmlns:cx1="http://schemas.microsoft.com/office/drawing/2015/9/8/chartex" xmlns:cx2="http://schemas.microsoft.com/office/drawing/2015/10/21/chartex" xmlns:cx3="http://schemas.microsoft.com/office/drawing/2016/5/9/chartex" xmlns:cx4="http://schemas.microsoft.com/office/drawing/2016/5/10/chartex" xmlns:cx5="http://schemas.microsoft.com/office/drawing/2016/5/11/chartex" xmlns:cx6="http://schemas.microsoft.com/office/drawing/2016/5/12/chartex" xmlns:cx7="http://schemas.microsoft.com/office/drawing/2016/5/13/chartex" xmlns:cx8="http://schemas.microsoft.com/office/drawing/2016/5/14/chartex" xmlns:mc="http://schemas.openxmlformats.org/markup-compatibility/2006" xmlns:aink="http://schemas.microsoft.com/office/drawing/2016/ink" xmlns:am3d="http://schemas.microsoft.com/office/drawing/2017/model3d" xmlns:o="urn:schemas-microsoft-com:office:office" xmlns:oel="http://schemas.microsoft.com/office/2019/extlst" xmlns:r="http://schemas.openxmlformats.org/officeDocument/2006/relationships" xmlns:m="http://schemas.openxmlformats.org/officeDocument/2006/math" xmlns:v="urn:schemas-microsoft-com:vml" xmlns:wp14="http://schemas.microsoft.com/office/word/2010/wordprocessingDrawing" xmlns:wp="http://schemas.openxmlformats.org/drawingml/2006/wordprocessingDrawing" xmlns:w10="urn:schemas-microsoft-com:office:word" xmlns:w="http://schemas.openxmlformats.org/wordprocessingml/2006/main" xmlns:w14="http://schemas.microsoft.com/office/word/2010/wordml" xmlns:w15="http://schemas.microsoft.com/office/word/2012/wordml" xmlns:w16cex="http://schemas.microsoft.com/office/word/2018/wordml/cex" xmlns:w16cid="http://schemas.microsoft.com/office/word/2016/wordml/cid" xmlns:w16="http://schemas.microsoft.com/office/word/2018/wordml" xmlns:w16du="http://schemas.microsoft.com/office/word/2023/wordml/word16du" xmlns:w16sdtdh="http://schemas.microsoft.com/office/word/2020/wordml/sdtdatahash" xmlns:w16sdtfl="http://schemas.microsoft.com/office/word/2024/wordml/sdtformatlock" xmlns:w16se="http://schemas.microsoft.com/office/word/2015/wordml/symex" xmlns:wpg="http://schemas.microsoft.com/office/word/2010/wordprocessingGroup" xmlns:wpi="http://schemas.microsoft.com/office/word/2010/wordprocessingInk" xmlns:wne="http://schemas.microsoft.com/office/word/2006/wordml" xmlns:wps="http://schemas.microsoft.com/office/word/2010/wordprocessingShape" mc:Ignorable="w14 w15 w16se w16cid w16 w16cex w16sdtdh w16sdtfl w16du wp14">
+  <w:p>
+    <w:pPr>
+      <w:pStyle w:val="Encabezado"/>
+    </w:pPr>
+  </w:p>
+</w:hdr>
+</file>
+
+<file path=word/header3.xml><?xml version="1.0" encoding="utf-8"?>
+<w:hdr xmlns:wpc="http://schemas.microsoft.com/office/word/2010/wordprocessingCanvas" xmlns:cx="http://schemas.microsoft.com/office/drawing/2014/chartex" xmlns:cx1="http://schemas.microsoft.com/office/drawing/2015/9/8/chartex" xmlns:cx2="http://schemas.microsoft.com/office/drawing/2015/10/21/chartex" xmlns:cx3="http://schemas.microsoft.com/office/drawing/2016/5/9/chartex" xmlns:cx4="http://schemas.microsoft.com/office/drawing/2016/5/10/chartex" xmlns:cx5="http://schemas.microsoft.com/office/drawing/2016/5/11/chartex" xmlns:cx6="http://schemas.microsoft.com/office/drawing/2016/5/12/chartex" xmlns:cx7="http://schemas.microsoft.com/office/drawing/2016/5/13/chartex" xmlns:cx8="http://schemas.microsoft.com/office/drawing/2016/5/14/chartex" xmlns:mc="http://schemas.openxmlformats.org/markup-compatibility/2006" xmlns:aink="http://schemas.microsoft.com/office/drawing/2016/ink" xmlns:am3d="http://schemas.microsoft.com/office/drawing/2017/model3d" xmlns:o="urn:schemas-microsoft-com:office:office" xmlns:oel="http://schemas.microsoft.com/office/2019/extlst" xmlns:r="http://schemas.openxmlformats.org/officeDocument/2006/relationships" xmlns:m="http://schemas.openxmlformats.org/officeDocument/2006/math" xmlns:v="urn:schemas-microsoft-com:vml" xmlns:wp14="http://schemas.microsoft.com/office/word/2010/wordprocessingDrawing" xmlns:wp="http://schemas.openxmlformats.org/drawingml/2006/wordprocessingDrawing" xmlns:w10="urn:schemas-microsoft-com:office:word" xmlns:w="http://schemas.openxmlformats.org/wordprocessingml/2006/main" xmlns:w14="http://schemas.microsoft.com/office/word/2010/wordml" xmlns:w15="http://schemas.microsoft.com/office/word/2012/wordml" xmlns:w16cex="http://schemas.microsoft.com/office/word/2018/wordml/cex" xmlns:w16cid="http://schemas.microsoft.com/office/word/2016/wordml/cid" xmlns:w16="http://schemas.microsoft.com/office/word/2018/wordml" xmlns:w16du="http://schemas.microsoft.com/office/word/2023/wordml/word16du" xmlns:w16sdtdh="http://schemas.microsoft.com/office/word/2020/wordml/sdtdatahash" xmlns:w16sdtfl="http://schemas.microsoft.com/office/word/2024/wordml/sdtformatlock" xmlns:w16se="http://schemas.microsoft.com/office/word/2015/wordml/symex" xmlns:wpg="http://schemas.microsoft.com/office/word/2010/wordprocessingGroup" xmlns:wpi="http://schemas.microsoft.com/office/word/2010/wordprocessingInk" xmlns:wne="http://schemas.microsoft.com/office/word/2006/wordml" xmlns:wps="http://schemas.microsoft.com/office/word/2010/wordprocessingShape" mc:Ignorable="w14 w15 w16se w16cid w16 w16cex w16sdtdh w16sdtfl w16du wp14">
+  <w:p>
+    <w:pPr>
+      <w:pStyle w:val="Encabezado"/>
+    </w:pPr>
+  </w:p>
+</w:hdr>
 </file>
 
 <file path=word/styles.xml><?xml version="1.0" encoding="utf-8"?>

</xml_diff>

<commit_message>
actualizar campo para mostrar conductor
</commit_message>
<xml_diff>
--- a/pesaje/analytica/Report/PrintTicket.docx
+++ b/pesaje/analytica/Report/PrintTicket.docx
@@ -1789,7 +1789,7 @@
                 <w:sz w:val="16"/>
                 <w:szCs w:val="16"/>
               </w:rPr>
-              <w:instrText xml:space="preserve"> MERGEFIELD  nom_transportista  \* MERGEFORMAT </w:instrText>
+              <w:instrText xml:space="preserve"> MERGEFIELD  nom_conductor  \* MERGEFORMAT </w:instrText>
             </w:r>
             <w:r>
               <w:rPr>
@@ -1810,7 +1810,7 @@
                 <w:sz w:val="16"/>
                 <w:szCs w:val="16"/>
               </w:rPr>
-              <w:t>«nom_transportista»</w:t>
+              <w:t>«nom_conductor»</w:t>
             </w:r>
             <w:r>
               <w:rPr>

</xml_diff>